<commit_message>
update Paper & MLP MNIST
</commit_message>
<xml_diff>
--- a/CNN-Überarbeitung.docx
+++ b/CNN-Überarbeitung.docx
@@ -980,21 +980,7 @@
                 <w:rStyle w:val="Hyperlink"/>
                 <w:noProof/>
               </w:rPr>
-              <w:t>Konzeption</w:t>
-            </w:r>
-            <w:r>
-              <w:rPr>
-                <w:rStyle w:val="Hyperlink"/>
-                <w:noProof/>
-              </w:rPr>
-              <w:t>e</w:t>
-            </w:r>
-            <w:r>
-              <w:rPr>
-                <w:rStyle w:val="Hyperlink"/>
-                <w:noProof/>
-              </w:rPr>
-              <w:t>lle Funktionsweisen Neuronaler Netze im Kontext Data-Science</w:t>
+              <w:t>Konzeptionelle Funktionsweisen Neuronaler Netze im Kontext Data-Science</w:t>
             </w:r>
             <w:r>
               <w:rPr>
@@ -3162,7 +3148,7 @@
         <w:pStyle w:val="Beschriftung"/>
       </w:pPr>
       <w:bookmarkStart w:id="5" w:name="_Toc27121886"/>
-      <w:bookmarkStart w:id="6" w:name="_Toc27570636"/>
+      <w:bookmarkStart w:id="6" w:name="_Toc27728748"/>
       <w:r>
         <w:t xml:space="preserve">Abbildung </w:t>
       </w:r>
@@ -4326,7 +4312,7 @@
       <w:pPr>
         <w:pStyle w:val="Beschriftung"/>
       </w:pPr>
-      <w:bookmarkStart w:id="9" w:name="_Toc27570637"/>
+      <w:bookmarkStart w:id="9" w:name="_Toc27728749"/>
       <w:r>
         <w:t xml:space="preserve">Abbildung </w:t>
       </w:r>
@@ -4913,6 +4899,220 @@
       </w:r>
     </w:p>
     <w:p>
+      <w:r>
+        <w:t xml:space="preserve">Zellkörper </w:t>
+      </w:r>
+      <w:r>
+        <w:t>|</w:t>
+      </w:r>
+      <w:r>
+        <w:t xml:space="preserve"> </w:t>
+      </w:r>
+      <w:proofErr w:type="spellStart"/>
+      <w:r>
+        <w:t>Actiavation-Function</w:t>
+      </w:r>
+      <w:proofErr w:type="spellEnd"/>
+      <w:r>
+        <w:br/>
+        <w:t>I</w:t>
+      </w:r>
+      <w:r>
+        <w:t xml:space="preserve">n der Aktivierungsfunktion </w:t>
+      </w:r>
+      <w:r>
+        <w:t>fließen alle einkommenden Produkte</w:t>
+      </w:r>
+      <w:r>
+        <w:t xml:space="preserve"> </w:t>
+      </w:r>
+      <w:r>
+        <w:t>(</w:t>
+      </w:r>
+      <w:r>
+        <w:t>Input</w:t>
+      </w:r>
+      <w:r>
+        <w:t xml:space="preserve"> x </w:t>
+      </w:r>
+      <w:r>
+        <w:t>Gewicht</w:t>
+      </w:r>
+      <w:r>
+        <w:t xml:space="preserve">) aus den </w:t>
+      </w:r>
+      <w:r>
+        <w:t>existenten</w:t>
+      </w:r>
+      <w:r>
+        <w:t xml:space="preserve"> Dendriten zusammen. Abhängig von der Höhe der Summe </w:t>
+      </w:r>
+      <w:r>
+        <w:t>aller</w:t>
+      </w:r>
+      <w:r>
+        <w:t xml:space="preserve"> Produkte und der gewählten Aktivierungsfunktion</w:t>
+      </w:r>
+      <w:r>
+        <w:t xml:space="preserve"> </w:t>
+      </w:r>
+      <w:r>
+        <w:t>(bspw</w:t>
+      </w:r>
+      <w:r>
+        <w:t>.</w:t>
+      </w:r>
+      <w:r>
+        <w:t>- „Sigmoid-</w:t>
+      </w:r>
+      <w:proofErr w:type="spellStart"/>
+      <w:r>
+        <w:t>Function</w:t>
+      </w:r>
+      <w:proofErr w:type="spellEnd"/>
+      <w:r>
+        <w:t xml:space="preserve">“, </w:t>
+      </w:r>
+      <w:proofErr w:type="spellStart"/>
+      <w:r>
+        <w:t>Hyperbolic</w:t>
+      </w:r>
+      <w:proofErr w:type="spellEnd"/>
+      <w:r>
+        <w:t xml:space="preserve"> Tangent, „</w:t>
+      </w:r>
+      <w:proofErr w:type="spellStart"/>
+      <w:r>
+        <w:t>Rectified</w:t>
+      </w:r>
+      <w:proofErr w:type="spellEnd"/>
+      <w:r>
+        <w:t xml:space="preserve"> Linear </w:t>
+      </w:r>
+      <w:proofErr w:type="spellStart"/>
+      <w:r>
+        <w:t>Unit|ReLU</w:t>
+      </w:r>
+      <w:proofErr w:type="spellEnd"/>
+      <w:r>
+        <w:t>“) wird ein Signal weitergeben oder nicht.</w:t>
+      </w:r>
+      <w:r>
+        <w:t xml:space="preserve"> Je nachdem wie stark ein Neuron aktiviert wurde gibt es ein entsprechend hohes oder niedriges Output-Signal weiter</w:t>
+      </w:r>
+    </w:p>
+    <w:p>
+      <w:pPr>
+        <w:pStyle w:val="Listenabsatz"/>
+        <w:keepNext/>
+        <w:numPr>
+          <w:ilvl w:val="0"/>
+          <w:numId w:val="34"/>
+        </w:numPr>
+      </w:pPr>
+      <w:r>
+        <w:t xml:space="preserve"> </w:t>
+      </w:r>
+      <w:r>
+        <w:t xml:space="preserve">Diese möglichen Funktionen </w:t>
+      </w:r>
+      <w:r>
+        <w:br/>
+      </w:r>
+      <w:r>
+        <w:rPr>
+          <w:noProof/>
+        </w:rPr>
+        <w:drawing>
+          <wp:inline distT="0" distB="0" distL="0" distR="0" wp14:anchorId="167699C7" wp14:editId="2212ABF4">
+            <wp:extent cx="5760720" cy="1151890"/>
+            <wp:effectExtent l="0" t="0" r="0" b="0"/>
+            <wp:docPr id="2" name="Grafik 2" descr="Typische Aktivierungsfunktionen: Sigmoid Funktion, Tangens Hyperbolicus und ReLu Funktion"/>
+            <wp:cNvGraphicFramePr>
+              <a:graphicFrameLocks xmlns:a="http://schemas.openxmlformats.org/drawingml/2006/main" noChangeAspect="1"/>
+            </wp:cNvGraphicFramePr>
+            <a:graphic xmlns:a="http://schemas.openxmlformats.org/drawingml/2006/main">
+              <a:graphicData uri="http://schemas.openxmlformats.org/drawingml/2006/picture">
+                <pic:pic xmlns:pic="http://schemas.openxmlformats.org/drawingml/2006/picture">
+                  <pic:nvPicPr>
+                    <pic:cNvPr id="0" name="Picture 1" descr="Typische Aktivierungsfunktionen: Sigmoid Funktion, Tangens Hyperbolicus und ReLu Funktion"/>
+                    <pic:cNvPicPr>
+                      <a:picLocks noChangeAspect="1" noChangeArrowheads="1"/>
+                    </pic:cNvPicPr>
+                  </pic:nvPicPr>
+                  <pic:blipFill>
+                    <a:blip r:embed="rId14">
+                      <a:extLst>
+                        <a:ext uri="{28A0092B-C50C-407E-A947-70E740481C1C}">
+                          <a14:useLocalDpi xmlns:a14="http://schemas.microsoft.com/office/drawing/2010/main" val="0"/>
+                        </a:ext>
+                      </a:extLst>
+                    </a:blip>
+                    <a:srcRect/>
+                    <a:stretch>
+                      <a:fillRect/>
+                    </a:stretch>
+                  </pic:blipFill>
+                  <pic:spPr bwMode="auto">
+                    <a:xfrm>
+                      <a:off x="0" y="0"/>
+                      <a:ext cx="5760720" cy="1151890"/>
+                    </a:xfrm>
+                    <a:prstGeom prst="rect">
+                      <a:avLst/>
+                    </a:prstGeom>
+                    <a:noFill/>
+                    <a:ln>
+                      <a:noFill/>
+                    </a:ln>
+                  </pic:spPr>
+                </pic:pic>
+              </a:graphicData>
+            </a:graphic>
+          </wp:inline>
+        </w:drawing>
+      </w:r>
+    </w:p>
+    <w:p>
+      <w:pPr>
+        <w:pStyle w:val="Beschriftung"/>
+      </w:pPr>
+      <w:bookmarkStart w:id="11" w:name="_Toc27728750"/>
+      <w:r>
+        <w:t xml:space="preserve">Abbildung </w:t>
+      </w:r>
+      <w:fldSimple w:instr=" SEQ Abbildung \* ARABIC ">
+        <w:r>
+          <w:rPr>
+            <w:noProof/>
+          </w:rPr>
+          <w:t>3</w:t>
+        </w:r>
+      </w:fldSimple>
+      <w:r>
+        <w:t xml:space="preserve">,Darstellung der </w:t>
+      </w:r>
+      <w:proofErr w:type="gramStart"/>
+      <w:r>
+        <w:t>Aktivierungsfunktionen,</w:t>
+      </w:r>
+      <w:r>
+        <w:t>https://www.cbcity.de/tutorial-neuronale-netze-einfach-erklaert</w:t>
+      </w:r>
+      <w:bookmarkEnd w:id="11"/>
+      <w:proofErr w:type="gramEnd"/>
+    </w:p>
+    <w:p>
+      <w:r>
+        <w:tab/>
+      </w:r>
+    </w:p>
+    <w:p>
+      <w:pPr>
+        <w:pStyle w:val="Listenabsatz"/>
+      </w:pPr>
+    </w:p>
+    <w:p>
       <w:pPr>
         <w:pStyle w:val="Listenabsatz"/>
         <w:numPr>
@@ -4921,96 +5121,34 @@
         </w:numPr>
       </w:pPr>
       <w:r>
-        <w:t xml:space="preserve">Zellkörper </w:t>
-      </w:r>
-      <w:r>
-        <w:t>|</w:t>
+        <w:t>Output</w:t>
       </w:r>
       <w:r>
         <w:t xml:space="preserve"> </w:t>
       </w:r>
       <w:proofErr w:type="spellStart"/>
-      <w:r>
-        <w:t>Actiavation-Function</w:t>
+      <w:proofErr w:type="gramStart"/>
+      <w:r>
+        <w:t>axon</w:t>
       </w:r>
       <w:proofErr w:type="spellEnd"/>
       <w:r>
+        <w:t xml:space="preserve">  y</w:t>
+      </w:r>
+      <w:proofErr w:type="gramEnd"/>
+      <w:r>
         <w:br/>
-        <w:t>Im Zellkörper fließen alle einkommenden Produkte</w:t>
-      </w:r>
-      <w:r>
-        <w:t xml:space="preserve"> </w:t>
-      </w:r>
-      <w:r>
-        <w:t>(</w:t>
-      </w:r>
-      <w:r>
-        <w:t>Input</w:t>
-      </w:r>
-      <w:r>
-        <w:t xml:space="preserve"> x </w:t>
-      </w:r>
-      <w:r>
-        <w:t>Gewicht</w:t>
-      </w:r>
-      <w:r>
-        <w:t xml:space="preserve">) aus den </w:t>
-      </w:r>
-      <w:r>
-        <w:t>existenten</w:t>
-      </w:r>
-      <w:r>
-        <w:t xml:space="preserve"> Dendriten zusammen. Abhängig von der Höhe der Summe </w:t>
-      </w:r>
-      <w:r>
-        <w:t>aller</w:t>
-      </w:r>
-      <w:r>
-        <w:t xml:space="preserve"> Produkte und der gewählten Aktivierungsfunktion</w:t>
-      </w:r>
-      <w:r>
-        <w:t xml:space="preserve"> </w:t>
-      </w:r>
-      <w:r>
-        <w:t>(bspw</w:t>
-      </w:r>
-      <w:r>
-        <w:t>.</w:t>
-      </w:r>
-      <w:r>
-        <w:t>- „Sigmoid-</w:t>
+      </w:r>
+      <w:r>
+        <w:t xml:space="preserve">Ob und wie hoch ein Neuron ein Signal weitergibt(feuert) hängt von der Höhe des Inputs in Zusammenhang mit der </w:t>
       </w:r>
       <w:proofErr w:type="spellStart"/>
       <w:r>
-        <w:t>Function</w:t>
+        <w:t>Activation-Function</w:t>
       </w:r>
       <w:proofErr w:type="spellEnd"/>
       <w:r>
-        <w:t xml:space="preserve">“, </w:t>
-      </w:r>
-      <w:proofErr w:type="spellStart"/>
-      <w:r>
-        <w:t>Hyperbolic</w:t>
-      </w:r>
-      <w:proofErr w:type="spellEnd"/>
-      <w:r>
-        <w:t xml:space="preserve"> Tangent, „</w:t>
-      </w:r>
-      <w:proofErr w:type="spellStart"/>
-      <w:r>
-        <w:t>Rectified</w:t>
-      </w:r>
-      <w:proofErr w:type="spellEnd"/>
-      <w:r>
-        <w:t xml:space="preserve"> Linear </w:t>
-      </w:r>
-      <w:proofErr w:type="spellStart"/>
-      <w:r>
-        <w:t>Unit|ReLU</w:t>
-      </w:r>
-      <w:proofErr w:type="spellEnd"/>
-      <w:r>
-        <w:t xml:space="preserve">“) wird ein Signal weitergeben oder nicht. </w:t>
+        <w:t xml:space="preserve"> ab. Die Weitergabe erfolgt dann auf dem Output-Axon. </w:t>
       </w:r>
     </w:p>
     <w:p>
@@ -5022,32 +5160,76 @@
         </w:numPr>
       </w:pPr>
       <w:r>
-        <w:t>Output</w:t>
-      </w:r>
+        <w:t>Hidden Layer</w:t>
+      </w:r>
+    </w:p>
+    <w:p>
+      <w:pPr>
+        <w:pStyle w:val="Listenabsatz"/>
+      </w:pPr>
+      <w:r>
+        <w:t>Zwischen Input und Output Layer befind</w:t>
+      </w:r>
+      <w:r>
+        <w:t>et</w:t>
+      </w:r>
+      <w:r>
+        <w:t xml:space="preserve"> sich in einem Ne</w:t>
+      </w:r>
+      <w:r>
+        <w:t>u</w:t>
+      </w:r>
+      <w:r>
+        <w:t xml:space="preserve">ronalen Netzwerk mindestens ein Hidden-Layer. Je mehr Hidden Layer innerhalb eines Neuronalen Netzes bestehen, desto tiefer ist dieses Modell. </w:t>
+      </w:r>
+      <w:r>
+        <w:t xml:space="preserve">Dabei hat jedes </w:t>
+      </w:r>
+      <w:r>
+        <w:t>Hidden</w:t>
+      </w:r>
+      <w:r>
+        <w:t xml:space="preserve"> Layer </w:t>
+      </w:r>
+      <w:proofErr w:type="gramStart"/>
+      <w:r>
+        <w:t>während des Lifecycle</w:t>
+      </w:r>
+      <w:proofErr w:type="gramEnd"/>
+      <w:r>
+        <w:t xml:space="preserve"> des Modelles eine konstante Anzahl an Neuronen parallel geschaltet. </w:t>
+      </w:r>
+      <w:proofErr w:type="gramStart"/>
+      <w:r>
+        <w:t>Innerhalb eines Modelle</w:t>
+      </w:r>
+      <w:proofErr w:type="gramEnd"/>
+      <w:r>
+        <w:t xml:space="preserve"> mit mehrere Hidden Layer können die </w:t>
+      </w:r>
+      <w:proofErr w:type="spellStart"/>
+      <w:r>
+        <w:t>unteschiedlichen</w:t>
+      </w:r>
+      <w:proofErr w:type="spellEnd"/>
       <w:r>
         <w:t xml:space="preserve"> </w:t>
       </w:r>
       <w:proofErr w:type="spellStart"/>
       <w:r>
-        <w:t>axon</w:t>
+        <w:t>hidden</w:t>
       </w:r>
       <w:proofErr w:type="spellEnd"/>
       <w:r>
-        <w:t xml:space="preserve"> | y</w:t>
-      </w:r>
-      <w:r>
-        <w:br/>
-      </w:r>
-      <w:r>
-        <w:t xml:space="preserve">Ob und wie hoch ein Neuron ein Signal weitergibt(feuert) hängt von der Höhe des Inputs in Zusammenhang mit der </w:t>
+        <w:t xml:space="preserve"> Layer eine unterschiedliche Anzahl an Neuronen </w:t>
       </w:r>
       <w:proofErr w:type="spellStart"/>
       <w:r>
-        <w:t>Activation-Function</w:t>
+        <w:t>besitzten</w:t>
       </w:r>
       <w:proofErr w:type="spellEnd"/>
       <w:r>
-        <w:t xml:space="preserve"> ab. Die Weitergabe erfolgt dann auf dem Output-Axon. </w:t>
+        <w:t>.</w:t>
       </w:r>
     </w:p>
     <w:p>
@@ -5059,7 +5241,13 @@
         </w:numPr>
       </w:pPr>
       <w:r>
-        <w:t>Hidden Layer</w:t>
+        <w:t>Der Output</w:t>
+      </w:r>
+      <w:r>
+        <w:t>-Layer</w:t>
+      </w:r>
+      <w:r>
+        <w:t xml:space="preserve"> </w:t>
       </w:r>
     </w:p>
     <w:p>
@@ -5067,98 +5255,9 @@
         <w:pStyle w:val="Listenabsatz"/>
       </w:pPr>
       <w:r>
-        <w:t>Zwischen Input und Output Layer befind</w:t>
-      </w:r>
-      <w:r>
-        <w:t>et</w:t>
-      </w:r>
-      <w:r>
-        <w:t xml:space="preserve"> sich in einem Ne</w:t>
-      </w:r>
-      <w:r>
-        <w:t>u</w:t>
-      </w:r>
-      <w:r>
-        <w:t xml:space="preserve">ronalen Netzwerk mindestens ein Hidden-Layer. Je mehr Hidden Layer innerhalb eines Neuronalen Netzes bestehen, desto tiefer ist dieses Modell. </w:t>
-      </w:r>
-      <w:r>
-        <w:t xml:space="preserve">Dabei hat jedes </w:t>
-      </w:r>
-      <w:proofErr w:type="spellStart"/>
-      <w:r>
-        <w:t>hidden</w:t>
-      </w:r>
-      <w:proofErr w:type="spellEnd"/>
-      <w:r>
-        <w:t xml:space="preserve"> Layer </w:t>
-      </w:r>
-      <w:proofErr w:type="gramStart"/>
-      <w:r>
-        <w:t>während des Lifecycle</w:t>
-      </w:r>
-      <w:proofErr w:type="gramEnd"/>
-      <w:r>
-        <w:t xml:space="preserve"> des Modelles eine konstante Anzahl an Neuronen parallel geschaltet. </w:t>
-      </w:r>
-      <w:proofErr w:type="gramStart"/>
-      <w:r>
-        <w:t>Innerhalb eines Modelle</w:t>
-      </w:r>
-      <w:proofErr w:type="gramEnd"/>
-      <w:r>
-        <w:t xml:space="preserve"> mit mehrere Hidden Layer können die </w:t>
-      </w:r>
-      <w:proofErr w:type="spellStart"/>
-      <w:r>
-        <w:t>unteschiedlichen</w:t>
-      </w:r>
-      <w:proofErr w:type="spellEnd"/>
-      <w:r>
-        <w:t xml:space="preserve"> </w:t>
-      </w:r>
-      <w:proofErr w:type="spellStart"/>
-      <w:r>
-        <w:t>hidden</w:t>
-      </w:r>
-      <w:proofErr w:type="spellEnd"/>
-      <w:r>
-        <w:t xml:space="preserve"> Layer eine unterschiedliche Anzahl an Neuronen </w:t>
-      </w:r>
-      <w:proofErr w:type="spellStart"/>
-      <w:r>
-        <w:t>besitzten</w:t>
-      </w:r>
-      <w:proofErr w:type="spellEnd"/>
-      <w:r>
-        <w:t>.</w:t>
-      </w:r>
-    </w:p>
-    <w:p>
-      <w:pPr>
-        <w:pStyle w:val="Listenabsatz"/>
-        <w:numPr>
-          <w:ilvl w:val="0"/>
-          <w:numId w:val="34"/>
-        </w:numPr>
-      </w:pPr>
-      <w:r>
         <w:t>Der Output</w:t>
       </w:r>
       <w:r>
-        <w:t>-Layer</w:t>
-      </w:r>
-      <w:r>
-        <w:t xml:space="preserve"> </w:t>
-      </w:r>
-    </w:p>
-    <w:p>
-      <w:pPr>
-        <w:pStyle w:val="Listenabsatz"/>
-      </w:pPr>
-      <w:r>
-        <w:t>Der Output</w:t>
-      </w:r>
-      <w:r>
         <w:t>-L</w:t>
       </w:r>
       <w:r>
@@ -5170,7 +5269,7 @@
       <w:r>
         <w:t>“(</w:t>
       </w:r>
-      <w:hyperlink r:id="rId14" w:history="1">
+      <w:hyperlink r:id="rId15" w:history="1">
         <w:r>
           <w:rPr>
             <w:rStyle w:val="Hyperlink"/>
@@ -5208,12 +5307,76 @@
       <w:r>
         <w:t xml:space="preserve"> ab. </w:t>
       </w:r>
+      <w:r>
+        <w:t>„</w:t>
+      </w:r>
+      <w:r>
+        <w:t xml:space="preserve">Wenn jedes Neuron mit jedem Neuron des nächsten </w:t>
+      </w:r>
+      <w:proofErr w:type="spellStart"/>
+      <w:r>
+        <w:t>Layers</w:t>
+      </w:r>
+      <w:proofErr w:type="spellEnd"/>
+      <w:r>
+        <w:t xml:space="preserve"> verbunden ist, dann spricht man von ‘Fully </w:t>
+      </w:r>
+      <w:proofErr w:type="spellStart"/>
+      <w:r>
+        <w:t>Connected</w:t>
+      </w:r>
+      <w:proofErr w:type="spellEnd"/>
+      <w:r>
+        <w:t xml:space="preserve"> Layer’ (auch ‘</w:t>
+      </w:r>
+      <w:proofErr w:type="spellStart"/>
+      <w:r>
+        <w:t>Dense</w:t>
+      </w:r>
+      <w:proofErr w:type="spellEnd"/>
+      <w:r>
+        <w:t>-Layer’). Es gibt dann so viele Gewichte w, wie es Verbindungen gibt.</w:t>
+      </w:r>
+      <w:proofErr w:type="gramStart"/>
+      <w:r>
+        <w:t>“</w:t>
+      </w:r>
+      <w:r>
+        <w:t>(</w:t>
+      </w:r>
+      <w:r>
+        <w:t xml:space="preserve"> </w:t>
+      </w:r>
+      <w:r>
+        <w:t>cbcity.de</w:t>
+      </w:r>
+      <w:proofErr w:type="gramEnd"/>
+      <w:r>
+        <w:t>/</w:t>
+      </w:r>
+      <w:proofErr w:type="spellStart"/>
+      <w:r>
+        <w:t>tutorial</w:t>
+      </w:r>
+      <w:proofErr w:type="spellEnd"/>
+      <w:r>
+        <w:t>-neuronale-netze-einfach-</w:t>
+      </w:r>
+      <w:proofErr w:type="spellStart"/>
+      <w:r>
+        <w:t>erklaert</w:t>
+      </w:r>
+      <w:proofErr w:type="spellEnd"/>
+      <w:r>
+        <w:t>)</w:t>
+      </w:r>
     </w:p>
     <w:p>
       <w:r>
         <w:rPr>
           <w:noProof/>
         </w:rPr>
+        <w:lastRenderedPageBreak/>
         <w:drawing>
           <wp:inline distT="0" distB="0" distL="0" distR="0" wp14:anchorId="72B43366" wp14:editId="0624C014">
             <wp:extent cx="4070366" cy="2409825"/>
@@ -5230,7 +5393,7 @@
                     <pic:cNvPicPr/>
                   </pic:nvPicPr>
                   <pic:blipFill>
-                    <a:blip r:embed="rId15"/>
+                    <a:blip r:embed="rId16"/>
                     <a:stretch>
                       <a:fillRect/>
                     </a:stretch>
@@ -5255,7 +5418,7 @@
       <w:pPr>
         <w:pStyle w:val="Beschriftung"/>
       </w:pPr>
-      <w:bookmarkStart w:id="11" w:name="_Toc27570638"/>
+      <w:bookmarkStart w:id="12" w:name="_Toc27728751"/>
       <w:r>
         <w:t xml:space="preserve">Abbildung </w:t>
       </w:r>
@@ -5264,7 +5427,7 @@
           <w:rPr>
             <w:noProof/>
           </w:rPr>
-          <w:t>3</w:t>
+          <w:t>4</w:t>
         </w:r>
       </w:fldSimple>
       <w:r>
@@ -5286,7 +5449,7 @@
       <w:r>
         <w:t>-Learning- Miroslav / Teil4 Deep-Learning)</w:t>
       </w:r>
-      <w:bookmarkEnd w:id="11"/>
+      <w:bookmarkEnd w:id="12"/>
     </w:p>
     <w:p>
       <w:pPr>
@@ -5513,53 +5676,6 @@
                   <wp:extent cx="2742401" cy="1566188"/>
                   <wp:effectExtent l="0" t="0" r="1270" b="0"/>
                   <wp:docPr id="8" name="Grafik 8"/>
-                  <wp:cNvGraphicFramePr>
-                    <a:graphicFrameLocks xmlns:a="http://schemas.openxmlformats.org/drawingml/2006/main" noChangeAspect="1"/>
-                  </wp:cNvGraphicFramePr>
-                  <a:graphic xmlns:a="http://schemas.openxmlformats.org/drawingml/2006/main">
-                    <a:graphicData uri="http://schemas.openxmlformats.org/drawingml/2006/picture">
-                      <pic:pic xmlns:pic="http://schemas.openxmlformats.org/drawingml/2006/picture">
-                        <pic:nvPicPr>
-                          <pic:cNvPr id="1" name=""/>
-                          <pic:cNvPicPr/>
-                        </pic:nvPicPr>
-                        <pic:blipFill>
-                          <a:blip r:embed="rId16"/>
-                          <a:stretch>
-                            <a:fillRect/>
-                          </a:stretch>
-                        </pic:blipFill>
-                        <pic:spPr>
-                          <a:xfrm>
-                            <a:off x="0" y="0"/>
-                            <a:ext cx="2784137" cy="1590023"/>
-                          </a:xfrm>
-                          <a:prstGeom prst="rect">
-                            <a:avLst/>
-                          </a:prstGeom>
-                        </pic:spPr>
-                      </pic:pic>
-                    </a:graphicData>
-                  </a:graphic>
-                </wp:inline>
-              </w:drawing>
-            </w:r>
-          </w:p>
-        </w:tc>
-        <w:tc>
-          <w:tcPr>
-            <w:tcW w:w="4531" w:type="dxa"/>
-          </w:tcPr>
-          <w:p>
-            <w:r>
-              <w:rPr>
-                <w:noProof/>
-              </w:rPr>
-              <w:drawing>
-                <wp:inline distT="0" distB="0" distL="0" distR="0" wp14:anchorId="44348085" wp14:editId="72832D3F">
-                  <wp:extent cx="2553788" cy="1438275"/>
-                  <wp:effectExtent l="0" t="0" r="0" b="0"/>
-                  <wp:docPr id="9" name="Grafik 9"/>
                   <wp:cNvGraphicFramePr>
                     <a:graphicFrameLocks xmlns:a="http://schemas.openxmlformats.org/drawingml/2006/main" noChangeAspect="1"/>
                   </wp:cNvGraphicFramePr>
@@ -5579,6 +5695,53 @@
                         <pic:spPr>
                           <a:xfrm>
                             <a:off x="0" y="0"/>
+                            <a:ext cx="2784137" cy="1590023"/>
+                          </a:xfrm>
+                          <a:prstGeom prst="rect">
+                            <a:avLst/>
+                          </a:prstGeom>
+                        </pic:spPr>
+                      </pic:pic>
+                    </a:graphicData>
+                  </a:graphic>
+                </wp:inline>
+              </w:drawing>
+            </w:r>
+          </w:p>
+        </w:tc>
+        <w:tc>
+          <w:tcPr>
+            <w:tcW w:w="4531" w:type="dxa"/>
+          </w:tcPr>
+          <w:p>
+            <w:r>
+              <w:rPr>
+                <w:noProof/>
+              </w:rPr>
+              <w:drawing>
+                <wp:inline distT="0" distB="0" distL="0" distR="0" wp14:anchorId="44348085" wp14:editId="72832D3F">
+                  <wp:extent cx="2553788" cy="1438275"/>
+                  <wp:effectExtent l="0" t="0" r="0" b="0"/>
+                  <wp:docPr id="9" name="Grafik 9"/>
+                  <wp:cNvGraphicFramePr>
+                    <a:graphicFrameLocks xmlns:a="http://schemas.openxmlformats.org/drawingml/2006/main" noChangeAspect="1"/>
+                  </wp:cNvGraphicFramePr>
+                  <a:graphic xmlns:a="http://schemas.openxmlformats.org/drawingml/2006/main">
+                    <a:graphicData uri="http://schemas.openxmlformats.org/drawingml/2006/picture">
+                      <pic:pic xmlns:pic="http://schemas.openxmlformats.org/drawingml/2006/picture">
+                        <pic:nvPicPr>
+                          <pic:cNvPr id="1" name=""/>
+                          <pic:cNvPicPr/>
+                        </pic:nvPicPr>
+                        <pic:blipFill>
+                          <a:blip r:embed="rId18"/>
+                          <a:stretch>
+                            <a:fillRect/>
+                          </a:stretch>
+                        </pic:blipFill>
+                        <pic:spPr>
+                          <a:xfrm>
+                            <a:off x="0" y="0"/>
                             <a:ext cx="2556840" cy="1439994"/>
                           </a:xfrm>
                           <a:prstGeom prst="rect">
@@ -6093,6 +6256,7 @@
           <w:ilvl w:val="3"/>
           <w:numId w:val="36"/>
         </w:numPr>
+        <w:ind w:left="993" w:hanging="328"/>
       </w:pPr>
       <w:r>
         <w:t xml:space="preserve">Die Gewichte eines neuronalen Netzes werden </w:t>
@@ -6107,6 +6271,9 @@
       </w:r>
       <w:r>
         <w:t>.</w:t>
+      </w:r>
+      <w:r>
+        <w:t xml:space="preserve"> Diesen Prozess nennt man auch Initialisierung</w:t>
       </w:r>
     </w:p>
     <w:p>
@@ -6116,6 +6283,7 @@
           <w:ilvl w:val="3"/>
           <w:numId w:val="36"/>
         </w:numPr>
+        <w:ind w:left="993"/>
       </w:pPr>
       <w:r>
         <w:t>Gelabelte Testdaten durchlaufen das Neuronale Netzwerk (Input, Gewicht, gewählte Aktivierungsfunktion)</w:t>
@@ -6131,6 +6299,7 @@
           <w:ilvl w:val="3"/>
           <w:numId w:val="36"/>
         </w:numPr>
+        <w:ind w:left="993"/>
       </w:pPr>
       <w:r>
         <w:t>Der Output</w:t>
@@ -6152,14 +6321,55 @@
       </w:r>
       <w:proofErr w:type="spellStart"/>
       <w:r>
-        <w:t>Cost-Function</w:t>
+        <w:t>Cost</w:t>
       </w:r>
       <w:proofErr w:type="spellEnd"/>
       <w:r>
+        <w:t>/Loss</w:t>
+      </w:r>
+      <w:r>
+        <w:t>-</w:t>
+      </w:r>
+      <w:proofErr w:type="spellStart"/>
+      <w:r>
+        <w:t>Function</w:t>
+      </w:r>
+      <w:proofErr w:type="spellEnd"/>
+      <w:r>
         <w:t xml:space="preserve"> ausgewertet</w:t>
       </w:r>
       <w:r>
         <w:t>.</w:t>
+      </w:r>
+      <w:r>
+        <w:t xml:space="preserve"> Konkret </w:t>
+      </w:r>
+      <w:proofErr w:type="spellStart"/>
+      <w:r>
+        <w:t>heist</w:t>
+      </w:r>
+      <w:proofErr w:type="spellEnd"/>
+      <w:r>
+        <w:t xml:space="preserve"> das man vergleicht den </w:t>
+      </w:r>
+      <w:proofErr w:type="spellStart"/>
+      <w:r>
+        <w:t>p</w:t>
+      </w:r>
+      <w:r>
+        <w:t>rediktierten</w:t>
+      </w:r>
+      <w:proofErr w:type="spellEnd"/>
+      <w:r>
+        <w:t xml:space="preserve"> Wert </w:t>
+      </w:r>
+      <w:proofErr w:type="gramStart"/>
+      <w:r>
+        <w:t>mit den tatsächlichen Wert</w:t>
+      </w:r>
+      <w:proofErr w:type="gramEnd"/>
+      <w:r>
+        <w:t xml:space="preserve"> der gelabelten Daten. </w:t>
       </w:r>
     </w:p>
     <w:p>
@@ -6169,6 +6379,7 @@
           <w:ilvl w:val="3"/>
           <w:numId w:val="36"/>
         </w:numPr>
+        <w:ind w:left="993"/>
       </w:pPr>
       <w:r>
         <w:t xml:space="preserve">Die </w:t>
@@ -6179,7 +6390,13 @@
       </w:r>
       <w:proofErr w:type="spellEnd"/>
       <w:r>
-        <w:t xml:space="preserve"> wird innerhalb der </w:t>
+        <w:t xml:space="preserve"> wird </w:t>
+      </w:r>
+      <w:r>
+        <w:t>mittels</w:t>
+      </w:r>
+      <w:r>
+        <w:t xml:space="preserve"> der </w:t>
       </w:r>
       <w:proofErr w:type="spellStart"/>
       <w:r>
@@ -6204,14 +6421,162 @@
       <w:r>
         <w:t>(</w:t>
       </w:r>
+      <w:r>
+        <w:t>BSP SGD, GD</w:t>
+      </w:r>
+      <w:r>
+        <w:t>])</w:t>
+      </w:r>
+      <w:r>
+        <w:t xml:space="preserve">. Konkret bedeutet dies, dass die </w:t>
+      </w:r>
+      <w:proofErr w:type="spellStart"/>
+      <w:r>
+        <w:t>Costfunction</w:t>
+      </w:r>
+      <w:proofErr w:type="spellEnd"/>
+      <w:r>
+        <w:t xml:space="preserve"> </w:t>
+      </w:r>
+      <w:proofErr w:type="spellStart"/>
+      <w:r>
+        <w:t>durhc</w:t>
+      </w:r>
+      <w:proofErr w:type="spellEnd"/>
+      <w:r>
+        <w:t xml:space="preserve"> das NN </w:t>
+      </w:r>
+      <w:r>
+        <w:t xml:space="preserve">rückwärts mittels der Backpropagation </w:t>
+      </w:r>
+      <w:r>
+        <w:t>prüft</w:t>
+      </w:r>
+      <w:r>
+        <w:t xml:space="preserve"> welche Neuronen, für den Fehler verantwortlich </w:t>
+      </w:r>
+      <w:r>
+        <w:t>waren</w:t>
+      </w:r>
+      <w:r>
+        <w:t xml:space="preserve">. Diese Neuronen werden anschließend </w:t>
+      </w:r>
+      <w:proofErr w:type="spellStart"/>
+      <w:r>
+        <w:t>adaptiert</w:t>
+      </w:r>
+      <w:r>
+        <w:t>.“</w:t>
+      </w:r>
+      <w:r>
+        <w:t>Diese</w:t>
+      </w:r>
+      <w:proofErr w:type="spellEnd"/>
+      <w:r>
+        <w:t xml:space="preserve"> Suche nach der idealen Aktivierung bedeutet mathematisch das Finden von Minimalwerten im Fehlerrau</w:t>
+      </w:r>
+      <w:r>
+        <w:t>m“</w:t>
+      </w:r>
+      <w:r>
+        <w:t>. Folgende Grafik veranschaulicht unterschiedliche Optimierungsstrategien grafisch:</w:t>
+      </w:r>
+    </w:p>
+    <w:p>
+      <w:pPr>
+        <w:pStyle w:val="Listenabsatz"/>
+        <w:keepNext/>
+        <w:ind w:left="993"/>
+      </w:pPr>
+      <w:r>
+        <w:rPr>
+          <w:noProof/>
+        </w:rPr>
+        <w:drawing>
+          <wp:inline distT="0" distB="0" distL="0" distR="0" wp14:anchorId="5F4CE1E5" wp14:editId="780D324C">
+            <wp:extent cx="5760720" cy="4459605"/>
+            <wp:effectExtent l="0" t="0" r="0" b="0"/>
+            <wp:docPr id="12" name="Grafik 12" descr="Animation credit: Alec Radford."/>
+            <wp:cNvGraphicFramePr>
+              <a:graphicFrameLocks xmlns:a="http://schemas.openxmlformats.org/drawingml/2006/main" noChangeAspect="1"/>
+            </wp:cNvGraphicFramePr>
+            <a:graphic xmlns:a="http://schemas.openxmlformats.org/drawingml/2006/main">
+              <a:graphicData uri="http://schemas.openxmlformats.org/drawingml/2006/picture">
+                <pic:pic xmlns:pic="http://schemas.openxmlformats.org/drawingml/2006/picture">
+                  <pic:nvPicPr>
+                    <pic:cNvPr id="0" name="Picture 3" descr="Animation credit: Alec Radford."/>
+                    <pic:cNvPicPr>
+                      <a:picLocks noChangeAspect="1" noChangeArrowheads="1"/>
+                    </pic:cNvPicPr>
+                  </pic:nvPicPr>
+                  <pic:blipFill>
+                    <a:blip r:embed="rId19">
+                      <a:extLst>
+                        <a:ext uri="{28A0092B-C50C-407E-A947-70E740481C1C}">
+                          <a14:useLocalDpi xmlns:a14="http://schemas.microsoft.com/office/drawing/2010/main" val="0"/>
+                        </a:ext>
+                      </a:extLst>
+                    </a:blip>
+                    <a:srcRect/>
+                    <a:stretch>
+                      <a:fillRect/>
+                    </a:stretch>
+                  </pic:blipFill>
+                  <pic:spPr bwMode="auto">
+                    <a:xfrm>
+                      <a:off x="0" y="0"/>
+                      <a:ext cx="5760720" cy="4459605"/>
+                    </a:xfrm>
+                    <a:prstGeom prst="rect">
+                      <a:avLst/>
+                    </a:prstGeom>
+                    <a:noFill/>
+                    <a:ln>
+                      <a:noFill/>
+                    </a:ln>
+                  </pic:spPr>
+                </pic:pic>
+              </a:graphicData>
+            </a:graphic>
+          </wp:inline>
+        </w:drawing>
+      </w:r>
+    </w:p>
+    <w:p>
+      <w:pPr>
+        <w:pStyle w:val="Beschriftung"/>
+        <w:ind w:left="993"/>
+      </w:pPr>
+      <w:bookmarkStart w:id="13" w:name="_Toc27728752"/>
+      <w:r>
+        <w:t xml:space="preserve">Abbildung </w:t>
+      </w:r>
+      <w:fldSimple w:instr=" SEQ Abbildung \* ARABIC ">
+        <w:r>
+          <w:rPr>
+            <w:noProof/>
+          </w:rPr>
+          <w:t>5</w:t>
+        </w:r>
+      </w:fldSimple>
+      <w:r>
+        <w:t xml:space="preserve">,Mögliche Optimierungen der </w:t>
+      </w:r>
       <w:proofErr w:type="gramStart"/>
       <w:r>
-        <w:t>GD[</w:t>
-      </w:r>
+        <w:t>Fehlerfunktion,</w:t>
+      </w:r>
+      <w:r>
+        <w:t>https://www.cbcity.de/tutorial-neuronale-netze-einfach-erklaert</w:t>
+      </w:r>
+      <w:bookmarkEnd w:id="13"/>
       <w:proofErr w:type="gramEnd"/>
-      <w:r>
-        <w:t>Learning rate])</w:t>
-      </w:r>
+    </w:p>
+    <w:p>
+      <w:pPr>
+        <w:pStyle w:val="Listenabsatz"/>
+        <w:ind w:left="993"/>
+      </w:pPr>
     </w:p>
     <w:p>
       <w:pPr>
@@ -6220,9 +6585,13 @@
           <w:ilvl w:val="3"/>
           <w:numId w:val="36"/>
         </w:numPr>
-      </w:pPr>
-      <w:r>
-        <w:t>Das Neuronale Netz wird erneut mit den angepassten Gewichten durchlaufen</w:t>
+        <w:ind w:left="993"/>
+      </w:pPr>
+      <w:r>
+        <w:t>Das Neuronale Netz wird erneut mit den angepassten Gewicht</w:t>
+      </w:r>
+      <w:r>
+        <w:t>en durchlaufen</w:t>
       </w:r>
     </w:p>
     <w:p>
@@ -6231,6 +6600,7 @@
         <w:ind w:left="708"/>
       </w:pPr>
       <w:r>
+        <w:lastRenderedPageBreak/>
         <w:t>Diesen Prozess</w:t>
       </w:r>
       <w:r>
@@ -6315,110 +6685,53 @@
       </w:r>
     </w:p>
     <w:p/>
+    <w:p>
+      <w:pPr>
+        <w:pStyle w:val="berschrift2"/>
+      </w:pPr>
+      <w:bookmarkStart w:id="14" w:name="_Toc27715071"/>
+      <w:r>
+        <w:t>Arten Neuronaler Netze</w:t>
+      </w:r>
+      <w:bookmarkEnd w:id="14"/>
+    </w:p>
+    <w:p>
+      <w:r>
+        <w:t>Wie nun aufgezeigt wurde</w:t>
+      </w:r>
+      <w:r>
+        <w:t xml:space="preserve">, unterscheiden sich Neuronale Netze in der </w:t>
+      </w:r>
+      <w:proofErr w:type="gramStart"/>
+      <w:r>
+        <w:t>Tiefe(</w:t>
+      </w:r>
+      <w:proofErr w:type="gramEnd"/>
+      <w:r>
+        <w:t>Anzahl der Hidden Layer) in der Höhe (Anzahl der Neuronen in einem Layer).</w:t>
+      </w:r>
+    </w:p>
+    <w:p>
+      <w:r>
+        <w:t xml:space="preserve">Je nach Anordnung entstehen somit unterschiedliche Architekturen, welche wiederum je nach Anwendungszweck verwendet werden können. </w:t>
+      </w:r>
+      <w:proofErr w:type="gramStart"/>
+      <w:r>
+        <w:t>Ein Auflistung</w:t>
+      </w:r>
+      <w:proofErr w:type="gramEnd"/>
+      <w:r>
+        <w:t xml:space="preserve"> und Veranschaulichung geläufiger Architekturen findet sich in nachfolgender Grafik:</w:t>
+      </w:r>
+    </w:p>
     <w:p/>
-    <w:p>
-      <w:pPr>
-        <w:pStyle w:val="berschrift2"/>
-      </w:pPr>
-      <w:bookmarkStart w:id="12" w:name="_Toc27715071"/>
-      <w:r>
-        <w:t>Arten Neuronaler Netze</w:t>
-      </w:r>
-      <w:bookmarkEnd w:id="12"/>
-    </w:p>
-    <w:p>
-      <w:r>
-        <w:rPr>
-          <w:highlight w:val="yellow"/>
-        </w:rPr>
-        <w:t xml:space="preserve">Somit kann u.a. auf Basis der </w:t>
-      </w:r>
-      <w:r>
-        <w:rPr>
-          <w:highlight w:val="yellow"/>
-        </w:rPr>
-        <w:t>u</w:t>
-      </w:r>
-      <w:r>
-        <w:rPr>
-          <w:highlight w:val="yellow"/>
-        </w:rPr>
-        <w:t xml:space="preserve">nterschiedlichen </w:t>
-      </w:r>
-      <w:proofErr w:type="spellStart"/>
-      <w:r>
-        <w:rPr>
-          <w:highlight w:val="yellow"/>
-        </w:rPr>
-        <w:t>Layeranzahlen</w:t>
-      </w:r>
-      <w:proofErr w:type="spellEnd"/>
-      <w:r>
-        <w:rPr>
-          <w:highlight w:val="yellow"/>
-        </w:rPr>
-        <w:t xml:space="preserve">, der unterschiedlichen </w:t>
-      </w:r>
-      <w:proofErr w:type="spellStart"/>
-      <w:r>
-        <w:rPr>
-          <w:highlight w:val="yellow"/>
-        </w:rPr>
-        <w:t>Neuronenanzahl</w:t>
-      </w:r>
-      <w:proofErr w:type="spellEnd"/>
-      <w:r>
-        <w:rPr>
-          <w:highlight w:val="yellow"/>
-        </w:rPr>
-        <w:t xml:space="preserve"> je Layer und der For</w:t>
-      </w:r>
-      <w:r>
-        <w:rPr>
-          <w:highlight w:val="yellow"/>
-        </w:rPr>
-        <w:t>ward-</w:t>
-      </w:r>
-      <w:r>
-        <w:rPr>
-          <w:highlight w:val="yellow"/>
-        </w:rPr>
-        <w:t xml:space="preserve"> &amp; </w:t>
-      </w:r>
-      <w:proofErr w:type="spellStart"/>
-      <w:r>
-        <w:rPr>
-          <w:highlight w:val="yellow"/>
-        </w:rPr>
-        <w:t>Backward</w:t>
-      </w:r>
-      <w:proofErr w:type="spellEnd"/>
-      <w:r>
-        <w:rPr>
-          <w:highlight w:val="yellow"/>
-        </w:rPr>
-        <w:t>-</w:t>
-      </w:r>
-      <w:r>
-        <w:rPr>
-          <w:highlight w:val="yellow"/>
-        </w:rPr>
-        <w:t>Propagation unterschiedliche Arten von</w:t>
-      </w:r>
-      <w:r>
-        <w:t xml:space="preserve"> </w:t>
-      </w:r>
-    </w:p>
     <w:p/>
     <w:p>
-      <w:r>
-        <w:lastRenderedPageBreak/>
-        <w:t>Neuronalen Netzen entstehen. Einen ersten Überblick liefert folgende Grafik:</w:t>
-      </w:r>
       <w:r>
         <w:rPr>
           <w:noProof/>
         </w:rPr>
+        <w:lastRenderedPageBreak/>
         <w:drawing>
           <wp:inline distT="0" distB="0" distL="0" distR="0" wp14:anchorId="1BB08D55" wp14:editId="07E4A9BF">
             <wp:extent cx="5379522" cy="8069283"/>
@@ -6437,7 +6750,7 @@
                     </pic:cNvPicPr>
                   </pic:nvPicPr>
                   <pic:blipFill>
-                    <a:blip r:embed="rId18" cstate="print">
+                    <a:blip r:embed="rId20" cstate="print">
                       <a:extLst>
                         <a:ext uri="{28A0092B-C50C-407E-A947-70E740481C1C}">
                           <a14:useLocalDpi xmlns:a14="http://schemas.microsoft.com/office/drawing/2010/main" val="0"/>
@@ -6478,117 +6791,134 @@
       <w:pPr>
         <w:pStyle w:val="berschrift2"/>
       </w:pPr>
-      <w:bookmarkStart w:id="13" w:name="_Konzeptionelle_Funktionsweisen_Neur"/>
-      <w:bookmarkStart w:id="14" w:name="_Toc27715072"/>
-      <w:bookmarkEnd w:id="13"/>
+      <w:bookmarkStart w:id="15" w:name="_Konzeptionelle_Funktionsweisen_Neur"/>
+      <w:bookmarkStart w:id="16" w:name="_Toc27715072"/>
+      <w:bookmarkEnd w:id="15"/>
+      <w:r>
+        <w:t xml:space="preserve">Konzeptionelle </w:t>
+      </w:r>
+      <w:r>
+        <w:t>Funktionsweisen Neuronaler Netze</w:t>
+      </w:r>
+      <w:r>
+        <w:t xml:space="preserve"> im Kontext </w:t>
+      </w:r>
+      <w:r>
+        <w:t>Data-Science</w:t>
+      </w:r>
+      <w:bookmarkEnd w:id="16"/>
+    </w:p>
+    <w:p>
+      <w:r>
+        <w:t>Wie bereits einleitend erwähnt</w:t>
+      </w:r>
+      <w:r>
+        <w:t>, sind die</w:t>
+      </w:r>
+      <w:r>
+        <w:t xml:space="preserve"> Ziele von Deep-Learning entweder die Regression, </w:t>
+      </w:r>
+      <w:r>
+        <w:t>Klassifikation</w:t>
+      </w:r>
+      <w:r>
+        <w:t xml:space="preserve">, </w:t>
+      </w:r>
+      <w:proofErr w:type="spellStart"/>
+      <w:r>
+        <w:t>Clusterings</w:t>
+      </w:r>
+      <w:proofErr w:type="spellEnd"/>
+      <w:r>
+        <w:t xml:space="preserve"> oder Anomalie-</w:t>
+      </w:r>
+      <w:proofErr w:type="spellStart"/>
+      <w:r>
+        <w:t>Detection</w:t>
+      </w:r>
+      <w:proofErr w:type="spellEnd"/>
+      <w:r>
+        <w:t xml:space="preserve">. </w:t>
+      </w:r>
+      <w:r>
+        <w:t xml:space="preserve">Im Vergleich zu den </w:t>
+      </w:r>
+      <w:proofErr w:type="spellStart"/>
+      <w:r>
+        <w:t>Machine</w:t>
+      </w:r>
+      <w:proofErr w:type="spellEnd"/>
+      <w:r>
+        <w:t xml:space="preserve">-Learning </w:t>
+      </w:r>
       <w:r>
         <w:lastRenderedPageBreak/>
-        <w:t xml:space="preserve">Konzeptionelle </w:t>
-      </w:r>
-      <w:r>
-        <w:t>Funktionsweisen Neuronaler Netze</w:t>
-      </w:r>
-      <w:r>
-        <w:t xml:space="preserve"> im Kontext </w:t>
-      </w:r>
-      <w:r>
-        <w:t>Data-Science</w:t>
-      </w:r>
-      <w:bookmarkEnd w:id="14"/>
-    </w:p>
-    <w:p>
-      <w:r>
-        <w:t>Wie bereits einleitend erwähnt</w:t>
-      </w:r>
-      <w:r>
-        <w:t>, sind die</w:t>
-      </w:r>
-      <w:r>
-        <w:t xml:space="preserve"> Ziele von Deep-Learning entweder die Regression, </w:t>
-      </w:r>
-      <w:r>
-        <w:t>Klassifikation</w:t>
-      </w:r>
-      <w:r>
-        <w:t xml:space="preserve">, </w:t>
+        <w:t xml:space="preserve">Technologien werden im Deep-Learning nun leistungsstärkere Ansätze mittels Neuronaler Netze verwendet. Diese </w:t>
+      </w:r>
+      <w:r>
+        <w:t>individuell</w:t>
+      </w:r>
+      <w:r>
+        <w:t xml:space="preserve"> auf den Anwendungsfall angepassten Netzwerke besitzen die</w:t>
+      </w:r>
+      <w:r>
+        <w:t xml:space="preserve"> Charakteristik, dass </w:t>
+      </w:r>
+      <w:r>
+        <w:t>sie</w:t>
+      </w:r>
+      <w:r>
+        <w:t xml:space="preserve"> autark von Datensätzen lernen. Lernen heißt in diesem konkreten Beispiel, dass die Gewichte der </w:t>
+      </w:r>
+      <w:r>
+        <w:t>einzelnen Neuronen innerhalb des Netzwerkes</w:t>
+      </w:r>
+      <w:r>
+        <w:t xml:space="preserve"> entsprechend angepasst werden</w:t>
+      </w:r>
+      <w:r>
+        <w:t xml:space="preserve">. </w:t>
+      </w:r>
+    </w:p>
+    <w:p/>
+    <w:p>
+      <w:pPr>
+        <w:pStyle w:val="berschrift2"/>
+      </w:pPr>
+      <w:r>
+        <w:t>Beispiel Multi-Layer-</w:t>
       </w:r>
       <w:proofErr w:type="spellStart"/>
       <w:r>
-        <w:t>Clusterings</w:t>
+        <w:t>Perceptron</w:t>
       </w:r>
       <w:proofErr w:type="spellEnd"/>
       <w:r>
-        <w:t xml:space="preserve"> oder Anomalie-</w:t>
+        <w:t xml:space="preserve"> in </w:t>
+      </w:r>
+      <w:r>
+        <w:t>Keras</w:t>
+      </w:r>
+    </w:p>
+    <w:p>
+      <w:r>
+        <w:t xml:space="preserve">Möchte man nun ein Neuronales Netz technisch operativ umsetzten so kann grundsätzlich nach „Schema-F“ vorgegangen werden. </w:t>
+      </w:r>
+      <w:r>
+        <w:t xml:space="preserve">Für die Implementierung der </w:t>
       </w:r>
       <w:proofErr w:type="spellStart"/>
       <w:r>
-        <w:t>Detection</w:t>
+        <w:t>Konezepte</w:t>
       </w:r>
       <w:proofErr w:type="spellEnd"/>
       <w:r>
-        <w:t xml:space="preserve">. </w:t>
-      </w:r>
-      <w:r>
-        <w:t xml:space="preserve">Im Vergleich zu den </w:t>
-      </w:r>
-      <w:proofErr w:type="spellStart"/>
-      <w:r>
-        <w:t>Machine</w:t>
-      </w:r>
-      <w:proofErr w:type="spellEnd"/>
-      <w:r>
-        <w:t xml:space="preserve">-Learning Technologien werden im Deep-Learning nun leistungsstärkere Ansätze mittels Neuronaler Netze verwendet. Diese </w:t>
-      </w:r>
-      <w:r>
-        <w:t>individuell</w:t>
-      </w:r>
-      <w:r>
-        <w:t xml:space="preserve"> auf den Anwendungsfall angepassten Netzwerke besitzen die</w:t>
-      </w:r>
-      <w:r>
-        <w:t xml:space="preserve"> Charakteristik, dass </w:t>
-      </w:r>
-      <w:r>
-        <w:t>sie</w:t>
-      </w:r>
-      <w:r>
-        <w:t xml:space="preserve"> autark von Datensätzen lernen. Lernen heißt in diesem konkreten Beispiel, dass die Gewichte der </w:t>
-      </w:r>
-      <w:r>
-        <w:t>einzelnen Neuronen innerhalb des Netzwerkes</w:t>
-      </w:r>
-      <w:r>
-        <w:t xml:space="preserve"> entsprechend angepasst werden</w:t>
-      </w:r>
-      <w:r>
-        <w:t xml:space="preserve">. </w:t>
-      </w:r>
-    </w:p>
-    <w:p/>
-    <w:p>
-      <w:pPr>
-        <w:pStyle w:val="berschrift2"/>
-      </w:pPr>
-      <w:r>
-        <w:t>Beispiel Multi-Layer-</w:t>
-      </w:r>
-      <w:proofErr w:type="spellStart"/>
-      <w:r>
-        <w:t>Perceptron</w:t>
-      </w:r>
-      <w:proofErr w:type="spellEnd"/>
-      <w:r>
-        <w:t xml:space="preserve"> in </w:t>
-      </w:r>
-      <w:proofErr w:type="spellStart"/>
-      <w:r>
-        <w:t>Tensorflow</w:t>
-      </w:r>
-      <w:proofErr w:type="spellEnd"/>
-    </w:p>
-    <w:p>
-      <w:r>
-        <w:t>Möchte man nun ein Neuronales Netz technisch operativ umsetzten so kann grundsätzlich nach „Schema-F“ vorgegangen werden. Grundsätzlich gilt die Vorgehensweise</w:t>
+        <w:t xml:space="preserve"> gibt es Zahlreiche Bibliotheken, welche die Ausarbeitung unterstützen.</w:t>
+      </w:r>
+    </w:p>
+    <w:p>
+      <w:r>
+        <w:t>Grundsätzlich gilt die Vorgehensweise</w:t>
       </w:r>
     </w:p>
     <w:p>
@@ -6626,6 +6956,44 @@
       <w:r>
         <w:t>NN definieren</w:t>
       </w:r>
+    </w:p>
+    <w:p>
+      <w:pPr>
+        <w:pStyle w:val="Listenabsatz"/>
+        <w:numPr>
+          <w:ilvl w:val="0"/>
+          <w:numId w:val="45"/>
+        </w:numPr>
+      </w:pPr>
+      <w:r>
+        <w:t xml:space="preserve">NN ausführen </w:t>
+      </w:r>
+    </w:p>
+    <w:p>
+      <w:pPr>
+        <w:pStyle w:val="Listenabsatz"/>
+        <w:numPr>
+          <w:ilvl w:val="0"/>
+          <w:numId w:val="45"/>
+        </w:numPr>
+      </w:pPr>
+      <w:proofErr w:type="spellStart"/>
+      <w:r>
+        <w:t>Results</w:t>
+      </w:r>
+      <w:proofErr w:type="spellEnd"/>
+      <w:r>
+        <w:t xml:space="preserve"> bewerten</w:t>
+      </w:r>
+    </w:p>
+    <w:p>
+      <w:pPr>
+        <w:pStyle w:val="Listenabsatz"/>
+        <w:numPr>
+          <w:ilvl w:val="0"/>
+          <w:numId w:val="45"/>
+        </w:numPr>
+      </w:pPr>
     </w:p>
     <w:p>
       <w:pPr>
@@ -6660,10 +7028,10 @@
         <w:tblLook w:val="04A0" w:firstRow="1" w:lastRow="0" w:firstColumn="1" w:lastColumn="0" w:noHBand="0" w:noVBand="1"/>
       </w:tblPr>
       <w:tblGrid>
-        <w:gridCol w:w="1608"/>
-        <w:gridCol w:w="4467"/>
+        <w:gridCol w:w="1587"/>
+        <w:gridCol w:w="4319"/>
         <w:gridCol w:w="4468"/>
-        <w:gridCol w:w="3065"/>
+        <w:gridCol w:w="3234"/>
       </w:tblGrid>
       <w:tr>
         <w:trPr>
@@ -6671,7 +7039,7 @@
         </w:trPr>
         <w:tc>
           <w:tcPr>
-            <w:tcW w:w="1696" w:type="dxa"/>
+            <w:tcW w:w="1587" w:type="dxa"/>
           </w:tcPr>
           <w:p>
             <w:pPr>
@@ -6693,7 +7061,7 @@
         </w:tc>
         <w:tc>
           <w:tcPr>
-            <w:tcW w:w="5108" w:type="dxa"/>
+            <w:tcW w:w="4319" w:type="dxa"/>
           </w:tcPr>
           <w:p>
             <w:pPr>
@@ -6713,7 +7081,7 @@
         </w:tc>
         <w:tc>
           <w:tcPr>
-            <w:tcW w:w="3402" w:type="dxa"/>
+            <w:tcW w:w="4468" w:type="dxa"/>
           </w:tcPr>
           <w:p>
             <w:pPr>
@@ -6758,7 +7126,7 @@
         </w:tc>
         <w:tc>
           <w:tcPr>
-            <w:tcW w:w="3402" w:type="dxa"/>
+            <w:tcW w:w="3234" w:type="dxa"/>
           </w:tcPr>
           <w:p>
             <w:pPr>
@@ -6783,7 +7151,7 @@
         </w:trPr>
         <w:tc>
           <w:tcPr>
-            <w:tcW w:w="1696" w:type="dxa"/>
+            <w:tcW w:w="1587" w:type="dxa"/>
           </w:tcPr>
           <w:p>
             <w:r>
@@ -6796,7 +7164,7 @@
         </w:tc>
         <w:tc>
           <w:tcPr>
-            <w:tcW w:w="5108" w:type="dxa"/>
+            <w:tcW w:w="4319" w:type="dxa"/>
           </w:tcPr>
           <w:p>
             <w:r>
@@ -6822,7 +7190,7 @@
         </w:tc>
         <w:tc>
           <w:tcPr>
-            <w:tcW w:w="3402" w:type="dxa"/>
+            <w:tcW w:w="4468" w:type="dxa"/>
           </w:tcPr>
           <w:p>
             <w:proofErr w:type="spellStart"/>
@@ -6837,7 +7205,7 @@
         </w:tc>
         <w:tc>
           <w:tcPr>
-            <w:tcW w:w="3402" w:type="dxa"/>
+            <w:tcW w:w="3234" w:type="dxa"/>
           </w:tcPr>
           <w:p/>
         </w:tc>
@@ -6848,7 +7216,7 @@
         </w:trPr>
         <w:tc>
           <w:tcPr>
-            <w:tcW w:w="1696" w:type="dxa"/>
+            <w:tcW w:w="1587" w:type="dxa"/>
           </w:tcPr>
           <w:p>
             <w:r>
@@ -6858,7 +7226,7 @@
         </w:tc>
         <w:tc>
           <w:tcPr>
-            <w:tcW w:w="5108" w:type="dxa"/>
+            <w:tcW w:w="4319" w:type="dxa"/>
           </w:tcPr>
           <w:p>
             <w:r>
@@ -6887,7 +7255,7 @@
         </w:tc>
         <w:tc>
           <w:tcPr>
-            <w:tcW w:w="3402" w:type="dxa"/>
+            <w:tcW w:w="4468" w:type="dxa"/>
           </w:tcPr>
           <w:p>
             <w:r>
@@ -6897,7 +7265,7 @@
         </w:tc>
         <w:tc>
           <w:tcPr>
-            <w:tcW w:w="3402" w:type="dxa"/>
+            <w:tcW w:w="3234" w:type="dxa"/>
           </w:tcPr>
           <w:p/>
         </w:tc>
@@ -6908,19 +7276,20 @@
         </w:trPr>
         <w:tc>
           <w:tcPr>
-            <w:tcW w:w="1696" w:type="dxa"/>
+            <w:tcW w:w="1587" w:type="dxa"/>
           </w:tcPr>
           <w:p>
-            <w:proofErr w:type="spellStart"/>
             <w:r>
               <w:t>Epoch</w:t>
             </w:r>
-            <w:proofErr w:type="spellEnd"/>
+            <w:r>
+              <w:t>e</w:t>
+            </w:r>
           </w:p>
         </w:tc>
         <w:tc>
           <w:tcPr>
-            <w:tcW w:w="5108" w:type="dxa"/>
+            <w:tcW w:w="4319" w:type="dxa"/>
           </w:tcPr>
           <w:p>
             <w:r>
@@ -6962,7 +7331,7 @@
         </w:tc>
         <w:tc>
           <w:tcPr>
-            <w:tcW w:w="3402" w:type="dxa"/>
+            <w:tcW w:w="4468" w:type="dxa"/>
           </w:tcPr>
           <w:p>
             <w:proofErr w:type="spellStart"/>
@@ -6977,7 +7346,7 @@
         </w:tc>
         <w:tc>
           <w:tcPr>
-            <w:tcW w:w="3402" w:type="dxa"/>
+            <w:tcW w:w="3234" w:type="dxa"/>
           </w:tcPr>
           <w:p/>
         </w:tc>
@@ -6988,7 +7357,7 @@
         </w:trPr>
         <w:tc>
           <w:tcPr>
-            <w:tcW w:w="1696" w:type="dxa"/>
+            <w:tcW w:w="1587" w:type="dxa"/>
           </w:tcPr>
           <w:p>
             <w:r>
@@ -7006,7 +7375,7 @@
         </w:tc>
         <w:tc>
           <w:tcPr>
-            <w:tcW w:w="5108" w:type="dxa"/>
+            <w:tcW w:w="4319" w:type="dxa"/>
           </w:tcPr>
           <w:p>
             <w:r>
@@ -7032,7 +7401,7 @@
         </w:tc>
         <w:tc>
           <w:tcPr>
-            <w:tcW w:w="3402" w:type="dxa"/>
+            <w:tcW w:w="4468" w:type="dxa"/>
           </w:tcPr>
           <w:p>
             <w:proofErr w:type="spellStart"/>
@@ -7081,7 +7450,7 @@
         </w:tc>
         <w:tc>
           <w:tcPr>
-            <w:tcW w:w="3402" w:type="dxa"/>
+            <w:tcW w:w="3234" w:type="dxa"/>
           </w:tcPr>
           <w:p>
             <w:r>
@@ -7112,15 +7481,7 @@
             </w:r>
             <w:proofErr w:type="gramEnd"/>
             <w:r>
-              <w:t>Alternativ übliche Aktivierungen</w:t>
-            </w:r>
-            <w:proofErr w:type="spellStart"/>
-            <w:r>
-              <w:t xml:space="preserve"> =</w:t>
-            </w:r>
-            <w:proofErr w:type="spellEnd"/>
-            <w:r>
-              <w:t xml:space="preserve"> </w:t>
+              <w:t xml:space="preserve">Alternativ übliche Aktivierungen = </w:t>
             </w:r>
             <w:proofErr w:type="spellStart"/>
             <w:r>
@@ -7155,7 +7516,7 @@
         </w:trPr>
         <w:tc>
           <w:tcPr>
-            <w:tcW w:w="1696" w:type="dxa"/>
+            <w:tcW w:w="1587" w:type="dxa"/>
           </w:tcPr>
           <w:p>
             <w:r>
@@ -7166,7 +7527,7 @@
         </w:tc>
         <w:tc>
           <w:tcPr>
-            <w:tcW w:w="5108" w:type="dxa"/>
+            <w:tcW w:w="4319" w:type="dxa"/>
           </w:tcPr>
           <w:p>
             <w:r>
@@ -7200,7 +7561,7 @@
         </w:tc>
         <w:tc>
           <w:tcPr>
-            <w:tcW w:w="3402" w:type="dxa"/>
+            <w:tcW w:w="4468" w:type="dxa"/>
           </w:tcPr>
           <w:p>
             <w:proofErr w:type="spellStart"/>
@@ -7220,7 +7581,7 @@
         </w:tc>
         <w:tc>
           <w:tcPr>
-            <w:tcW w:w="3402" w:type="dxa"/>
+            <w:tcW w:w="3234" w:type="dxa"/>
           </w:tcPr>
           <w:p/>
         </w:tc>
@@ -7231,33 +7592,246 @@
         </w:trPr>
         <w:tc>
           <w:tcPr>
-            <w:tcW w:w="1696" w:type="dxa"/>
+            <w:tcW w:w="1587" w:type="dxa"/>
           </w:tcPr>
           <w:p>
             <w:proofErr w:type="spellStart"/>
             <w:r>
-              <w:t>Dense</w:t>
+              <w:t>compile</w:t>
+            </w:r>
+            <w:proofErr w:type="spellEnd"/>
+          </w:p>
+          <w:p/>
+        </w:tc>
+        <w:tc>
+          <w:tcPr>
+            <w:tcW w:w="4319" w:type="dxa"/>
+          </w:tcPr>
+          <w:p>
+            <w:r>
+              <w:t xml:space="preserve">Mit diesem Befehl wird das bisher beschrieben NN ausgeführt. Für die Ausführung muss die </w:t>
+            </w:r>
+            <w:proofErr w:type="spellStart"/>
+            <w:r>
+              <w:t>loss</w:t>
+            </w:r>
+            <w:proofErr w:type="spellEnd"/>
+            <w:r>
+              <w:t xml:space="preserve"> </w:t>
+            </w:r>
+            <w:proofErr w:type="spellStart"/>
+            <w:r>
+              <w:t>function</w:t>
+            </w:r>
+            <w:proofErr w:type="spellEnd"/>
+            <w:r>
+              <w:t xml:space="preserve"> definiert werden, der </w:t>
+            </w:r>
+            <w:proofErr w:type="spellStart"/>
+            <w:r>
+              <w:t>optimizer</w:t>
+            </w:r>
+            <w:proofErr w:type="spellEnd"/>
+            <w:r>
+              <w:t xml:space="preserve"> und die </w:t>
+            </w:r>
+            <w:proofErr w:type="spellStart"/>
+            <w:r>
+              <w:t>Evaluierungsmetric</w:t>
             </w:r>
             <w:proofErr w:type="spellEnd"/>
           </w:p>
         </w:tc>
         <w:tc>
           <w:tcPr>
-            <w:tcW w:w="5108" w:type="dxa"/>
+            <w:tcW w:w="4468" w:type="dxa"/>
           </w:tcPr>
-          <w:p/>
+          <w:p>
+            <w:proofErr w:type="spellStart"/>
+            <w:proofErr w:type="gramStart"/>
+            <w:r>
+              <w:t>model.compile</w:t>
+            </w:r>
+            <w:proofErr w:type="spellEnd"/>
+            <w:proofErr w:type="gramEnd"/>
+            <w:r>
+              <w:t>(</w:t>
+            </w:r>
+            <w:proofErr w:type="spellStart"/>
+            <w:r>
+              <w:t>loss</w:t>
+            </w:r>
+            <w:proofErr w:type="spellEnd"/>
+            <w:r>
+              <w:t>='</w:t>
+            </w:r>
+            <w:proofErr w:type="spellStart"/>
+            <w:r>
+              <w:t>categorical_crossentropy</w:t>
+            </w:r>
+            <w:proofErr w:type="spellEnd"/>
+            <w:r>
+              <w:t>',</w:t>
+            </w:r>
+          </w:p>
+          <w:p>
+            <w:r>
+              <w:t xml:space="preserve">              </w:t>
+            </w:r>
+            <w:proofErr w:type="spellStart"/>
+            <w:r>
+              <w:t>optimizer</w:t>
+            </w:r>
+            <w:proofErr w:type="spellEnd"/>
+            <w:r>
+              <w:t>=</w:t>
+            </w:r>
+            <w:proofErr w:type="spellStart"/>
+            <w:proofErr w:type="gramStart"/>
+            <w:r>
+              <w:t>RMSprop</w:t>
+            </w:r>
+            <w:proofErr w:type="spellEnd"/>
+            <w:r>
+              <w:t>(</w:t>
+            </w:r>
+            <w:proofErr w:type="gramEnd"/>
+            <w:r>
+              <w:t>),</w:t>
+            </w:r>
+          </w:p>
+          <w:p>
+            <w:r>
+              <w:t xml:space="preserve">              </w:t>
+            </w:r>
+            <w:proofErr w:type="spellStart"/>
+            <w:r>
+              <w:t>metrics</w:t>
+            </w:r>
+            <w:proofErr w:type="spellEnd"/>
+            <w:r>
+              <w:t>=['</w:t>
+            </w:r>
+            <w:proofErr w:type="spellStart"/>
+            <w:r>
+              <w:t>accuracy</w:t>
+            </w:r>
+            <w:proofErr w:type="spellEnd"/>
+            <w:r>
+              <w:t>'])</w:t>
+            </w:r>
+          </w:p>
         </w:tc>
         <w:tc>
           <w:tcPr>
-            <w:tcW w:w="3402" w:type="dxa"/>
+            <w:tcW w:w="3234" w:type="dxa"/>
           </w:tcPr>
-          <w:p/>
-        </w:tc>
-        <w:tc>
-          <w:tcPr>
-            <w:tcW w:w="3402" w:type="dxa"/>
-          </w:tcPr>
-          <w:p/>
+          <w:p>
+            <w:r>
+              <w:rPr>
+                <w:b/>
+                <w:u w:val="single"/>
+              </w:rPr>
+              <w:t xml:space="preserve">Loss </w:t>
+            </w:r>
+            <w:proofErr w:type="spellStart"/>
+            <w:r>
+              <w:rPr>
+                <w:b/>
+                <w:u w:val="single"/>
+              </w:rPr>
+              <w:t>Function</w:t>
+            </w:r>
+            <w:proofErr w:type="spellEnd"/>
+            <w:r>
+              <w:rPr>
+                <w:b/>
+                <w:u w:val="single"/>
+              </w:rPr>
+              <w:br/>
+            </w:r>
+            <w:r>
+              <w:t xml:space="preserve">Die </w:t>
+            </w:r>
+            <w:proofErr w:type="spellStart"/>
+            <w:r>
+              <w:t>Lossfunction</w:t>
+            </w:r>
+            <w:proofErr w:type="spellEnd"/>
+            <w:r>
+              <w:t xml:space="preserve"> wird je nach </w:t>
+            </w:r>
+            <w:r>
+              <w:t>Business-Case</w:t>
+            </w:r>
+            <w:r>
+              <w:t xml:space="preserve"> geändert. In Klassifikationsfragestellungen </w:t>
+            </w:r>
+            <w:r>
+              <w:t>sind mögliche Funktionen die</w:t>
+            </w:r>
+            <w:r>
+              <w:br/>
+            </w:r>
+            <w:proofErr w:type="spellStart"/>
+            <w:r>
+              <w:t>Categorial</w:t>
+            </w:r>
+            <w:proofErr w:type="spellEnd"/>
+            <w:r>
+              <w:t xml:space="preserve"> </w:t>
+            </w:r>
+            <w:proofErr w:type="spellStart"/>
+            <w:r>
+              <w:t>corssentropy</w:t>
+            </w:r>
+            <w:proofErr w:type="spellEnd"/>
+            <w:r>
+              <w:t xml:space="preserve"> </w:t>
+            </w:r>
+            <w:r>
+              <w:t>oder die Log-</w:t>
+            </w:r>
+            <w:proofErr w:type="spellStart"/>
+            <w:r>
+              <w:t>Loss</w:t>
+            </w:r>
+            <w:r>
+              <w:t>t</w:t>
+            </w:r>
+            <w:proofErr w:type="spellEnd"/>
+            <w:r>
+              <w:t>.</w:t>
+            </w:r>
+          </w:p>
+          <w:p>
+            <w:r>
+              <w:t>Bei Regressionsfragestellung wird häufig die L1 oder L2 Norm verwendet</w:t>
+            </w:r>
+            <w:r>
+              <w:t>.</w:t>
+            </w:r>
+            <w:r>
+              <w:br/>
+              <w:t xml:space="preserve">Mögliche </w:t>
+            </w:r>
+            <w:proofErr w:type="spellStart"/>
+            <w:r>
+              <w:t>Lossfunctions</w:t>
+            </w:r>
+            <w:proofErr w:type="spellEnd"/>
+            <w:r>
+              <w:t xml:space="preserve"> innerhalb von Keras befinden sich unter folgendem </w:t>
+            </w:r>
+            <w:hyperlink r:id="rId21" w:history="1">
+              <w:r>
+                <w:rPr>
+                  <w:rStyle w:val="Hyperlink"/>
+                </w:rPr>
+                <w:t>Link</w:t>
+              </w:r>
+            </w:hyperlink>
+          </w:p>
         </w:tc>
       </w:tr>
       <w:tr>
@@ -7266,258 +7840,28 @@
         </w:trPr>
         <w:tc>
           <w:tcPr>
-            <w:tcW w:w="1696" w:type="dxa"/>
+            <w:tcW w:w="1587" w:type="dxa"/>
           </w:tcPr>
           <w:p>
-            <w:proofErr w:type="spellStart"/>
-            <w:r>
-              <w:t>activation</w:t>
-            </w:r>
-            <w:proofErr w:type="spellEnd"/>
+            <w:bookmarkStart w:id="17" w:name="_GoBack"/>
+            <w:bookmarkEnd w:id="17"/>
           </w:p>
         </w:tc>
         <w:tc>
           <w:tcPr>
-            <w:tcW w:w="5108" w:type="dxa"/>
+            <w:tcW w:w="4319" w:type="dxa"/>
           </w:tcPr>
           <w:p/>
         </w:tc>
         <w:tc>
           <w:tcPr>
-            <w:tcW w:w="3402" w:type="dxa"/>
+            <w:tcW w:w="4468" w:type="dxa"/>
           </w:tcPr>
           <w:p/>
         </w:tc>
         <w:tc>
           <w:tcPr>
-            <w:tcW w:w="3402" w:type="dxa"/>
-          </w:tcPr>
-          <w:p/>
-        </w:tc>
-      </w:tr>
-      <w:tr>
-        <w:trPr>
-          <w:trHeight w:val="510"/>
-        </w:trPr>
-        <w:tc>
-          <w:tcPr>
-            <w:tcW w:w="1696" w:type="dxa"/>
-          </w:tcPr>
-          <w:p>
-            <w:proofErr w:type="spellStart"/>
-            <w:r>
-              <w:t>dropout</w:t>
-            </w:r>
-            <w:proofErr w:type="spellEnd"/>
-          </w:p>
-        </w:tc>
-        <w:tc>
-          <w:tcPr>
-            <w:tcW w:w="5108" w:type="dxa"/>
-          </w:tcPr>
-          <w:p/>
-        </w:tc>
-        <w:tc>
-          <w:tcPr>
-            <w:tcW w:w="3402" w:type="dxa"/>
-          </w:tcPr>
-          <w:p/>
-        </w:tc>
-        <w:tc>
-          <w:tcPr>
-            <w:tcW w:w="3402" w:type="dxa"/>
-          </w:tcPr>
-          <w:p/>
-        </w:tc>
-      </w:tr>
-      <w:tr>
-        <w:trPr>
-          <w:trHeight w:val="510"/>
-        </w:trPr>
-        <w:tc>
-          <w:tcPr>
-            <w:tcW w:w="1696" w:type="dxa"/>
-          </w:tcPr>
-          <w:p>
-            <w:pPr>
-              <w:pStyle w:val="berschrift3"/>
-              <w:shd w:val="clear" w:color="auto" w:fill="FCFCFC"/>
-              <w:spacing w:before="0"/>
-              <w:rPr>
-                <w:rFonts w:ascii="Source Sans Pro" w:hAnsi="Source Sans Pro"/>
-                <w:color w:val="404040"/>
-                <w:sz w:val="30"/>
-                <w:szCs w:val="30"/>
-              </w:rPr>
-            </w:pPr>
-            <w:proofErr w:type="spellStart"/>
-            <w:r>
-              <w:rPr>
-                <w:rFonts w:ascii="Source Sans Pro" w:hAnsi="Source Sans Pro"/>
-                <w:color w:val="404040"/>
-                <w:sz w:val="30"/>
-                <w:szCs w:val="30"/>
-              </w:rPr>
-              <w:t>compile</w:t>
-            </w:r>
-            <w:proofErr w:type="spellEnd"/>
-          </w:p>
-          <w:p/>
-        </w:tc>
-        <w:tc>
-          <w:tcPr>
-            <w:tcW w:w="5108" w:type="dxa"/>
-          </w:tcPr>
-          <w:p>
-            <w:r>
-              <w:t xml:space="preserve">Mit diesem Befehl wird das bisher beschrieben NN ausgeführt. Für die Ausführung muss die </w:t>
-            </w:r>
-            <w:proofErr w:type="spellStart"/>
-            <w:r>
-              <w:t>loss</w:t>
-            </w:r>
-            <w:proofErr w:type="spellEnd"/>
-            <w:r>
-              <w:t xml:space="preserve"> </w:t>
-            </w:r>
-            <w:proofErr w:type="spellStart"/>
-            <w:r>
-              <w:t>function</w:t>
-            </w:r>
-            <w:proofErr w:type="spellEnd"/>
-            <w:r>
-              <w:t xml:space="preserve"> definiert werden, der </w:t>
-            </w:r>
-            <w:proofErr w:type="spellStart"/>
-            <w:r>
-              <w:t>optimizer</w:t>
-            </w:r>
-            <w:proofErr w:type="spellEnd"/>
-            <w:r>
-              <w:t xml:space="preserve"> und die Evaluierungsmetric</w:t>
-            </w:r>
-            <w:bookmarkStart w:id="15" w:name="_GoBack"/>
-            <w:bookmarkEnd w:id="15"/>
-          </w:p>
-        </w:tc>
-        <w:tc>
-          <w:tcPr>
-            <w:tcW w:w="3402" w:type="dxa"/>
-          </w:tcPr>
-          <w:p>
-            <w:proofErr w:type="spellStart"/>
-            <w:proofErr w:type="gramStart"/>
-            <w:r>
-              <w:t>model.compile</w:t>
-            </w:r>
-            <w:proofErr w:type="spellEnd"/>
-            <w:proofErr w:type="gramEnd"/>
-            <w:r>
-              <w:t>(</w:t>
-            </w:r>
-            <w:proofErr w:type="spellStart"/>
-            <w:r>
-              <w:t>loss</w:t>
-            </w:r>
-            <w:proofErr w:type="spellEnd"/>
-            <w:r>
-              <w:t>='</w:t>
-            </w:r>
-            <w:proofErr w:type="spellStart"/>
-            <w:r>
-              <w:t>categorical_crossentropy</w:t>
-            </w:r>
-            <w:proofErr w:type="spellEnd"/>
-            <w:r>
-              <w:t>',</w:t>
-            </w:r>
-          </w:p>
-          <w:p>
-            <w:r>
-              <w:t xml:space="preserve">              </w:t>
-            </w:r>
-            <w:proofErr w:type="spellStart"/>
-            <w:r>
-              <w:t>optimizer</w:t>
-            </w:r>
-            <w:proofErr w:type="spellEnd"/>
-            <w:r>
-              <w:t>=</w:t>
-            </w:r>
-            <w:proofErr w:type="spellStart"/>
-            <w:proofErr w:type="gramStart"/>
-            <w:r>
-              <w:t>RMSprop</w:t>
-            </w:r>
-            <w:proofErr w:type="spellEnd"/>
-            <w:r>
-              <w:t>(</w:t>
-            </w:r>
-            <w:proofErr w:type="gramEnd"/>
-            <w:r>
-              <w:t>),</w:t>
-            </w:r>
-          </w:p>
-          <w:p>
-            <w:r>
-              <w:t xml:space="preserve">              </w:t>
-            </w:r>
-            <w:proofErr w:type="spellStart"/>
-            <w:r>
-              <w:t>metrics</w:t>
-            </w:r>
-            <w:proofErr w:type="spellEnd"/>
-            <w:r>
-              <w:t>=['</w:t>
-            </w:r>
-            <w:proofErr w:type="spellStart"/>
-            <w:r>
-              <w:t>accuracy</w:t>
-            </w:r>
-            <w:proofErr w:type="spellEnd"/>
-            <w:r>
-              <w:t>'])</w:t>
-            </w:r>
-          </w:p>
-        </w:tc>
-        <w:tc>
-          <w:tcPr>
-            <w:tcW w:w="3402" w:type="dxa"/>
-          </w:tcPr>
-          <w:p/>
-        </w:tc>
-      </w:tr>
-      <w:tr>
-        <w:trPr>
-          <w:trHeight w:val="510"/>
-        </w:trPr>
-        <w:tc>
-          <w:tcPr>
-            <w:tcW w:w="1696" w:type="dxa"/>
-          </w:tcPr>
-          <w:p>
-            <w:proofErr w:type="spellStart"/>
-            <w:r>
-              <w:t>num_classes</w:t>
-            </w:r>
-            <w:proofErr w:type="spellEnd"/>
-          </w:p>
-        </w:tc>
-        <w:tc>
-          <w:tcPr>
-            <w:tcW w:w="5108" w:type="dxa"/>
-          </w:tcPr>
-          <w:p/>
-        </w:tc>
-        <w:tc>
-          <w:tcPr>
-            <w:tcW w:w="3402" w:type="dxa"/>
-          </w:tcPr>
-          <w:p/>
-        </w:tc>
-        <w:tc>
-          <w:tcPr>
-            <w:tcW w:w="3402" w:type="dxa"/>
+            <w:tcW w:w="3234" w:type="dxa"/>
           </w:tcPr>
           <w:p/>
         </w:tc>
@@ -7549,7 +7893,7 @@
       <w:pPr>
         <w:pStyle w:val="berschrift1"/>
       </w:pPr>
-      <w:bookmarkStart w:id="16" w:name="_Toc27715073"/>
+      <w:bookmarkStart w:id="18" w:name="_Toc27715073"/>
       <w:proofErr w:type="spellStart"/>
       <w:r>
         <w:lastRenderedPageBreak/>
@@ -7567,7 +7911,7 @@
       <w:r>
         <w:t xml:space="preserve"> Network</w:t>
       </w:r>
-      <w:bookmarkEnd w:id="16"/>
+      <w:bookmarkEnd w:id="18"/>
     </w:p>
     <w:p>
       <w:r>
@@ -7638,11 +7982,11 @@
       <w:pPr>
         <w:pStyle w:val="berschrift2"/>
       </w:pPr>
-      <w:bookmarkStart w:id="17" w:name="_Toc27715074"/>
+      <w:bookmarkStart w:id="19" w:name="_Toc27715074"/>
       <w:r>
         <w:t>CNN Hauptkomponenten</w:t>
       </w:r>
-      <w:bookmarkEnd w:id="17"/>
+      <w:bookmarkEnd w:id="19"/>
     </w:p>
     <w:p>
       <w:pPr>
@@ -7654,7 +7998,7 @@
           <w:szCs w:val="22"/>
         </w:rPr>
       </w:pPr>
-      <w:bookmarkStart w:id="18" w:name="_Toc27715075"/>
+      <w:bookmarkStart w:id="20" w:name="_Toc27715075"/>
       <w:r>
         <w:rPr>
           <w:rFonts w:asciiTheme="minorHAnsi" w:eastAsiaTheme="minorHAnsi" w:hAnsiTheme="minorHAnsi" w:cstheme="minorBidi"/>
@@ -7799,7 +8143,7 @@
         </w:rPr>
         <w:t>.</w:t>
       </w:r>
-      <w:bookmarkEnd w:id="18"/>
+      <w:bookmarkEnd w:id="20"/>
       <w:r>
         <w:rPr>
           <w:rFonts w:asciiTheme="minorHAnsi" w:eastAsiaTheme="minorHAnsi" w:hAnsiTheme="minorHAnsi" w:cstheme="minorBidi"/>
@@ -7854,7 +8198,7 @@
                     </pic:cNvPicPr>
                   </pic:nvPicPr>
                   <pic:blipFill>
-                    <a:blip r:embed="rId19">
+                    <a:blip r:embed="rId22">
                       <a:extLst>
                         <a:ext uri="{28A0092B-C50C-407E-A947-70E740481C1C}">
                           <a14:useLocalDpi xmlns:a14="http://schemas.microsoft.com/office/drawing/2010/main" val="0"/>
@@ -7894,6 +8238,7 @@
           <w:lang w:eastAsia="de-DE"/>
         </w:rPr>
       </w:pPr>
+      <w:bookmarkStart w:id="21" w:name="_Toc27728753"/>
       <w:r>
         <w:t xml:space="preserve">Abbildung </w:t>
       </w:r>
@@ -7902,7 +8247,7 @@
           <w:rPr>
             <w:noProof/>
           </w:rPr>
-          <w:t>4</w:t>
+          <w:t>6</w:t>
         </w:r>
       </w:fldSimple>
       <w:r>
@@ -7911,6 +8256,7 @@
       <w:r>
         <w:t>https://towardsdatascience.com/a-comprehensive-guide-to-convolutional-neural-networks-the-eli5-way-3bd2b1164a53</w:t>
       </w:r>
+      <w:bookmarkEnd w:id="21"/>
     </w:p>
     <w:p>
       <w:r>
@@ -7933,11 +8279,11 @@
       <w:pPr>
         <w:pStyle w:val="berschrift3"/>
       </w:pPr>
-      <w:bookmarkStart w:id="19" w:name="_Toc27715076"/>
+      <w:bookmarkStart w:id="22" w:name="_Toc27715076"/>
       <w:r>
         <w:t>Input</w:t>
       </w:r>
-      <w:bookmarkEnd w:id="19"/>
+      <w:bookmarkEnd w:id="22"/>
     </w:p>
     <w:p>
       <w:r>
@@ -8138,13 +8484,8 @@
       <w:r>
         <w:t xml:space="preserve">der Computer Vision </w:t>
       </w:r>
-      <w:proofErr w:type="spellStart"/>
-      <w:r>
-        <w:t>besteht</w:t>
-      </w:r>
-      <w:proofErr w:type="spellEnd"/>
-      <w:r>
-        <w:t xml:space="preserve"> darin, dass unterschiedlicher Bilder gleicher zugrundeliegender Motive</w:t>
+      <w:r>
+        <w:t>besteht darin, dass unterschiedlicher Bilder gleicher zugrundeliegender Motive</w:t>
       </w:r>
       <w:r>
         <w:t xml:space="preserve"> (Beispielsweise Bilderserie eines Autos aus </w:t>
@@ -8219,7 +8560,7 @@
                     <pic:cNvPicPr/>
                   </pic:nvPicPr>
                   <pic:blipFill>
-                    <a:blip r:embed="rId20"/>
+                    <a:blip r:embed="rId23"/>
                     <a:stretch>
                       <a:fillRect/>
                     </a:stretch>
@@ -8244,6 +8585,7 @@
       <w:pPr>
         <w:pStyle w:val="Beschriftung"/>
       </w:pPr>
+      <w:bookmarkStart w:id="23" w:name="_Toc27728754"/>
       <w:r>
         <w:t xml:space="preserve">Abbildung </w:t>
       </w:r>
@@ -8252,7 +8594,7 @@
           <w:rPr>
             <w:noProof/>
           </w:rPr>
-          <w:t>5</w:t>
+          <w:t>7</w:t>
         </w:r>
       </w:fldSimple>
       <w:r>
@@ -8270,6 +8612,7 @@
       <w:r>
         <w:t>https://slideplayer.com/slide/14855329/</w:t>
       </w:r>
+      <w:bookmarkEnd w:id="23"/>
     </w:p>
     <w:p>
       <w:pPr>
@@ -8385,18 +8728,15 @@
       </w:pPr>
       <w:proofErr w:type="spellStart"/>
       <w:r>
-        <w:t>Rotate</w:t>
+        <w:t xml:space="preserve">Rotate | </w:t>
+      </w:r>
+      <w:r>
+        <w:t>R</w:t>
+      </w:r>
+      <w:r>
+        <w:t>otation</w:t>
       </w:r>
       <w:proofErr w:type="spellEnd"/>
-      <w:r>
-        <w:t xml:space="preserve"> | </w:t>
-      </w:r>
-      <w:r>
-        <w:t>R</w:t>
-      </w:r>
-      <w:r>
-        <w:t>otation</w:t>
-      </w:r>
     </w:p>
     <w:p>
       <w:pPr>
@@ -8515,7 +8855,7 @@
       <w:pPr>
         <w:pStyle w:val="berschrift3"/>
       </w:pPr>
-      <w:bookmarkStart w:id="20" w:name="_Toc27715077"/>
+      <w:bookmarkStart w:id="24" w:name="_Toc27715077"/>
       <w:proofErr w:type="spellStart"/>
       <w:r>
         <w:t>Convolutional</w:t>
@@ -8524,7 +8864,7 @@
       <w:r>
         <w:t xml:space="preserve"> Layer</w:t>
       </w:r>
-      <w:bookmarkEnd w:id="20"/>
+      <w:bookmarkEnd w:id="24"/>
     </w:p>
     <w:p>
       <w:r>
@@ -9046,7 +9386,7 @@
                     </pic:cNvPicPr>
                   </pic:nvPicPr>
                   <pic:blipFill>
-                    <a:blip r:embed="rId21">
+                    <a:blip r:embed="rId24">
                       <a:extLst>
                         <a:ext uri="{28A0092B-C50C-407E-A947-70E740481C1C}">
                           <a14:useLocalDpi xmlns:a14="http://schemas.microsoft.com/office/drawing/2010/main" val="0"/>
@@ -9082,6 +9422,7 @@
       <w:pPr>
         <w:pStyle w:val="Beschriftung"/>
       </w:pPr>
+      <w:bookmarkStart w:id="25" w:name="_Toc27728755"/>
       <w:r>
         <w:t xml:space="preserve">Abbildung </w:t>
       </w:r>
@@ -9090,7 +9431,7 @@
           <w:rPr>
             <w:noProof/>
           </w:rPr>
-          <w:t>6</w:t>
+          <w:t>8</w:t>
         </w:r>
       </w:fldSimple>
       <w:r>
@@ -9116,20 +9457,21 @@
       <w:r>
         <w:t xml:space="preserve">, </w:t>
       </w:r>
-      <w:hyperlink r:id="rId22" w:history="1">
+      <w:hyperlink r:id="rId25" w:history="1">
         <w:r>
           <w:rPr>
             <w:rStyle w:val="Hyperlink"/>
           </w:rPr>
           <w:t>https://towardsdatascience.com/a-comprehensive-guide-to-convolutional-neural-networks-the-eli5-way-3bd2b1164a53</w:t>
         </w:r>
+        <w:bookmarkEnd w:id="25"/>
       </w:hyperlink>
     </w:p>
     <w:p>
       <w:pPr>
         <w:pStyle w:val="berschrift3"/>
       </w:pPr>
-      <w:bookmarkStart w:id="21" w:name="_Toc27715078"/>
+      <w:bookmarkStart w:id="26" w:name="_Toc27715078"/>
       <w:proofErr w:type="spellStart"/>
       <w:r>
         <w:t>Rectified</w:t>
@@ -9141,7 +9483,7 @@
       <w:r>
         <w:t>Unit</w:t>
       </w:r>
-      <w:bookmarkEnd w:id="21"/>
+      <w:bookmarkEnd w:id="26"/>
     </w:p>
     <w:p>
       <w:r>
@@ -9287,11 +9629,11 @@
       <w:pPr>
         <w:pStyle w:val="berschrift3"/>
       </w:pPr>
-      <w:bookmarkStart w:id="22" w:name="_Toc27715079"/>
+      <w:bookmarkStart w:id="27" w:name="_Toc27715079"/>
       <w:r>
         <w:t>Pooling Layer</w:t>
       </w:r>
-      <w:bookmarkEnd w:id="22"/>
+      <w:bookmarkEnd w:id="27"/>
     </w:p>
     <w:p>
       <w:r>
@@ -9545,11 +9887,11 @@
       <w:pPr>
         <w:pStyle w:val="berschrift3"/>
       </w:pPr>
-      <w:bookmarkStart w:id="23" w:name="_Toc27715080"/>
+      <w:bookmarkStart w:id="28" w:name="_Toc27715080"/>
       <w:r>
         <w:t>Zwischeneinschub</w:t>
       </w:r>
-      <w:bookmarkEnd w:id="23"/>
+      <w:bookmarkEnd w:id="28"/>
     </w:p>
     <w:p>
       <w:r>
@@ -9646,7 +9988,7 @@
       <w:pPr>
         <w:pStyle w:val="berschrift3"/>
       </w:pPr>
-      <w:bookmarkStart w:id="24" w:name="_Toc27715081"/>
+      <w:bookmarkStart w:id="29" w:name="_Toc27715081"/>
       <w:r>
         <w:t xml:space="preserve">Fully </w:t>
       </w:r>
@@ -9658,7 +10000,7 @@
       <w:r>
         <w:t xml:space="preserve"> Layer</w:t>
       </w:r>
-      <w:bookmarkEnd w:id="24"/>
+      <w:bookmarkEnd w:id="29"/>
     </w:p>
     <w:p>
       <w:r>
@@ -9763,7 +10105,7 @@
       <w:r>
         <w:t xml:space="preserve"> </w:t>
       </w:r>
-      <w:hyperlink r:id="rId23" w:history="1">
+      <w:hyperlink r:id="rId26" w:history="1">
         <w:r>
           <w:rPr>
             <w:rStyle w:val="Hyperlink"/>
@@ -9910,7 +10252,7 @@
       <w:pPr>
         <w:pStyle w:val="berschrift3"/>
       </w:pPr>
-      <w:bookmarkStart w:id="25" w:name="_Toc27715082"/>
+      <w:bookmarkStart w:id="30" w:name="_Toc27715082"/>
       <w:proofErr w:type="spellStart"/>
       <w:r>
         <w:t>Softmax</w:t>
@@ -9927,7 +10269,7 @@
       <w:r>
         <w:t xml:space="preserve"> Layer</w:t>
       </w:r>
-      <w:bookmarkEnd w:id="25"/>
+      <w:bookmarkEnd w:id="30"/>
     </w:p>
     <w:p>
       <w:pPr>
@@ -9939,7 +10281,7 @@
           <w:szCs w:val="22"/>
         </w:rPr>
       </w:pPr>
-      <w:bookmarkStart w:id="26" w:name="_Toc27715083"/>
+      <w:bookmarkStart w:id="31" w:name="_Toc27715083"/>
       <w:r>
         <w:rPr>
           <w:rFonts w:asciiTheme="minorHAnsi" w:eastAsiaTheme="minorHAnsi" w:hAnsiTheme="minorHAnsi" w:cstheme="minorBidi"/>
@@ -10047,19 +10389,9 @@
           <w:sz w:val="22"/>
           <w:szCs w:val="22"/>
         </w:rPr>
-        <w:t xml:space="preserve">-Klassifizierungsproblemen verwendet. Im Kontext der verwendeten Beschreibung bedeutet dies, dass der Output der letzten Neuronen kumuliert 1 </w:t>
-      </w:r>
-      <w:proofErr w:type="spellStart"/>
-      <w:r>
-        <w:rPr>
-          <w:rFonts w:asciiTheme="minorHAnsi" w:eastAsiaTheme="minorHAnsi" w:hAnsiTheme="minorHAnsi" w:cstheme="minorBidi"/>
-          <w:color w:val="auto"/>
-          <w:sz w:val="22"/>
-          <w:szCs w:val="22"/>
-        </w:rPr>
-        <w:t>beträgt.</w:t>
-      </w:r>
-      <w:bookmarkEnd w:id="26"/>
+        <w:t>-Klassifizierungsproblemen verwendet. Im Kontext der verwendeten Beschreibung bedeutet dies, dass der Output der letzten Neuronen kumuliert 1 beträgt.</w:t>
+      </w:r>
+      <w:bookmarkEnd w:id="31"/>
     </w:p>
     <w:p>
       <w:pPr>
@@ -10071,7 +10403,6 @@
           <w:szCs w:val="22"/>
         </w:rPr>
       </w:pPr>
-      <w:proofErr w:type="spellEnd"/>
     </w:p>
     <w:p>
       <w:pPr>
@@ -10088,23 +10419,29 @@
       <w:pPr>
         <w:pStyle w:val="berschrift2"/>
       </w:pPr>
-      <w:bookmarkStart w:id="27" w:name="_Toc27715084"/>
+      <w:bookmarkStart w:id="32" w:name="_Toc27715084"/>
       <w:r>
         <w:t>Rückschluss auf die Umsetzung in Python</w:t>
       </w:r>
       <w:r>
         <w:t xml:space="preserve"> mit </w:t>
       </w:r>
+      <w:bookmarkEnd w:id="32"/>
+      <w:r>
+        <w:t>Keras</w:t>
+      </w:r>
+    </w:p>
+    <w:p>
+      <w:r>
+        <w:t xml:space="preserve">Die </w:t>
+      </w:r>
       <w:proofErr w:type="spellStart"/>
       <w:r>
-        <w:t>Tensorflow</w:t>
-      </w:r>
-      <w:bookmarkEnd w:id="27"/>
+        <w:t>Softmax</w:t>
+      </w:r>
       <w:proofErr w:type="spellEnd"/>
-    </w:p>
-    <w:p>
-      <w:r>
-        <w:t xml:space="preserve">Die </w:t>
+      <w:r>
+        <w:t xml:space="preserve">-Funktion ist Teil der </w:t>
       </w:r>
       <w:proofErr w:type="spellStart"/>
       <w:r>
@@ -10112,106 +10449,98 @@
       </w:r>
       <w:proofErr w:type="spellEnd"/>
       <w:r>
-        <w:t xml:space="preserve">-Funktion ist Teil der </w:t>
+        <w:t>-</w:t>
+      </w:r>
+      <w:r>
+        <w:t xml:space="preserve">Regression (oder </w:t>
       </w:r>
       <w:proofErr w:type="spellStart"/>
       <w:r>
+        <w:t>Multinomial</w:t>
+      </w:r>
+      <w:proofErr w:type="spellEnd"/>
+      <w:r>
+        <w:t xml:space="preserve"> </w:t>
+      </w:r>
+      <w:proofErr w:type="spellStart"/>
+      <w:r>
+        <w:t>Logistic</w:t>
+      </w:r>
+      <w:proofErr w:type="spellEnd"/>
+      <w:r>
+        <w:t xml:space="preserve"> </w:t>
+      </w:r>
+      <w:r>
+        <w:t>Regression) die wiederum eine Verallgemeinerung der logistischen Regression ist.</w:t>
+      </w:r>
+      <w:r>
+        <w:t xml:space="preserve"> Sie wird häufig bei </w:t>
+      </w:r>
+      <w:proofErr w:type="spellStart"/>
+      <w:r>
+        <w:t>MultiClass</w:t>
+      </w:r>
+      <w:proofErr w:type="spellEnd"/>
+      <w:r>
+        <w:t>-K</w:t>
+      </w:r>
+      <w:r>
+        <w:t>l</w:t>
+      </w:r>
+      <w:r>
+        <w:t>assifiz</w:t>
+      </w:r>
+      <w:r>
+        <w:t>i</w:t>
+      </w:r>
+      <w:r>
+        <w:t>erungsprob</w:t>
+      </w:r>
+      <w:r>
+        <w:t>l</w:t>
+      </w:r>
+      <w:r>
+        <w:t>emen verwendet. Im Kontext der verwendeten Beschreibung bedeutet d</w:t>
+      </w:r>
+      <w:r>
+        <w:t>ies</w:t>
+      </w:r>
+      <w:r>
+        <w:t xml:space="preserve">, </w:t>
+      </w:r>
+      <w:r>
+        <w:t xml:space="preserve">dass wenn die Anzahl(N) der möglichen Output-Klassen bekannt ist, der </w:t>
+      </w:r>
+      <w:proofErr w:type="spellStart"/>
+      <w:r>
+        <w:t>Outputvektor</w:t>
+      </w:r>
+      <w:proofErr w:type="spellEnd"/>
+      <w:r>
+        <w:t xml:space="preserve"> der </w:t>
+      </w:r>
+      <w:proofErr w:type="spellStart"/>
+      <w:r>
         <w:t>Softmax</w:t>
       </w:r>
       <w:proofErr w:type="spellEnd"/>
       <w:r>
-        <w:t>-</w:t>
-      </w:r>
-      <w:r>
-        <w:t xml:space="preserve">Regression (oder </w:t>
+        <w:t xml:space="preserve">-Funktion N-Dimensionen hat. </w:t>
       </w:r>
       <w:proofErr w:type="spellStart"/>
       <w:r>
-        <w:t>Multinomial</w:t>
+        <w:t>Kummuliert</w:t>
       </w:r>
       <w:proofErr w:type="spellEnd"/>
       <w:r>
-        <w:t xml:space="preserve"> </w:t>
+        <w:t xml:space="preserve"> man die </w:t>
       </w:r>
       <w:proofErr w:type="spellStart"/>
       <w:r>
-        <w:t>Logistic</w:t>
+        <w:t>WertendernOutput</w:t>
       </w:r>
       <w:proofErr w:type="spellEnd"/>
       <w:r>
-        <w:t xml:space="preserve"> </w:t>
-      </w:r>
-      <w:r>
-        <w:t>Regression) die wiederum eine Verallgemeinerung der logistischen Regression ist.</w:t>
-      </w:r>
-      <w:r>
-        <w:t xml:space="preserve"> Sie wird häufig bei </w:t>
-      </w:r>
-      <w:proofErr w:type="spellStart"/>
-      <w:r>
-        <w:t>MultiClass</w:t>
-      </w:r>
-      <w:proofErr w:type="spellEnd"/>
-      <w:r>
-        <w:t>-K</w:t>
-      </w:r>
-      <w:r>
-        <w:t>l</w:t>
-      </w:r>
-      <w:r>
-        <w:t>assifiz</w:t>
-      </w:r>
-      <w:r>
-        <w:t>i</w:t>
-      </w:r>
-      <w:r>
-        <w:t>erungsprob</w:t>
-      </w:r>
-      <w:r>
-        <w:t>l</w:t>
-      </w:r>
-      <w:r>
-        <w:t>emen verwendet. Im Kontext der verwendeten Beschreibung bedeutet d</w:t>
-      </w:r>
-      <w:r>
-        <w:t>ies</w:t>
-      </w:r>
-      <w:r>
-        <w:t xml:space="preserve">, </w:t>
-      </w:r>
-      <w:r>
-        <w:t xml:space="preserve">dass wenn die Anzahl(N) der möglichen Output-Klassen bekannt ist, der </w:t>
-      </w:r>
-      <w:proofErr w:type="spellStart"/>
-      <w:r>
-        <w:t>Outputvektor</w:t>
-      </w:r>
-      <w:proofErr w:type="spellEnd"/>
-      <w:r>
-        <w:t xml:space="preserve"> der </w:t>
-      </w:r>
-      <w:proofErr w:type="spellStart"/>
-      <w:r>
-        <w:t>Softmax</w:t>
-      </w:r>
-      <w:proofErr w:type="spellEnd"/>
-      <w:r>
-        <w:t xml:space="preserve">-Funktion N-Dimensionen hat. </w:t>
-      </w:r>
-      <w:proofErr w:type="spellStart"/>
-      <w:r>
-        <w:t>Kummuliert</w:t>
-      </w:r>
-      <w:proofErr w:type="spellEnd"/>
-      <w:r>
-        <w:t xml:space="preserve"> man die </w:t>
-      </w:r>
-      <w:proofErr w:type="spellStart"/>
-      <w:r>
-        <w:t>WertendernOutput</w:t>
-      </w:r>
-      <w:proofErr w:type="spellEnd"/>
-      <w:r>
         <w:t xml:space="preserve">-Vektoren auf, so erhält man den Wert 1. </w:t>
       </w:r>
     </w:p>
@@ -10219,12 +10548,12 @@
       <w:pPr>
         <w:pStyle w:val="berschrift1"/>
       </w:pPr>
-      <w:bookmarkStart w:id="28" w:name="_Toc27715085"/>
+      <w:bookmarkStart w:id="33" w:name="_Toc27715085"/>
       <w:r>
         <w:lastRenderedPageBreak/>
         <w:t>Python Implementierung Hyperparameter</w:t>
       </w:r>
-      <w:bookmarkEnd w:id="28"/>
+      <w:bookmarkEnd w:id="33"/>
     </w:p>
     <w:p>
       <w:r>
@@ -10279,19 +10608,19 @@
       <w:pPr>
         <w:pStyle w:val="berschrift1"/>
       </w:pPr>
-      <w:bookmarkStart w:id="29" w:name="_CNN-Architekturen"/>
-      <w:bookmarkStart w:id="30" w:name="_Toc27715086"/>
-      <w:bookmarkEnd w:id="29"/>
+      <w:bookmarkStart w:id="34" w:name="_CNN-Architekturen"/>
+      <w:bookmarkStart w:id="35" w:name="_Toc27715086"/>
+      <w:bookmarkEnd w:id="34"/>
       <w:r>
         <w:t>CNN-Architekturen</w:t>
       </w:r>
-      <w:bookmarkEnd w:id="30"/>
+      <w:bookmarkEnd w:id="35"/>
     </w:p>
     <w:p>
       <w:pPr>
         <w:pStyle w:val="berschrift2"/>
       </w:pPr>
-      <w:bookmarkStart w:id="31" w:name="_Toc27715087"/>
+      <w:bookmarkStart w:id="36" w:name="_Toc27715087"/>
       <w:r>
         <w:t>Weitere Anwe</w:t>
       </w:r>
@@ -10301,7 +10630,7 @@
       <w:r>
         <w:t>dungsfelder von CNNs</w:t>
       </w:r>
-      <w:bookmarkEnd w:id="31"/>
+      <w:bookmarkEnd w:id="36"/>
     </w:p>
     <w:p>
       <w:r>
@@ -10358,7 +10687,7 @@
       <w:pPr>
         <w:pStyle w:val="berschrift1"/>
       </w:pPr>
-      <w:bookmarkStart w:id="32" w:name="_Toc27715088"/>
+      <w:bookmarkStart w:id="37" w:name="_Toc27715088"/>
       <w:r>
         <w:t xml:space="preserve">Praktische </w:t>
       </w:r>
@@ -10368,7 +10697,7 @@
       <w:r>
         <w:t xml:space="preserve"> in Python</w:t>
       </w:r>
-      <w:bookmarkEnd w:id="32"/>
+      <w:bookmarkEnd w:id="37"/>
     </w:p>
     <w:p>
       <w:r>
@@ -10454,11 +10783,11 @@
       <w:pPr>
         <w:pStyle w:val="berschrift2"/>
       </w:pPr>
-      <w:bookmarkStart w:id="33" w:name="_Toc27715089"/>
+      <w:bookmarkStart w:id="38" w:name="_Toc27715089"/>
       <w:r>
         <w:t>Praktische Implementierung</w:t>
       </w:r>
-      <w:bookmarkEnd w:id="33"/>
+      <w:bookmarkEnd w:id="38"/>
     </w:p>
     <w:p>
       <w:r>
@@ -10503,17 +10832,17 @@
       <w:pPr>
         <w:pStyle w:val="berschrift2"/>
       </w:pPr>
-      <w:bookmarkStart w:id="34" w:name="_Toc27715090"/>
+      <w:bookmarkStart w:id="39" w:name="_Toc27715090"/>
       <w:r>
         <w:t>MNIST</w:t>
       </w:r>
-      <w:bookmarkEnd w:id="34"/>
+      <w:bookmarkEnd w:id="39"/>
     </w:p>
     <w:p>
       <w:r>
         <w:t xml:space="preserve">Der Datensatz </w:t>
       </w:r>
-      <w:hyperlink r:id="rId24" w:history="1">
+      <w:hyperlink r:id="rId27" w:history="1">
         <w:r>
           <w:rPr>
             <w:rStyle w:val="Hyperlink"/>
@@ -10726,7 +11055,7 @@
             <w:tcW w:w="4876" w:type="dxa"/>
           </w:tcPr>
           <w:p>
-            <w:hyperlink r:id="rId25" w:history="1">
+            <w:hyperlink r:id="rId28" w:history="1">
               <w:r>
                 <w:rPr>
                   <w:rStyle w:val="Hyperlink"/>
@@ -11275,11 +11604,11 @@
       <w:pPr>
         <w:pStyle w:val="berschrift2"/>
       </w:pPr>
-      <w:bookmarkStart w:id="35" w:name="_Toc27715091"/>
+      <w:bookmarkStart w:id="40" w:name="_Toc27715091"/>
       <w:r>
         <w:t>CIFAR10</w:t>
       </w:r>
-      <w:bookmarkEnd w:id="35"/>
+      <w:bookmarkEnd w:id="40"/>
     </w:p>
     <w:p>
       <w:r>
@@ -11291,7 +11620,7 @@
       <w:r>
         <w:t xml:space="preserve"> des CIFAR10, Datensatzes verwendet. Als Leitlinie diente hierzu die initiale </w:t>
       </w:r>
-      <w:hyperlink r:id="rId26" w:history="1">
+      <w:hyperlink r:id="rId29" w:history="1">
         <w:r>
           <w:rPr>
             <w:rStyle w:val="Hyperlink"/>
@@ -11404,7 +11733,7 @@
             <w:tcW w:w="4531" w:type="dxa"/>
           </w:tcPr>
           <w:p>
-            <w:hyperlink r:id="rId27" w:history="1">
+            <w:hyperlink r:id="rId30" w:history="1">
               <w:r>
                 <w:rPr>
                   <w:rStyle w:val="Hyperlink"/>
@@ -11567,12 +11896,12 @@
       <w:pPr>
         <w:pStyle w:val="berschrift1"/>
       </w:pPr>
-      <w:bookmarkStart w:id="36" w:name="_Toc27715092"/>
+      <w:bookmarkStart w:id="41" w:name="_Toc27715092"/>
       <w:r>
         <w:lastRenderedPageBreak/>
         <w:t>Abbildungsverzeichnis</w:t>
       </w:r>
-      <w:bookmarkEnd w:id="36"/>
+      <w:bookmarkEnd w:id="41"/>
     </w:p>
     <w:p>
       <w:pPr>
@@ -11595,7 +11924,7 @@
       <w:r>
         <w:fldChar w:fldCharType="separate"/>
       </w:r>
-      <w:hyperlink w:anchor="_Toc27570636" w:history="1">
+      <w:hyperlink w:anchor="_Toc27728748" w:history="1">
         <w:r>
           <w:rPr>
             <w:rStyle w:val="Hyperlink"/>
@@ -11622,7 +11951,7 @@
             <w:noProof/>
             <w:webHidden/>
           </w:rPr>
-          <w:instrText xml:space="preserve"> PAGEREF _Toc27570636 \h </w:instrText>
+          <w:instrText xml:space="preserve"> PAGEREF _Toc27728748 \h </w:instrText>
         </w:r>
         <w:r>
           <w:rPr>
@@ -11642,7 +11971,7 @@
             <w:noProof/>
             <w:webHidden/>
           </w:rPr>
-          <w:t>4</w:t>
+          <w:t>6</w:t>
         </w:r>
         <w:r>
           <w:rPr>
@@ -11665,80 +11994,13 @@
           <w:lang w:eastAsia="de-DE"/>
         </w:rPr>
       </w:pPr>
-      <w:r>
-        <w:rPr>
-          <w:noProof/>
-        </w:rPr>
-        <w:t>Abbildung 2, Neuron-Aufbau (https://medicalxpress.com/news/2018-07-neuron-axons-spindly-theyre-optimizing.html)</w:t>
-      </w:r>
-      <w:r>
-        <w:rPr>
-          <w:noProof/>
-          <w:webHidden/>
-        </w:rPr>
-        <w:tab/>
-      </w:r>
-      <w:r>
-        <w:rPr>
-          <w:noProof/>
-          <w:webHidden/>
-        </w:rPr>
-        <w:fldChar w:fldCharType="begin"/>
-      </w:r>
-      <w:r>
-        <w:rPr>
-          <w:noProof/>
-          <w:webHidden/>
-        </w:rPr>
-        <w:instrText xml:space="preserve"> PAGEREF _Toc27570637 \h </w:instrText>
-      </w:r>
-      <w:r>
-        <w:rPr>
-          <w:noProof/>
-          <w:webHidden/>
-        </w:rPr>
-      </w:r>
-      <w:r>
-        <w:rPr>
-          <w:noProof/>
-          <w:webHidden/>
-        </w:rPr>
-        <w:fldChar w:fldCharType="separate"/>
-      </w:r>
-      <w:r>
-        <w:rPr>
-          <w:noProof/>
-          <w:webHidden/>
-        </w:rPr>
-        <w:t>7</w:t>
-      </w:r>
-      <w:r>
-        <w:rPr>
-          <w:noProof/>
-          <w:webHidden/>
-        </w:rPr>
-        <w:fldChar w:fldCharType="end"/>
-      </w:r>
-    </w:p>
-    <w:p>
-      <w:pPr>
-        <w:pStyle w:val="Abbildungsverzeichnis"/>
-        <w:tabs>
-          <w:tab w:val="right" w:leader="dot" w:pos="9062"/>
-        </w:tabs>
-        <w:rPr>
-          <w:rFonts w:eastAsiaTheme="minorEastAsia"/>
-          <w:noProof/>
-          <w:lang w:eastAsia="de-DE"/>
-        </w:rPr>
-      </w:pPr>
-      <w:hyperlink w:anchor="_Toc27570638" w:history="1">
+      <w:hyperlink w:anchor="_Toc27728749" w:history="1">
         <w:r>
           <w:rPr>
             <w:rStyle w:val="Hyperlink"/>
             <w:noProof/>
           </w:rPr>
-          <w:t>Abbildung 3, Perceptron Aufbau (Foliensatz Machine-Learning- Miroslav / Teil4 Deep-Learning)</w:t>
+          <w:t>Abbildung 22, Neuron-Aufbau (https://medicalxpress.com/news/2018-07-neuron-axons-spindly-theyre-optimizing.html)</w:t>
         </w:r>
         <w:r>
           <w:rPr>
@@ -11759,7 +12021,7 @@
             <w:noProof/>
             <w:webHidden/>
           </w:rPr>
-          <w:instrText xml:space="preserve"> PAGEREF _Toc27570638 \h </w:instrText>
+          <w:instrText xml:space="preserve"> PAGEREF _Toc27728749 \h </w:instrText>
         </w:r>
         <w:r>
           <w:rPr>
@@ -11791,11 +12053,431 @@
       </w:hyperlink>
     </w:p>
     <w:p>
+      <w:pPr>
+        <w:pStyle w:val="Abbildungsverzeichnis"/>
+        <w:tabs>
+          <w:tab w:val="right" w:leader="dot" w:pos="9062"/>
+        </w:tabs>
+        <w:rPr>
+          <w:rFonts w:eastAsiaTheme="minorEastAsia"/>
+          <w:noProof/>
+          <w:lang w:eastAsia="de-DE"/>
+        </w:rPr>
+      </w:pPr>
+      <w:hyperlink w:anchor="_Toc27728750" w:history="1">
+        <w:r>
+          <w:rPr>
+            <w:rStyle w:val="Hyperlink"/>
+            <w:noProof/>
+          </w:rPr>
+          <w:t>Abbildung 3,Darstellung der Aktivierungsfunktionen,https://www.cbcity.de/tutorial-neuronale-netze-einfach-erklaert</w:t>
+        </w:r>
+        <w:r>
+          <w:rPr>
+            <w:noProof/>
+            <w:webHidden/>
+          </w:rPr>
+          <w:tab/>
+        </w:r>
+        <w:r>
+          <w:rPr>
+            <w:noProof/>
+            <w:webHidden/>
+          </w:rPr>
+          <w:fldChar w:fldCharType="begin"/>
+        </w:r>
+        <w:r>
+          <w:rPr>
+            <w:noProof/>
+            <w:webHidden/>
+          </w:rPr>
+          <w:instrText xml:space="preserve"> PAGEREF _Toc27728750 \h </w:instrText>
+        </w:r>
+        <w:r>
+          <w:rPr>
+            <w:noProof/>
+            <w:webHidden/>
+          </w:rPr>
+        </w:r>
+        <w:r>
+          <w:rPr>
+            <w:noProof/>
+            <w:webHidden/>
+          </w:rPr>
+          <w:fldChar w:fldCharType="separate"/>
+        </w:r>
+        <w:r>
+          <w:rPr>
+            <w:noProof/>
+            <w:webHidden/>
+          </w:rPr>
+          <w:t>9</w:t>
+        </w:r>
+        <w:r>
+          <w:rPr>
+            <w:noProof/>
+            <w:webHidden/>
+          </w:rPr>
+          <w:fldChar w:fldCharType="end"/>
+        </w:r>
+      </w:hyperlink>
+    </w:p>
+    <w:p>
+      <w:pPr>
+        <w:pStyle w:val="Abbildungsverzeichnis"/>
+        <w:tabs>
+          <w:tab w:val="right" w:leader="dot" w:pos="9062"/>
+        </w:tabs>
+        <w:rPr>
+          <w:rFonts w:eastAsiaTheme="minorEastAsia"/>
+          <w:noProof/>
+          <w:lang w:eastAsia="de-DE"/>
+        </w:rPr>
+      </w:pPr>
+      <w:hyperlink w:anchor="_Toc27728751" w:history="1">
+        <w:r>
+          <w:rPr>
+            <w:rStyle w:val="Hyperlink"/>
+            <w:noProof/>
+          </w:rPr>
+          <w:t>Abbildung 4, Perceptron Aufbau (Foliensatz Machine-Learning- Miroslav / Teil4 Deep-Learning)</w:t>
+        </w:r>
+        <w:r>
+          <w:rPr>
+            <w:noProof/>
+            <w:webHidden/>
+          </w:rPr>
+          <w:tab/>
+        </w:r>
+        <w:r>
+          <w:rPr>
+            <w:noProof/>
+            <w:webHidden/>
+          </w:rPr>
+          <w:fldChar w:fldCharType="begin"/>
+        </w:r>
+        <w:r>
+          <w:rPr>
+            <w:noProof/>
+            <w:webHidden/>
+          </w:rPr>
+          <w:instrText xml:space="preserve"> PAGEREF _Toc27728751 \h </w:instrText>
+        </w:r>
+        <w:r>
+          <w:rPr>
+            <w:noProof/>
+            <w:webHidden/>
+          </w:rPr>
+        </w:r>
+        <w:r>
+          <w:rPr>
+            <w:noProof/>
+            <w:webHidden/>
+          </w:rPr>
+          <w:fldChar w:fldCharType="separate"/>
+        </w:r>
+        <w:r>
+          <w:rPr>
+            <w:noProof/>
+            <w:webHidden/>
+          </w:rPr>
+          <w:t>10</w:t>
+        </w:r>
+        <w:r>
+          <w:rPr>
+            <w:noProof/>
+            <w:webHidden/>
+          </w:rPr>
+          <w:fldChar w:fldCharType="end"/>
+        </w:r>
+      </w:hyperlink>
+    </w:p>
+    <w:p>
+      <w:pPr>
+        <w:pStyle w:val="Abbildungsverzeichnis"/>
+        <w:tabs>
+          <w:tab w:val="right" w:leader="dot" w:pos="9062"/>
+        </w:tabs>
+        <w:rPr>
+          <w:rFonts w:eastAsiaTheme="minorEastAsia"/>
+          <w:noProof/>
+          <w:lang w:eastAsia="de-DE"/>
+        </w:rPr>
+      </w:pPr>
+      <w:hyperlink w:anchor="_Toc27728752" w:history="1">
+        <w:r>
+          <w:rPr>
+            <w:rStyle w:val="Hyperlink"/>
+            <w:noProof/>
+          </w:rPr>
+          <w:t>Abbildung 5,Mögliche Optimierungen der Fehlerfunktion,https://www.cbcity.de/tutorial-neuronale-netze-einfach-erklaert</w:t>
+        </w:r>
+        <w:r>
+          <w:rPr>
+            <w:noProof/>
+            <w:webHidden/>
+          </w:rPr>
+          <w:tab/>
+        </w:r>
+        <w:r>
+          <w:rPr>
+            <w:noProof/>
+            <w:webHidden/>
+          </w:rPr>
+          <w:fldChar w:fldCharType="begin"/>
+        </w:r>
+        <w:r>
+          <w:rPr>
+            <w:noProof/>
+            <w:webHidden/>
+          </w:rPr>
+          <w:instrText xml:space="preserve"> PAGEREF _Toc27728752 \h </w:instrText>
+        </w:r>
+        <w:r>
+          <w:rPr>
+            <w:noProof/>
+            <w:webHidden/>
+          </w:rPr>
+        </w:r>
+        <w:r>
+          <w:rPr>
+            <w:noProof/>
+            <w:webHidden/>
+          </w:rPr>
+          <w:fldChar w:fldCharType="separate"/>
+        </w:r>
+        <w:r>
+          <w:rPr>
+            <w:noProof/>
+            <w:webHidden/>
+          </w:rPr>
+          <w:t>12</w:t>
+        </w:r>
+        <w:r>
+          <w:rPr>
+            <w:noProof/>
+            <w:webHidden/>
+          </w:rPr>
+          <w:fldChar w:fldCharType="end"/>
+        </w:r>
+      </w:hyperlink>
+    </w:p>
+    <w:p>
+      <w:pPr>
+        <w:pStyle w:val="Abbildungsverzeichnis"/>
+        <w:tabs>
+          <w:tab w:val="right" w:leader="dot" w:pos="9062"/>
+        </w:tabs>
+        <w:rPr>
+          <w:rFonts w:eastAsiaTheme="minorEastAsia"/>
+          <w:noProof/>
+          <w:lang w:eastAsia="de-DE"/>
+        </w:rPr>
+      </w:pPr>
+      <w:hyperlink w:anchor="_Toc27728753" w:history="1">
+        <w:r>
+          <w:rPr>
+            <w:rStyle w:val="Hyperlink"/>
+            <w:noProof/>
+          </w:rPr>
+          <w:t>Abbildung 6,Aufbau CNN, https://towardsdatascience.com/a-comprehensive-guide-to-convolutional-neural-networks-the-eli5-way-3bd2b1164a53</w:t>
+        </w:r>
+        <w:r>
+          <w:rPr>
+            <w:noProof/>
+            <w:webHidden/>
+          </w:rPr>
+          <w:tab/>
+        </w:r>
+        <w:r>
+          <w:rPr>
+            <w:noProof/>
+            <w:webHidden/>
+          </w:rPr>
+          <w:fldChar w:fldCharType="begin"/>
+        </w:r>
+        <w:r>
+          <w:rPr>
+            <w:noProof/>
+            <w:webHidden/>
+          </w:rPr>
+          <w:instrText xml:space="preserve"> PAGEREF _Toc27728753 \h </w:instrText>
+        </w:r>
+        <w:r>
+          <w:rPr>
+            <w:noProof/>
+            <w:webHidden/>
+          </w:rPr>
+        </w:r>
+        <w:r>
+          <w:rPr>
+            <w:noProof/>
+            <w:webHidden/>
+          </w:rPr>
+          <w:fldChar w:fldCharType="separate"/>
+        </w:r>
+        <w:r>
+          <w:rPr>
+            <w:noProof/>
+            <w:webHidden/>
+          </w:rPr>
+          <w:t>18</w:t>
+        </w:r>
+        <w:r>
+          <w:rPr>
+            <w:noProof/>
+            <w:webHidden/>
+          </w:rPr>
+          <w:fldChar w:fldCharType="end"/>
+        </w:r>
+      </w:hyperlink>
+    </w:p>
+    <w:p>
+      <w:pPr>
+        <w:pStyle w:val="Abbildungsverzeichnis"/>
+        <w:tabs>
+          <w:tab w:val="right" w:leader="dot" w:pos="9062"/>
+        </w:tabs>
+        <w:rPr>
+          <w:rFonts w:eastAsiaTheme="minorEastAsia"/>
+          <w:noProof/>
+          <w:lang w:eastAsia="de-DE"/>
+        </w:rPr>
+      </w:pPr>
+      <w:hyperlink w:anchor="_Toc27728754" w:history="1">
+        <w:r>
+          <w:rPr>
+            <w:rStyle w:val="Hyperlink"/>
+            <w:noProof/>
+          </w:rPr>
+          <w:t>Abbildung 7,Image-Unterschiede Schwarz/Weis einfacher Objekte, https://slideplayer.com/slide/14855329/</w:t>
+        </w:r>
+        <w:r>
+          <w:rPr>
+            <w:noProof/>
+            <w:webHidden/>
+          </w:rPr>
+          <w:tab/>
+        </w:r>
+        <w:r>
+          <w:rPr>
+            <w:noProof/>
+            <w:webHidden/>
+          </w:rPr>
+          <w:fldChar w:fldCharType="begin"/>
+        </w:r>
+        <w:r>
+          <w:rPr>
+            <w:noProof/>
+            <w:webHidden/>
+          </w:rPr>
+          <w:instrText xml:space="preserve"> PAGEREF _Toc27728754 \h </w:instrText>
+        </w:r>
+        <w:r>
+          <w:rPr>
+            <w:noProof/>
+            <w:webHidden/>
+          </w:rPr>
+        </w:r>
+        <w:r>
+          <w:rPr>
+            <w:noProof/>
+            <w:webHidden/>
+          </w:rPr>
+          <w:fldChar w:fldCharType="separate"/>
+        </w:r>
+        <w:r>
+          <w:rPr>
+            <w:noProof/>
+            <w:webHidden/>
+          </w:rPr>
+          <w:t>19</w:t>
+        </w:r>
+        <w:r>
+          <w:rPr>
+            <w:noProof/>
+            <w:webHidden/>
+          </w:rPr>
+          <w:fldChar w:fldCharType="end"/>
+        </w:r>
+      </w:hyperlink>
+    </w:p>
+    <w:p>
+      <w:pPr>
+        <w:pStyle w:val="Abbildungsverzeichnis"/>
+        <w:tabs>
+          <w:tab w:val="right" w:leader="dot" w:pos="9062"/>
+        </w:tabs>
+        <w:rPr>
+          <w:rFonts w:eastAsiaTheme="minorEastAsia"/>
+          <w:noProof/>
+          <w:lang w:eastAsia="de-DE"/>
+        </w:rPr>
+      </w:pPr>
+      <w:hyperlink w:anchor="_Toc27728755" w:history="1">
+        <w:r>
+          <w:rPr>
+            <w:rStyle w:val="Hyperlink"/>
+            <w:noProof/>
+          </w:rPr>
+          <w:t>Abbildung 8,Veranschaulichung Convolutional Layer am Beispiel eines Filters, https://towardsdatascience.com/a-comprehensive-guide-to-convolutional-neural-networks-the-eli5-way-3bd2b1164a53</w:t>
+        </w:r>
+        <w:r>
+          <w:rPr>
+            <w:noProof/>
+            <w:webHidden/>
+          </w:rPr>
+          <w:tab/>
+        </w:r>
+        <w:r>
+          <w:rPr>
+            <w:noProof/>
+            <w:webHidden/>
+          </w:rPr>
+          <w:fldChar w:fldCharType="begin"/>
+        </w:r>
+        <w:r>
+          <w:rPr>
+            <w:noProof/>
+            <w:webHidden/>
+          </w:rPr>
+          <w:instrText xml:space="preserve"> PAGEREF _Toc27728755 \h </w:instrText>
+        </w:r>
+        <w:r>
+          <w:rPr>
+            <w:noProof/>
+            <w:webHidden/>
+          </w:rPr>
+        </w:r>
+        <w:r>
+          <w:rPr>
+            <w:noProof/>
+            <w:webHidden/>
+          </w:rPr>
+          <w:fldChar w:fldCharType="separate"/>
+        </w:r>
+        <w:r>
+          <w:rPr>
+            <w:noProof/>
+            <w:webHidden/>
+          </w:rPr>
+          <w:t>20</w:t>
+        </w:r>
+        <w:r>
+          <w:rPr>
+            <w:noProof/>
+            <w:webHidden/>
+          </w:rPr>
+          <w:fldChar w:fldCharType="end"/>
+        </w:r>
+      </w:hyperlink>
+    </w:p>
+    <w:p>
       <w:r>
         <w:fldChar w:fldCharType="end"/>
       </w:r>
     </w:p>
-    <w:bookmarkStart w:id="37" w:name="_Toc27715093" w:displacedByCustomXml="next"/>
+    <w:bookmarkStart w:id="42" w:name="_Toc27715093" w:displacedByCustomXml="next"/>
     <w:sdt>
       <w:sdtPr>
         <w:rPr>
@@ -11818,7 +12500,7 @@
           <w:r>
             <w:t>Literaturverzeichnis</w:t>
           </w:r>
-          <w:bookmarkEnd w:id="37"/>
+          <w:bookmarkEnd w:id="42"/>
         </w:p>
         <w:sdt>
           <w:sdtPr>
@@ -11845,6 +12527,21 @@
               <w:r>
                 <w:fldChar w:fldCharType="separate"/>
               </w:r>
+              <w:r>
+                <w:rPr>
+                  <w:noProof/>
+                </w:rPr>
+                <w:t>Becker, R. (06. 02 2019). Convolutioal Neuronal Networks. Abgerufen am 19. 12 2019 von https://jaai.de/kuenstliche-neuronale-netze-aufbau-funktion-291/</w:t>
+              </w:r>
+            </w:p>
+            <w:p>
+              <w:pPr>
+                <w:pStyle w:val="Literaturverzeichnis"/>
+                <w:ind w:left="720" w:hanging="720"/>
+                <w:rPr>
+                  <w:noProof/>
+                </w:rPr>
+              </w:pPr>
               <w:r>
                 <w:rPr>
                   <w:noProof/>
@@ -11878,7 +12575,7 @@
                 <w:rPr>
                   <w:noProof/>
                 </w:rPr>
-                <w:t>Saller, E. (kein Datum). Convolutioal Neuronal Networks. Von https://slideplayer.com/slide/14855329/ abgerufen</w:t>
+                <w:t>MOESER, J. (kein Datum). KÜNSTLICHE NEURONALE NETZE – AUFBAU &amp; FUNKTIONSWEISE. Von https://jaai.de/kuenstliche-neuronale-netze-aufbau-funktion-291/ abgerufen</w:t>
               </w:r>
             </w:p>
             <w:p>
@@ -11894,7 +12591,21 @@
         </w:sdt>
       </w:sdtContent>
     </w:sdt>
-    <w:p/>
+    <w:p>
+      <w:r>
+        <w:t>Weiter noch einzuarbeitende Quellen</w:t>
+      </w:r>
+    </w:p>
+    <w:p>
+      <w:hyperlink r:id="rId31" w:history="1">
+        <w:r>
+          <w:rPr>
+            <w:rStyle w:val="Hyperlink"/>
+          </w:rPr>
+          <w:t>https://www.cbcity.de/tutorial-neuronale-netze-einfach-erklaert</w:t>
+        </w:r>
+      </w:hyperlink>
+    </w:p>
     <w:sectPr>
       <w:pgSz w:w="11906" w:h="16838"/>
       <w:pgMar w:top="1417" w:right="1417" w:bottom="1134" w:left="1417" w:header="708" w:footer="708" w:gutter="0"/>
@@ -12807,7 +13518,7 @@
         <w:rFonts w:hint="default"/>
       </w:rPr>
     </w:lvl>
-    <w:lvl w:ilvl="4" w:tplc="04070019" w:tentative="1">
+    <w:lvl w:ilvl="4" w:tplc="04070019">
       <w:start w:val="1"/>
       <w:numFmt w:val="lowerLetter"/>
       <w:lvlText w:val="%5."/>
@@ -12816,7 +13527,7 @@
         <w:ind w:left="3600" w:hanging="360"/>
       </w:pPr>
     </w:lvl>
-    <w:lvl w:ilvl="5" w:tplc="0407001B" w:tentative="1">
+    <w:lvl w:ilvl="5" w:tplc="0407001B">
       <w:start w:val="1"/>
       <w:numFmt w:val="lowerRoman"/>
       <w:lvlText w:val="%6."/>
@@ -17077,6 +17788,11 @@
       <w:spacing w:after="0" w:line="240" w:lineRule="auto"/>
     </w:pPr>
   </w:style>
+  <w:style w:type="character" w:customStyle="1" w:styleId="mi">
+    <w:name w:val="mi"/>
+    <w:basedOn w:val="Absatz-Standardschriftart"/>
+    <w:rsid w:val="00315D5A"/>
+  </w:style>
 </w:styles>
 </file>
 
@@ -17444,7 +18160,7 @@
 </file>
 
 <file path=customXml/itemProps1.xml><?xml version="1.0" encoding="utf-8"?>
-<ds:datastoreItem xmlns:ds="http://schemas.openxmlformats.org/officeDocument/2006/customXml" ds:itemID="{60AEE5E1-2A59-4C9F-ACDE-58B2A026037B}">
+<ds:datastoreItem xmlns:ds="http://schemas.openxmlformats.org/officeDocument/2006/customXml" ds:itemID="{0A29E1A9-AE74-481B-AED6-0A2BFBD6E00E}">
   <ds:schemaRefs>
     <ds:schemaRef ds:uri="http://schemas.openxmlformats.org/officeDocument/2006/bibliography"/>
   </ds:schemaRefs>

</xml_diff>

<commit_message>
Updated MNIST-Save to JSON
</commit_message>
<xml_diff>
--- a/CNN-Überarbeitung.docx
+++ b/CNN-Überarbeitung.docx
@@ -389,7 +389,12 @@
             <w:spacing w:line="360" w:lineRule="auto"/>
           </w:pPr>
           <w:r>
-            <w:t>Inhalt</w:t>
+            <w:t>Inhal</w:t>
+          </w:r>
+          <w:bookmarkStart w:id="1" w:name="_GoBack"/>
+          <w:bookmarkEnd w:id="1"/>
+          <w:r>
+            <w:t>t</w:t>
           </w:r>
         </w:p>
         <w:p>
@@ -413,7 +418,7 @@
           <w:r>
             <w:fldChar w:fldCharType="separate"/>
           </w:r>
-          <w:hyperlink w:anchor="_Toc27715064" w:history="1">
+          <w:hyperlink w:anchor="_Toc27736677" w:history="1">
             <w:r>
               <w:rPr>
                 <w:rStyle w:val="Hyperlink"/>
@@ -440,7 +445,7 @@
                 <w:noProof/>
                 <w:webHidden/>
               </w:rPr>
-              <w:instrText xml:space="preserve"> PAGEREF _Toc27715064 \h </w:instrText>
+              <w:instrText xml:space="preserve"> PAGEREF _Toc27736677 \h </w:instrText>
             </w:r>
             <w:r>
               <w:rPr>
@@ -483,7 +488,7 @@
               <w:lang w:eastAsia="de-DE"/>
             </w:rPr>
           </w:pPr>
-          <w:hyperlink w:anchor="_Toc27715065" w:history="1">
+          <w:hyperlink w:anchor="_Toc27736678" w:history="1">
             <w:r>
               <w:rPr>
                 <w:rStyle w:val="Hyperlink"/>
@@ -510,7 +515,7 @@
                 <w:noProof/>
                 <w:webHidden/>
               </w:rPr>
-              <w:instrText xml:space="preserve"> PAGEREF _Toc27715065 \h </w:instrText>
+              <w:instrText xml:space="preserve"> PAGEREF _Toc27736678 \h </w:instrText>
             </w:r>
             <w:r>
               <w:rPr>
@@ -553,7 +558,7 @@
               <w:lang w:eastAsia="de-DE"/>
             </w:rPr>
           </w:pPr>
-          <w:hyperlink w:anchor="_Toc27715066" w:history="1">
+          <w:hyperlink w:anchor="_Toc27736679" w:history="1">
             <w:r>
               <w:rPr>
                 <w:rStyle w:val="Hyperlink"/>
@@ -580,7 +585,7 @@
                 <w:noProof/>
                 <w:webHidden/>
               </w:rPr>
-              <w:instrText xml:space="preserve"> PAGEREF _Toc27715066 \h </w:instrText>
+              <w:instrText xml:space="preserve"> PAGEREF _Toc27736679 \h </w:instrText>
             </w:r>
             <w:r>
               <w:rPr>
@@ -623,7 +628,7 @@
               <w:lang w:eastAsia="de-DE"/>
             </w:rPr>
           </w:pPr>
-          <w:hyperlink w:anchor="_Toc27715067" w:history="1">
+          <w:hyperlink w:anchor="_Toc27736680" w:history="1">
             <w:r>
               <w:rPr>
                 <w:rStyle w:val="Hyperlink"/>
@@ -651,7 +656,7 @@
                 <w:noProof/>
                 <w:webHidden/>
               </w:rPr>
-              <w:instrText xml:space="preserve"> PAGEREF _Toc27715067 \h </w:instrText>
+              <w:instrText xml:space="preserve"> PAGEREF _Toc27736680 \h </w:instrText>
             </w:r>
             <w:r>
               <w:rPr>
@@ -694,7 +699,7 @@
               <w:lang w:eastAsia="de-DE"/>
             </w:rPr>
           </w:pPr>
-          <w:hyperlink w:anchor="_Toc27715068" w:history="1">
+          <w:hyperlink w:anchor="_Toc27736681" w:history="1">
             <w:r>
               <w:rPr>
                 <w:rStyle w:val="Hyperlink"/>
@@ -721,7 +726,7 @@
                 <w:noProof/>
                 <w:webHidden/>
               </w:rPr>
-              <w:instrText xml:space="preserve"> PAGEREF _Toc27715068 \h </w:instrText>
+              <w:instrText xml:space="preserve"> PAGEREF _Toc27736681 \h </w:instrText>
             </w:r>
             <w:r>
               <w:rPr>
@@ -764,7 +769,7 @@
               <w:lang w:eastAsia="de-DE"/>
             </w:rPr>
           </w:pPr>
-          <w:hyperlink w:anchor="_Toc27715069" w:history="1">
+          <w:hyperlink w:anchor="_Toc27736682" w:history="1">
             <w:r>
               <w:rPr>
                 <w:rStyle w:val="Hyperlink"/>
@@ -791,7 +796,7 @@
                 <w:noProof/>
                 <w:webHidden/>
               </w:rPr>
-              <w:instrText xml:space="preserve"> PAGEREF _Toc27715069 \h </w:instrText>
+              <w:instrText xml:space="preserve"> PAGEREF _Toc27736682 \h </w:instrText>
             </w:r>
             <w:r>
               <w:rPr>
@@ -834,7 +839,7 @@
               <w:lang w:eastAsia="de-DE"/>
             </w:rPr>
           </w:pPr>
-          <w:hyperlink w:anchor="_Toc27715070" w:history="1">
+          <w:hyperlink w:anchor="_Toc27736683" w:history="1">
             <w:r>
               <w:rPr>
                 <w:rStyle w:val="Hyperlink"/>
@@ -861,7 +866,7 @@
                 <w:noProof/>
                 <w:webHidden/>
               </w:rPr>
-              <w:instrText xml:space="preserve"> PAGEREF _Toc27715070 \h </w:instrText>
+              <w:instrText xml:space="preserve"> PAGEREF _Toc27736683 \h </w:instrText>
             </w:r>
             <w:r>
               <w:rPr>
@@ -904,7 +909,7 @@
               <w:lang w:eastAsia="de-DE"/>
             </w:rPr>
           </w:pPr>
-          <w:hyperlink w:anchor="_Toc27715071" w:history="1">
+          <w:hyperlink w:anchor="_Toc27736684" w:history="1">
             <w:r>
               <w:rPr>
                 <w:rStyle w:val="Hyperlink"/>
@@ -931,7 +936,7 @@
                 <w:noProof/>
                 <w:webHidden/>
               </w:rPr>
-              <w:instrText xml:space="preserve"> PAGEREF _Toc27715071 \h </w:instrText>
+              <w:instrText xml:space="preserve"> PAGEREF _Toc27736684 \h </w:instrText>
             </w:r>
             <w:r>
               <w:rPr>
@@ -951,7 +956,7 @@
                 <w:noProof/>
                 <w:webHidden/>
               </w:rPr>
-              <w:t>11</w:t>
+              <w:t>13</w:t>
             </w:r>
             <w:r>
               <w:rPr>
@@ -974,7 +979,7 @@
               <w:lang w:eastAsia="de-DE"/>
             </w:rPr>
           </w:pPr>
-          <w:hyperlink w:anchor="_Toc27715072" w:history="1">
+          <w:hyperlink w:anchor="_Toc27736685" w:history="1">
             <w:r>
               <w:rPr>
                 <w:rStyle w:val="Hyperlink"/>
@@ -1001,7 +1006,7 @@
                 <w:noProof/>
                 <w:webHidden/>
               </w:rPr>
-              <w:instrText xml:space="preserve"> PAGEREF _Toc27715072 \h </w:instrText>
+              <w:instrText xml:space="preserve"> PAGEREF _Toc27736685 \h </w:instrText>
             </w:r>
             <w:r>
               <w:rPr>
@@ -1021,7 +1026,77 @@
                 <w:noProof/>
                 <w:webHidden/>
               </w:rPr>
-              <w:t>13</w:t>
+              <w:t>14</w:t>
+            </w:r>
+            <w:r>
+              <w:rPr>
+                <w:noProof/>
+                <w:webHidden/>
+              </w:rPr>
+              <w:fldChar w:fldCharType="end"/>
+            </w:r>
+          </w:hyperlink>
+        </w:p>
+        <w:p>
+          <w:pPr>
+            <w:pStyle w:val="Verzeichnis2"/>
+            <w:tabs>
+              <w:tab w:val="right" w:leader="dot" w:pos="9062"/>
+            </w:tabs>
+            <w:rPr>
+              <w:rFonts w:eastAsiaTheme="minorEastAsia"/>
+              <w:noProof/>
+              <w:lang w:eastAsia="de-DE"/>
+            </w:rPr>
+          </w:pPr>
+          <w:hyperlink w:anchor="_Toc27736686" w:history="1">
+            <w:r>
+              <w:rPr>
+                <w:rStyle w:val="Hyperlink"/>
+                <w:noProof/>
+              </w:rPr>
+              <w:t>Beispiel Multi-Layer-Perceptron in Keras</w:t>
+            </w:r>
+            <w:r>
+              <w:rPr>
+                <w:noProof/>
+                <w:webHidden/>
+              </w:rPr>
+              <w:tab/>
+            </w:r>
+            <w:r>
+              <w:rPr>
+                <w:noProof/>
+                <w:webHidden/>
+              </w:rPr>
+              <w:fldChar w:fldCharType="begin"/>
+            </w:r>
+            <w:r>
+              <w:rPr>
+                <w:noProof/>
+                <w:webHidden/>
+              </w:rPr>
+              <w:instrText xml:space="preserve"> PAGEREF _Toc27736686 \h </w:instrText>
+            </w:r>
+            <w:r>
+              <w:rPr>
+                <w:noProof/>
+                <w:webHidden/>
+              </w:rPr>
+            </w:r>
+            <w:r>
+              <w:rPr>
+                <w:noProof/>
+                <w:webHidden/>
+              </w:rPr>
+              <w:fldChar w:fldCharType="separate"/>
+            </w:r>
+            <w:r>
+              <w:rPr>
+                <w:noProof/>
+                <w:webHidden/>
+              </w:rPr>
+              <w:t>15</w:t>
             </w:r>
             <w:r>
               <w:rPr>
@@ -1044,7 +1119,7 @@
               <w:lang w:eastAsia="de-DE"/>
             </w:rPr>
           </w:pPr>
-          <w:hyperlink w:anchor="_Toc27715073" w:history="1">
+          <w:hyperlink w:anchor="_Toc27736687" w:history="1">
             <w:r>
               <w:rPr>
                 <w:rStyle w:val="Hyperlink"/>
@@ -1071,7 +1146,7 @@
                 <w:noProof/>
                 <w:webHidden/>
               </w:rPr>
-              <w:instrText xml:space="preserve"> PAGEREF _Toc27715073 \h </w:instrText>
+              <w:instrText xml:space="preserve"> PAGEREF _Toc27736687 \h </w:instrText>
             </w:r>
             <w:r>
               <w:rPr>
@@ -1091,7 +1166,7 @@
                 <w:noProof/>
                 <w:webHidden/>
               </w:rPr>
-              <w:t>13</w:t>
+              <w:t>19</w:t>
             </w:r>
             <w:r>
               <w:rPr>
@@ -1114,7 +1189,7 @@
               <w:lang w:eastAsia="de-DE"/>
             </w:rPr>
           </w:pPr>
-          <w:hyperlink w:anchor="_Toc27715074" w:history="1">
+          <w:hyperlink w:anchor="_Toc27736688" w:history="1">
             <w:r>
               <w:rPr>
                 <w:rStyle w:val="Hyperlink"/>
@@ -1141,7 +1216,7 @@
                 <w:noProof/>
                 <w:webHidden/>
               </w:rPr>
-              <w:instrText xml:space="preserve"> PAGEREF _Toc27715074 \h </w:instrText>
+              <w:instrText xml:space="preserve"> PAGEREF _Toc27736688 \h </w:instrText>
             </w:r>
             <w:r>
               <w:rPr>
@@ -1161,7 +1236,7 @@
                 <w:noProof/>
                 <w:webHidden/>
               </w:rPr>
-              <w:t>13</w:t>
+              <w:t>19</w:t>
             </w:r>
             <w:r>
               <w:rPr>
@@ -1184,7 +1259,7 @@
               <w:lang w:eastAsia="de-DE"/>
             </w:rPr>
           </w:pPr>
-          <w:hyperlink w:anchor="_Toc27715075" w:history="1">
+          <w:hyperlink w:anchor="_Toc27736689" w:history="1">
             <w:r>
               <w:rPr>
                 <w:rStyle w:val="Hyperlink"/>
@@ -1211,7 +1286,7 @@
                 <w:noProof/>
                 <w:webHidden/>
               </w:rPr>
-              <w:instrText xml:space="preserve"> PAGEREF _Toc27715075 \h </w:instrText>
+              <w:instrText xml:space="preserve"> PAGEREF _Toc27736689 \h </w:instrText>
             </w:r>
             <w:r>
               <w:rPr>
@@ -1231,7 +1306,7 @@
                 <w:noProof/>
                 <w:webHidden/>
               </w:rPr>
-              <w:t>13</w:t>
+              <w:t>19</w:t>
             </w:r>
             <w:r>
               <w:rPr>
@@ -1254,7 +1329,7 @@
               <w:lang w:eastAsia="de-DE"/>
             </w:rPr>
           </w:pPr>
-          <w:hyperlink w:anchor="_Toc27715076" w:history="1">
+          <w:hyperlink w:anchor="_Toc27736690" w:history="1">
             <w:r>
               <w:rPr>
                 <w:rStyle w:val="Hyperlink"/>
@@ -1281,7 +1356,7 @@
                 <w:noProof/>
                 <w:webHidden/>
               </w:rPr>
-              <w:instrText xml:space="preserve"> PAGEREF _Toc27715076 \h </w:instrText>
+              <w:instrText xml:space="preserve"> PAGEREF _Toc27736690 \h </w:instrText>
             </w:r>
             <w:r>
               <w:rPr>
@@ -1301,7 +1376,7 @@
                 <w:noProof/>
                 <w:webHidden/>
               </w:rPr>
-              <w:t>14</w:t>
+              <w:t>19</w:t>
             </w:r>
             <w:r>
               <w:rPr>
@@ -1324,7 +1399,7 @@
               <w:lang w:eastAsia="de-DE"/>
             </w:rPr>
           </w:pPr>
-          <w:hyperlink w:anchor="_Toc27715077" w:history="1">
+          <w:hyperlink w:anchor="_Toc27736691" w:history="1">
             <w:r>
               <w:rPr>
                 <w:rStyle w:val="Hyperlink"/>
@@ -1351,7 +1426,7 @@
                 <w:noProof/>
                 <w:webHidden/>
               </w:rPr>
-              <w:instrText xml:space="preserve"> PAGEREF _Toc27715077 \h </w:instrText>
+              <w:instrText xml:space="preserve"> PAGEREF _Toc27736691 \h </w:instrText>
             </w:r>
             <w:r>
               <w:rPr>
@@ -1371,7 +1446,7 @@
                 <w:noProof/>
                 <w:webHidden/>
               </w:rPr>
-              <w:t>14</w:t>
+              <w:t>20</w:t>
             </w:r>
             <w:r>
               <w:rPr>
@@ -1394,7 +1469,7 @@
               <w:lang w:eastAsia="de-DE"/>
             </w:rPr>
           </w:pPr>
-          <w:hyperlink w:anchor="_Toc27715078" w:history="1">
+          <w:hyperlink w:anchor="_Toc27736692" w:history="1">
             <w:r>
               <w:rPr>
                 <w:rStyle w:val="Hyperlink"/>
@@ -1421,7 +1496,7 @@
                 <w:noProof/>
                 <w:webHidden/>
               </w:rPr>
-              <w:instrText xml:space="preserve"> PAGEREF _Toc27715078 \h </w:instrText>
+              <w:instrText xml:space="preserve"> PAGEREF _Toc27736692 \h </w:instrText>
             </w:r>
             <w:r>
               <w:rPr>
@@ -1441,7 +1516,7 @@
                 <w:noProof/>
                 <w:webHidden/>
               </w:rPr>
-              <w:t>15</w:t>
+              <w:t>21</w:t>
             </w:r>
             <w:r>
               <w:rPr>
@@ -1464,7 +1539,7 @@
               <w:lang w:eastAsia="de-DE"/>
             </w:rPr>
           </w:pPr>
-          <w:hyperlink w:anchor="_Toc27715079" w:history="1">
+          <w:hyperlink w:anchor="_Toc27736693" w:history="1">
             <w:r>
               <w:rPr>
                 <w:rStyle w:val="Hyperlink"/>
@@ -1491,7 +1566,7 @@
                 <w:noProof/>
                 <w:webHidden/>
               </w:rPr>
-              <w:instrText xml:space="preserve"> PAGEREF _Toc27715079 \h </w:instrText>
+              <w:instrText xml:space="preserve"> PAGEREF _Toc27736693 \h </w:instrText>
             </w:r>
             <w:r>
               <w:rPr>
@@ -1511,7 +1586,7 @@
                 <w:noProof/>
                 <w:webHidden/>
               </w:rPr>
-              <w:t>16</w:t>
+              <w:t>21</w:t>
             </w:r>
             <w:r>
               <w:rPr>
@@ -1534,7 +1609,7 @@
               <w:lang w:eastAsia="de-DE"/>
             </w:rPr>
           </w:pPr>
-          <w:hyperlink w:anchor="_Toc27715080" w:history="1">
+          <w:hyperlink w:anchor="_Toc27736694" w:history="1">
             <w:r>
               <w:rPr>
                 <w:rStyle w:val="Hyperlink"/>
@@ -1561,7 +1636,7 @@
                 <w:noProof/>
                 <w:webHidden/>
               </w:rPr>
-              <w:instrText xml:space="preserve"> PAGEREF _Toc27715080 \h </w:instrText>
+              <w:instrText xml:space="preserve"> PAGEREF _Toc27736694 \h </w:instrText>
             </w:r>
             <w:r>
               <w:rPr>
@@ -1581,7 +1656,7 @@
                 <w:noProof/>
                 <w:webHidden/>
               </w:rPr>
-              <w:t>16</w:t>
+              <w:t>22</w:t>
             </w:r>
             <w:r>
               <w:rPr>
@@ -1604,7 +1679,7 @@
               <w:lang w:eastAsia="de-DE"/>
             </w:rPr>
           </w:pPr>
-          <w:hyperlink w:anchor="_Toc27715081" w:history="1">
+          <w:hyperlink w:anchor="_Toc27736695" w:history="1">
             <w:r>
               <w:rPr>
                 <w:rStyle w:val="Hyperlink"/>
@@ -1631,7 +1706,7 @@
                 <w:noProof/>
                 <w:webHidden/>
               </w:rPr>
-              <w:instrText xml:space="preserve"> PAGEREF _Toc27715081 \h </w:instrText>
+              <w:instrText xml:space="preserve"> PAGEREF _Toc27736695 \h </w:instrText>
             </w:r>
             <w:r>
               <w:rPr>
@@ -1651,7 +1726,7 @@
                 <w:noProof/>
                 <w:webHidden/>
               </w:rPr>
-              <w:t>16</w:t>
+              <w:t>22</w:t>
             </w:r>
             <w:r>
               <w:rPr>
@@ -1674,7 +1749,7 @@
               <w:lang w:eastAsia="de-DE"/>
             </w:rPr>
           </w:pPr>
-          <w:hyperlink w:anchor="_Toc27715082" w:history="1">
+          <w:hyperlink w:anchor="_Toc27736696" w:history="1">
             <w:r>
               <w:rPr>
                 <w:rStyle w:val="Hyperlink"/>
@@ -1701,7 +1776,7 @@
                 <w:noProof/>
                 <w:webHidden/>
               </w:rPr>
-              <w:instrText xml:space="preserve"> PAGEREF _Toc27715082 \h </w:instrText>
+              <w:instrText xml:space="preserve"> PAGEREF _Toc27736696 \h </w:instrText>
             </w:r>
             <w:r>
               <w:rPr>
@@ -1721,7 +1796,7 @@
                 <w:noProof/>
                 <w:webHidden/>
               </w:rPr>
-              <w:t>17</w:t>
+              <w:t>22</w:t>
             </w:r>
             <w:r>
               <w:rPr>
@@ -1744,7 +1819,7 @@
               <w:lang w:eastAsia="de-DE"/>
             </w:rPr>
           </w:pPr>
-          <w:hyperlink w:anchor="_Toc27715083" w:history="1">
+          <w:hyperlink w:anchor="_Toc27736697" w:history="1">
             <w:r>
               <w:rPr>
                 <w:rStyle w:val="Hyperlink"/>
@@ -1771,7 +1846,7 @@
                 <w:noProof/>
                 <w:webHidden/>
               </w:rPr>
-              <w:instrText xml:space="preserve"> PAGEREF _Toc27715083 \h </w:instrText>
+              <w:instrText xml:space="preserve"> PAGEREF _Toc27736697 \h </w:instrText>
             </w:r>
             <w:r>
               <w:rPr>
@@ -1791,7 +1866,7 @@
                 <w:noProof/>
                 <w:webHidden/>
               </w:rPr>
-              <w:t>17</w:t>
+              <w:t>22</w:t>
             </w:r>
             <w:r>
               <w:rPr>
@@ -1814,13 +1889,13 @@
               <w:lang w:eastAsia="de-DE"/>
             </w:rPr>
           </w:pPr>
-          <w:hyperlink w:anchor="_Toc27715084" w:history="1">
+          <w:hyperlink w:anchor="_Toc27736698" w:history="1">
             <w:r>
               <w:rPr>
                 <w:rStyle w:val="Hyperlink"/>
                 <w:noProof/>
               </w:rPr>
-              <w:t>Rückschluss auf die Umsetzung in Python mit Tensorflow</w:t>
+              <w:t>Rückschluss auf die Umsetzung in Python mit Keras</w:t>
             </w:r>
             <w:r>
               <w:rPr>
@@ -1841,7 +1916,7 @@
                 <w:noProof/>
                 <w:webHidden/>
               </w:rPr>
-              <w:instrText xml:space="preserve"> PAGEREF _Toc27715084 \h </w:instrText>
+              <w:instrText xml:space="preserve"> PAGEREF _Toc27736698 \h </w:instrText>
             </w:r>
             <w:r>
               <w:rPr>
@@ -1861,7 +1936,7 @@
                 <w:noProof/>
                 <w:webHidden/>
               </w:rPr>
-              <w:t>17</w:t>
+              <w:t>22</w:t>
             </w:r>
             <w:r>
               <w:rPr>
@@ -1884,7 +1959,7 @@
               <w:lang w:eastAsia="de-DE"/>
             </w:rPr>
           </w:pPr>
-          <w:hyperlink w:anchor="_Toc27715085" w:history="1">
+          <w:hyperlink w:anchor="_Toc27736699" w:history="1">
             <w:r>
               <w:rPr>
                 <w:rStyle w:val="Hyperlink"/>
@@ -1911,7 +1986,7 @@
                 <w:noProof/>
                 <w:webHidden/>
               </w:rPr>
-              <w:instrText xml:space="preserve"> PAGEREF _Toc27715085 \h </w:instrText>
+              <w:instrText xml:space="preserve"> PAGEREF _Toc27736699 \h </w:instrText>
             </w:r>
             <w:r>
               <w:rPr>
@@ -1931,7 +2006,7 @@
                 <w:noProof/>
                 <w:webHidden/>
               </w:rPr>
-              <w:t>17</w:t>
+              <w:t>23</w:t>
             </w:r>
             <w:r>
               <w:rPr>
@@ -1954,7 +2029,7 @@
               <w:lang w:eastAsia="de-DE"/>
             </w:rPr>
           </w:pPr>
-          <w:hyperlink w:anchor="_Toc27715086" w:history="1">
+          <w:hyperlink w:anchor="_Toc27736700" w:history="1">
             <w:r>
               <w:rPr>
                 <w:rStyle w:val="Hyperlink"/>
@@ -1981,7 +2056,7 @@
                 <w:noProof/>
                 <w:webHidden/>
               </w:rPr>
-              <w:instrText xml:space="preserve"> PAGEREF _Toc27715086 \h </w:instrText>
+              <w:instrText xml:space="preserve"> PAGEREF _Toc27736700 \h </w:instrText>
             </w:r>
             <w:r>
               <w:rPr>
@@ -2001,7 +2076,7 @@
                 <w:noProof/>
                 <w:webHidden/>
               </w:rPr>
-              <w:t>17</w:t>
+              <w:t>23</w:t>
             </w:r>
             <w:r>
               <w:rPr>
@@ -2024,7 +2099,7 @@
               <w:lang w:eastAsia="de-DE"/>
             </w:rPr>
           </w:pPr>
-          <w:hyperlink w:anchor="_Toc27715087" w:history="1">
+          <w:hyperlink w:anchor="_Toc27736701" w:history="1">
             <w:r>
               <w:rPr>
                 <w:rStyle w:val="Hyperlink"/>
@@ -2051,7 +2126,7 @@
                 <w:noProof/>
                 <w:webHidden/>
               </w:rPr>
-              <w:instrText xml:space="preserve"> PAGEREF _Toc27715087 \h </w:instrText>
+              <w:instrText xml:space="preserve"> PAGEREF _Toc27736701 \h </w:instrText>
             </w:r>
             <w:r>
               <w:rPr>
@@ -2071,7 +2146,7 @@
                 <w:noProof/>
                 <w:webHidden/>
               </w:rPr>
-              <w:t>17</w:t>
+              <w:t>23</w:t>
             </w:r>
             <w:r>
               <w:rPr>
@@ -2094,7 +2169,7 @@
               <w:lang w:eastAsia="de-DE"/>
             </w:rPr>
           </w:pPr>
-          <w:hyperlink w:anchor="_Toc27715088" w:history="1">
+          <w:hyperlink w:anchor="_Toc27736702" w:history="1">
             <w:r>
               <w:rPr>
                 <w:rStyle w:val="Hyperlink"/>
@@ -2121,7 +2196,7 @@
                 <w:noProof/>
                 <w:webHidden/>
               </w:rPr>
-              <w:instrText xml:space="preserve"> PAGEREF _Toc27715088 \h </w:instrText>
+              <w:instrText xml:space="preserve"> PAGEREF _Toc27736702 \h </w:instrText>
             </w:r>
             <w:r>
               <w:rPr>
@@ -2141,7 +2216,7 @@
                 <w:noProof/>
                 <w:webHidden/>
               </w:rPr>
-              <w:t>17</w:t>
+              <w:t>23</w:t>
             </w:r>
             <w:r>
               <w:rPr>
@@ -2164,7 +2239,7 @@
               <w:lang w:eastAsia="de-DE"/>
             </w:rPr>
           </w:pPr>
-          <w:hyperlink w:anchor="_Toc27715089" w:history="1">
+          <w:hyperlink w:anchor="_Toc27736703" w:history="1">
             <w:r>
               <w:rPr>
                 <w:rStyle w:val="Hyperlink"/>
@@ -2191,7 +2266,7 @@
                 <w:noProof/>
                 <w:webHidden/>
               </w:rPr>
-              <w:instrText xml:space="preserve"> PAGEREF _Toc27715089 \h </w:instrText>
+              <w:instrText xml:space="preserve"> PAGEREF _Toc27736703 \h </w:instrText>
             </w:r>
             <w:r>
               <w:rPr>
@@ -2211,7 +2286,7 @@
                 <w:noProof/>
                 <w:webHidden/>
               </w:rPr>
-              <w:t>17</w:t>
+              <w:t>23</w:t>
             </w:r>
             <w:r>
               <w:rPr>
@@ -2234,7 +2309,7 @@
               <w:lang w:eastAsia="de-DE"/>
             </w:rPr>
           </w:pPr>
-          <w:hyperlink w:anchor="_Toc27715090" w:history="1">
+          <w:hyperlink w:anchor="_Toc27736704" w:history="1">
             <w:r>
               <w:rPr>
                 <w:rStyle w:val="Hyperlink"/>
@@ -2261,7 +2336,7 @@
                 <w:noProof/>
                 <w:webHidden/>
               </w:rPr>
-              <w:instrText xml:space="preserve"> PAGEREF _Toc27715090 \h </w:instrText>
+              <w:instrText xml:space="preserve"> PAGEREF _Toc27736704 \h </w:instrText>
             </w:r>
             <w:r>
               <w:rPr>
@@ -2281,7 +2356,7 @@
                 <w:noProof/>
                 <w:webHidden/>
               </w:rPr>
-              <w:t>18</w:t>
+              <w:t>23</w:t>
             </w:r>
             <w:r>
               <w:rPr>
@@ -2304,7 +2379,7 @@
               <w:lang w:eastAsia="de-DE"/>
             </w:rPr>
           </w:pPr>
-          <w:hyperlink w:anchor="_Toc27715091" w:history="1">
+          <w:hyperlink w:anchor="_Toc27736705" w:history="1">
             <w:r>
               <w:rPr>
                 <w:rStyle w:val="Hyperlink"/>
@@ -2331,7 +2406,7 @@
                 <w:noProof/>
                 <w:webHidden/>
               </w:rPr>
-              <w:instrText xml:space="preserve"> PAGEREF _Toc27715091 \h </w:instrText>
+              <w:instrText xml:space="preserve"> PAGEREF _Toc27736705 \h </w:instrText>
             </w:r>
             <w:r>
               <w:rPr>
@@ -2351,7 +2426,7 @@
                 <w:noProof/>
                 <w:webHidden/>
               </w:rPr>
-              <w:t>19</w:t>
+              <w:t>24</w:t>
             </w:r>
             <w:r>
               <w:rPr>
@@ -2374,7 +2449,7 @@
               <w:lang w:eastAsia="de-DE"/>
             </w:rPr>
           </w:pPr>
-          <w:hyperlink w:anchor="_Toc27715092" w:history="1">
+          <w:hyperlink w:anchor="_Toc27736706" w:history="1">
             <w:r>
               <w:rPr>
                 <w:rStyle w:val="Hyperlink"/>
@@ -2401,7 +2476,7 @@
                 <w:noProof/>
                 <w:webHidden/>
               </w:rPr>
-              <w:instrText xml:space="preserve"> PAGEREF _Toc27715092 \h </w:instrText>
+              <w:instrText xml:space="preserve"> PAGEREF _Toc27736706 \h </w:instrText>
             </w:r>
             <w:r>
               <w:rPr>
@@ -2421,7 +2496,7 @@
                 <w:noProof/>
                 <w:webHidden/>
               </w:rPr>
-              <w:t>20</w:t>
+              <w:t>26</w:t>
             </w:r>
             <w:r>
               <w:rPr>
@@ -2444,7 +2519,7 @@
               <w:lang w:eastAsia="de-DE"/>
             </w:rPr>
           </w:pPr>
-          <w:hyperlink w:anchor="_Toc27715093" w:history="1">
+          <w:hyperlink w:anchor="_Toc27736707" w:history="1">
             <w:r>
               <w:rPr>
                 <w:rStyle w:val="Hyperlink"/>
@@ -2471,7 +2546,7 @@
                 <w:noProof/>
                 <w:webHidden/>
               </w:rPr>
-              <w:instrText xml:space="preserve"> PAGEREF _Toc27715093 \h </w:instrText>
+              <w:instrText xml:space="preserve"> PAGEREF _Toc27736707 \h </w:instrText>
             </w:r>
             <w:r>
               <w:rPr>
@@ -2491,7 +2566,7 @@
                 <w:noProof/>
                 <w:webHidden/>
               </w:rPr>
-              <w:t>20</w:t>
+              <w:t>26</w:t>
             </w:r>
             <w:r>
               <w:rPr>
@@ -2511,6 +2586,7 @@
               <w:b/>
               <w:bCs/>
             </w:rPr>
+            <w:lastRenderedPageBreak/>
             <w:fldChar w:fldCharType="end"/>
           </w:r>
         </w:p>
@@ -2527,7 +2603,6 @@
         <w:rPr>
           <w:rFonts w:ascii="Times New Roman" w:eastAsia="Times New Roman" w:hAnsi="Times New Roman" w:cs="Times New Roman"/>
         </w:rPr>
-        <w:lastRenderedPageBreak/>
         <w:br w:type="page"/>
       </w:r>
     </w:p>
@@ -2536,12 +2611,12 @@
         <w:pStyle w:val="berschrift1"/>
         <w:spacing w:line="276" w:lineRule="auto"/>
       </w:pPr>
-      <w:bookmarkStart w:id="1" w:name="_Toc27715064"/>
+      <w:bookmarkStart w:id="2" w:name="_Toc27736677"/>
       <w:r>
         <w:lastRenderedPageBreak/>
         <w:t>Präambel</w:t>
       </w:r>
-      <w:bookmarkEnd w:id="1"/>
+      <w:bookmarkEnd w:id="2"/>
     </w:p>
     <w:p>
       <w:r>
@@ -2555,12 +2630,12 @@
       <w:r>
         <w:br w:type="page"/>
       </w:r>
-      <w:bookmarkStart w:id="2" w:name="_Toc27715065"/>
+      <w:bookmarkStart w:id="3" w:name="_Toc27736678"/>
       <w:r>
         <w:lastRenderedPageBreak/>
         <w:t>Einleitung</w:t>
       </w:r>
-      <w:bookmarkEnd w:id="2"/>
+      <w:bookmarkEnd w:id="3"/>
     </w:p>
     <w:p>
       <w:pPr>
@@ -3015,11 +3090,11 @@
       <w:pPr>
         <w:pStyle w:val="berschrift1"/>
       </w:pPr>
-      <w:bookmarkStart w:id="3" w:name="_Toc27715066"/>
+      <w:bookmarkStart w:id="4" w:name="_Toc27736679"/>
       <w:r>
         <w:t>Abgrenzung der Begrifflichkeiten</w:t>
       </w:r>
-      <w:bookmarkEnd w:id="3"/>
+      <w:bookmarkEnd w:id="4"/>
     </w:p>
     <w:p>
       <w:r>
@@ -3068,7 +3143,7 @@
           <w:lang w:val="en-US"/>
         </w:rPr>
       </w:pPr>
-      <w:bookmarkStart w:id="4" w:name="_Toc27715067"/>
+      <w:bookmarkStart w:id="5" w:name="_Toc27736680"/>
       <w:proofErr w:type="spellStart"/>
       <w:r>
         <w:rPr>
@@ -3096,7 +3171,7 @@
         </w:rPr>
         <w:t>al-Intelligence und Deep-Learning</w:t>
       </w:r>
-      <w:bookmarkEnd w:id="4"/>
+      <w:bookmarkEnd w:id="5"/>
     </w:p>
     <w:p>
       <w:pPr>
@@ -3147,8 +3222,8 @@
       <w:pPr>
         <w:pStyle w:val="Beschriftung"/>
       </w:pPr>
-      <w:bookmarkStart w:id="5" w:name="_Toc27121886"/>
-      <w:bookmarkStart w:id="6" w:name="_Toc27728748"/>
+      <w:bookmarkStart w:id="6" w:name="_Toc27121886"/>
+      <w:bookmarkStart w:id="7" w:name="_Toc27728748"/>
       <w:r>
         <w:t xml:space="preserve">Abbildung </w:t>
       </w:r>
@@ -3181,8 +3256,8 @@
       <w:r>
         <w:t>)</w:t>
       </w:r>
-      <w:bookmarkEnd w:id="5"/>
       <w:bookmarkEnd w:id="6"/>
+      <w:bookmarkEnd w:id="7"/>
     </w:p>
     <w:p>
       <w:r>
@@ -3635,7 +3710,7 @@
       <w:pPr>
         <w:pStyle w:val="berschrift1"/>
       </w:pPr>
-      <w:bookmarkStart w:id="7" w:name="_Toc27715068"/>
+      <w:bookmarkStart w:id="8" w:name="_Toc27736681"/>
       <w:r>
         <w:lastRenderedPageBreak/>
         <w:t>Theorie</w:t>
@@ -3652,7 +3727,7 @@
       <w:r>
         <w:t xml:space="preserve"> Netze</w:t>
       </w:r>
-      <w:bookmarkEnd w:id="7"/>
+      <w:bookmarkEnd w:id="8"/>
     </w:p>
     <w:p>
       <w:r>
@@ -3771,11 +3846,11 @@
       <w:pPr>
         <w:pStyle w:val="berschrift2"/>
       </w:pPr>
-      <w:bookmarkStart w:id="8" w:name="_Toc27715069"/>
+      <w:bookmarkStart w:id="9" w:name="_Toc27736682"/>
       <w:r>
         <w:t>Vorbild Biologie</w:t>
       </w:r>
-      <w:bookmarkEnd w:id="8"/>
+      <w:bookmarkEnd w:id="9"/>
     </w:p>
     <w:p>
       <w:r>
@@ -4312,7 +4387,7 @@
       <w:pPr>
         <w:pStyle w:val="Beschriftung"/>
       </w:pPr>
-      <w:bookmarkStart w:id="9" w:name="_Toc27728749"/>
+      <w:bookmarkStart w:id="10" w:name="_Toc27728749"/>
       <w:r>
         <w:t xml:space="preserve">Abbildung </w:t>
       </w:r>
@@ -4336,7 +4411,7 @@
       <w:r>
         <w:t>)</w:t>
       </w:r>
-      <w:bookmarkEnd w:id="9"/>
+      <w:bookmarkEnd w:id="10"/>
     </w:p>
     <w:p>
       <w:r>
@@ -4664,7 +4739,7 @@
       <w:pPr>
         <w:pStyle w:val="berschrift2"/>
       </w:pPr>
-      <w:bookmarkStart w:id="10" w:name="_Toc27715070"/>
+      <w:bookmarkStart w:id="11" w:name="_Toc27736683"/>
       <w:r>
         <w:t>Ü</w:t>
       </w:r>
@@ -4674,7 +4749,7 @@
       <w:r>
         <w:t xml:space="preserve"> von biologischen zu technischen Neuronalen Netzen</w:t>
       </w:r>
-      <w:bookmarkEnd w:id="10"/>
+      <w:bookmarkEnd w:id="11"/>
     </w:p>
     <w:p>
       <w:r>
@@ -5077,7 +5152,7 @@
       <w:pPr>
         <w:pStyle w:val="Beschriftung"/>
       </w:pPr>
-      <w:bookmarkStart w:id="11" w:name="_Toc27728750"/>
+      <w:bookmarkStart w:id="12" w:name="_Toc27728750"/>
       <w:r>
         <w:t xml:space="preserve">Abbildung </w:t>
       </w:r>
@@ -5099,7 +5174,7 @@
       <w:r>
         <w:t>https://www.cbcity.de/tutorial-neuronale-netze-einfach-erklaert</w:t>
       </w:r>
-      <w:bookmarkEnd w:id="11"/>
+      <w:bookmarkEnd w:id="12"/>
       <w:proofErr w:type="gramEnd"/>
     </w:p>
     <w:p>
@@ -5345,10 +5420,7 @@
         <w:t>(</w:t>
       </w:r>
       <w:r>
-        <w:t xml:space="preserve"> </w:t>
-      </w:r>
-      <w:r>
-        <w:t>cbcity.de</w:t>
+        <w:t xml:space="preserve"> cbcity.de</w:t>
       </w:r>
       <w:proofErr w:type="gramEnd"/>
       <w:r>
@@ -5418,7 +5490,7 @@
       <w:pPr>
         <w:pStyle w:val="Beschriftung"/>
       </w:pPr>
-      <w:bookmarkStart w:id="12" w:name="_Toc27728751"/>
+      <w:bookmarkStart w:id="13" w:name="_Toc27728751"/>
       <w:r>
         <w:t xml:space="preserve">Abbildung </w:t>
       </w:r>
@@ -5449,7 +5521,7 @@
       <w:r>
         <w:t>-Learning- Miroslav / Teil4 Deep-Learning)</w:t>
       </w:r>
-      <w:bookmarkEnd w:id="12"/>
+      <w:bookmarkEnd w:id="13"/>
     </w:p>
     <w:p>
       <w:pPr>
@@ -6473,10 +6545,7 @@
       </w:r>
       <w:proofErr w:type="spellEnd"/>
       <w:r>
-        <w:t xml:space="preserve"> Suche nach der idealen Aktivierung bedeutet mathematisch das Finden von Minimalwerten im Fehlerrau</w:t>
-      </w:r>
-      <w:r>
-        <w:t>m“</w:t>
+        <w:t xml:space="preserve"> Suche nach der idealen Aktivierung bedeutet mathematisch das Finden von Minimalwerten im Fehlerraum“</w:t>
       </w:r>
       <w:r>
         <w:t>. Folgende Grafik veranschaulicht unterschiedliche Optimierungsstrategien grafisch:</w:t>
@@ -6547,7 +6616,7 @@
         <w:pStyle w:val="Beschriftung"/>
         <w:ind w:left="993"/>
       </w:pPr>
-      <w:bookmarkStart w:id="13" w:name="_Toc27728752"/>
+      <w:bookmarkStart w:id="14" w:name="_Toc27728752"/>
       <w:r>
         <w:t xml:space="preserve">Abbildung </w:t>
       </w:r>
@@ -6569,7 +6638,7 @@
       <w:r>
         <w:t>https://www.cbcity.de/tutorial-neuronale-netze-einfach-erklaert</w:t>
       </w:r>
-      <w:bookmarkEnd w:id="13"/>
+      <w:bookmarkEnd w:id="14"/>
       <w:proofErr w:type="gramEnd"/>
     </w:p>
     <w:p>
@@ -6689,11 +6758,11 @@
       <w:pPr>
         <w:pStyle w:val="berschrift2"/>
       </w:pPr>
-      <w:bookmarkStart w:id="14" w:name="_Toc27715071"/>
+      <w:bookmarkStart w:id="15" w:name="_Toc27736684"/>
       <w:r>
         <w:t>Arten Neuronaler Netze</w:t>
       </w:r>
-      <w:bookmarkEnd w:id="14"/>
+      <w:bookmarkEnd w:id="15"/>
     </w:p>
     <w:p>
       <w:r>
@@ -6791,9 +6860,9 @@
       <w:pPr>
         <w:pStyle w:val="berschrift2"/>
       </w:pPr>
-      <w:bookmarkStart w:id="15" w:name="_Konzeptionelle_Funktionsweisen_Neur"/>
-      <w:bookmarkStart w:id="16" w:name="_Toc27715072"/>
-      <w:bookmarkEnd w:id="15"/>
+      <w:bookmarkStart w:id="16" w:name="_Konzeptionelle_Funktionsweisen_Neur"/>
+      <w:bookmarkStart w:id="17" w:name="_Toc27736685"/>
+      <w:bookmarkEnd w:id="16"/>
       <w:r>
         <w:t xml:space="preserve">Konzeptionelle </w:t>
       </w:r>
@@ -6806,7 +6875,7 @@
       <w:r>
         <w:t>Data-Science</w:t>
       </w:r>
-      <w:bookmarkEnd w:id="16"/>
+      <w:bookmarkEnd w:id="17"/>
     </w:p>
     <w:p>
       <w:r>
@@ -6885,6 +6954,7 @@
       <w:pPr>
         <w:pStyle w:val="berschrift2"/>
       </w:pPr>
+      <w:bookmarkStart w:id="18" w:name="_Toc27736686"/>
       <w:r>
         <w:t>Beispiel Multi-Layer-</w:t>
       </w:r>
@@ -6899,6 +6969,7 @@
       <w:r>
         <w:t>Keras</w:t>
       </w:r>
+      <w:bookmarkEnd w:id="18"/>
     </w:p>
     <w:p>
       <w:r>
@@ -7024,14 +7095,14 @@
     <w:tbl>
       <w:tblPr>
         <w:tblStyle w:val="Tabellenraster"/>
-        <w:tblW w:w="13608" w:type="dxa"/>
+        <w:tblW w:w="13931" w:type="dxa"/>
         <w:tblLook w:val="04A0" w:firstRow="1" w:lastRow="0" w:firstColumn="1" w:lastColumn="0" w:noHBand="0" w:noVBand="1"/>
       </w:tblPr>
       <w:tblGrid>
-        <w:gridCol w:w="1587"/>
-        <w:gridCol w:w="4319"/>
+        <w:gridCol w:w="1073"/>
+        <w:gridCol w:w="3855"/>
         <w:gridCol w:w="4468"/>
-        <w:gridCol w:w="3234"/>
+        <w:gridCol w:w="4535"/>
       </w:tblGrid>
       <w:tr>
         <w:trPr>
@@ -7039,7 +7110,7 @@
         </w:trPr>
         <w:tc>
           <w:tcPr>
-            <w:tcW w:w="1587" w:type="dxa"/>
+            <w:tcW w:w="1073" w:type="dxa"/>
           </w:tcPr>
           <w:p>
             <w:pPr>
@@ -7061,7 +7132,7 @@
         </w:tc>
         <w:tc>
           <w:tcPr>
-            <w:tcW w:w="4319" w:type="dxa"/>
+            <w:tcW w:w="3855" w:type="dxa"/>
           </w:tcPr>
           <w:p>
             <w:pPr>
@@ -7126,7 +7197,7 @@
         </w:tc>
         <w:tc>
           <w:tcPr>
-            <w:tcW w:w="3234" w:type="dxa"/>
+            <w:tcW w:w="4535" w:type="dxa"/>
           </w:tcPr>
           <w:p>
             <w:pPr>
@@ -7151,7 +7222,7 @@
         </w:trPr>
         <w:tc>
           <w:tcPr>
-            <w:tcW w:w="1587" w:type="dxa"/>
+            <w:tcW w:w="1073" w:type="dxa"/>
           </w:tcPr>
           <w:p>
             <w:r>
@@ -7164,7 +7235,7 @@
         </w:tc>
         <w:tc>
           <w:tcPr>
-            <w:tcW w:w="4319" w:type="dxa"/>
+            <w:tcW w:w="3855" w:type="dxa"/>
           </w:tcPr>
           <w:p>
             <w:r>
@@ -7205,7 +7276,7 @@
         </w:tc>
         <w:tc>
           <w:tcPr>
-            <w:tcW w:w="3234" w:type="dxa"/>
+            <w:tcW w:w="4535" w:type="dxa"/>
           </w:tcPr>
           <w:p/>
         </w:tc>
@@ -7216,7 +7287,7 @@
         </w:trPr>
         <w:tc>
           <w:tcPr>
-            <w:tcW w:w="1587" w:type="dxa"/>
+            <w:tcW w:w="1073" w:type="dxa"/>
           </w:tcPr>
           <w:p>
             <w:r>
@@ -7226,7 +7297,7 @@
         </w:tc>
         <w:tc>
           <w:tcPr>
-            <w:tcW w:w="4319" w:type="dxa"/>
+            <w:tcW w:w="3855" w:type="dxa"/>
           </w:tcPr>
           <w:p>
             <w:r>
@@ -7265,7 +7336,7 @@
         </w:tc>
         <w:tc>
           <w:tcPr>
-            <w:tcW w:w="3234" w:type="dxa"/>
+            <w:tcW w:w="4535" w:type="dxa"/>
           </w:tcPr>
           <w:p/>
         </w:tc>
@@ -7276,7 +7347,7 @@
         </w:trPr>
         <w:tc>
           <w:tcPr>
-            <w:tcW w:w="1587" w:type="dxa"/>
+            <w:tcW w:w="1073" w:type="dxa"/>
           </w:tcPr>
           <w:p>
             <w:r>
@@ -7289,7 +7360,7 @@
         </w:tc>
         <w:tc>
           <w:tcPr>
-            <w:tcW w:w="4319" w:type="dxa"/>
+            <w:tcW w:w="3855" w:type="dxa"/>
           </w:tcPr>
           <w:p>
             <w:r>
@@ -7346,7 +7417,7 @@
         </w:tc>
         <w:tc>
           <w:tcPr>
-            <w:tcW w:w="3234" w:type="dxa"/>
+            <w:tcW w:w="4535" w:type="dxa"/>
           </w:tcPr>
           <w:p/>
         </w:tc>
@@ -7357,7 +7428,7 @@
         </w:trPr>
         <w:tc>
           <w:tcPr>
-            <w:tcW w:w="1587" w:type="dxa"/>
+            <w:tcW w:w="1073" w:type="dxa"/>
           </w:tcPr>
           <w:p>
             <w:r>
@@ -7375,7 +7446,7 @@
         </w:tc>
         <w:tc>
           <w:tcPr>
-            <w:tcW w:w="4319" w:type="dxa"/>
+            <w:tcW w:w="3855" w:type="dxa"/>
           </w:tcPr>
           <w:p>
             <w:r>
@@ -7391,6 +7462,7 @@
             </w:r>
             <w:proofErr w:type="spellStart"/>
             <w:r>
+              <w:lastRenderedPageBreak/>
               <w:t>Layern</w:t>
             </w:r>
             <w:proofErr w:type="spellEnd"/>
@@ -7407,6 +7479,7 @@
             <w:proofErr w:type="spellStart"/>
             <w:proofErr w:type="gramStart"/>
             <w:r>
+              <w:lastRenderedPageBreak/>
               <w:t>model.add</w:t>
             </w:r>
             <w:proofErr w:type="spellEnd"/>
@@ -7450,7 +7523,7 @@
         </w:tc>
         <w:tc>
           <w:tcPr>
-            <w:tcW w:w="3234" w:type="dxa"/>
+            <w:tcW w:w="4535" w:type="dxa"/>
           </w:tcPr>
           <w:p>
             <w:r>
@@ -7473,6 +7546,7 @@
             <w:proofErr w:type="spellStart"/>
             <w:proofErr w:type="gramStart"/>
             <w:r>
+              <w:lastRenderedPageBreak/>
               <w:t>Relu</w:t>
             </w:r>
             <w:proofErr w:type="spellEnd"/>
@@ -7516,7 +7590,7 @@
         </w:trPr>
         <w:tc>
           <w:tcPr>
-            <w:tcW w:w="1587" w:type="dxa"/>
+            <w:tcW w:w="1073" w:type="dxa"/>
           </w:tcPr>
           <w:p>
             <w:r>
@@ -7527,7 +7601,7 @@
         </w:tc>
         <w:tc>
           <w:tcPr>
-            <w:tcW w:w="4319" w:type="dxa"/>
+            <w:tcW w:w="3855" w:type="dxa"/>
           </w:tcPr>
           <w:p>
             <w:r>
@@ -7581,7 +7655,7 @@
         </w:tc>
         <w:tc>
           <w:tcPr>
-            <w:tcW w:w="3234" w:type="dxa"/>
+            <w:tcW w:w="4535" w:type="dxa"/>
           </w:tcPr>
           <w:p/>
         </w:tc>
@@ -7592,7 +7666,7 @@
         </w:trPr>
         <w:tc>
           <w:tcPr>
-            <w:tcW w:w="1587" w:type="dxa"/>
+            <w:tcW w:w="1073" w:type="dxa"/>
           </w:tcPr>
           <w:p>
             <w:proofErr w:type="spellStart"/>
@@ -7605,11 +7679,23 @@
         </w:tc>
         <w:tc>
           <w:tcPr>
-            <w:tcW w:w="4319" w:type="dxa"/>
+            <w:tcW w:w="3855" w:type="dxa"/>
           </w:tcPr>
           <w:p>
             <w:r>
-              <w:t xml:space="preserve">Mit diesem Befehl wird das bisher beschrieben NN ausgeführt. Für die Ausführung muss die </w:t>
+              <w:t xml:space="preserve">Mit diesem Befehl wird das bisher beschrieben NN </w:t>
+            </w:r>
+            <w:r>
+              <w:t>initialisiert</w:t>
+            </w:r>
+            <w:r>
+              <w:t xml:space="preserve">. Für die </w:t>
+            </w:r>
+            <w:r>
+              <w:t>Initialisierung</w:t>
+            </w:r>
+            <w:r>
+              <w:t xml:space="preserve"> muss die </w:t>
             </w:r>
             <w:proofErr w:type="spellStart"/>
             <w:r>
@@ -7627,11 +7713,9 @@
             <w:r>
               <w:t xml:space="preserve"> definiert werden, der </w:t>
             </w:r>
-            <w:proofErr w:type="spellStart"/>
-            <w:r>
-              <w:t>optimizer</w:t>
-            </w:r>
-            <w:proofErr w:type="spellEnd"/>
+            <w:r>
+              <w:t>Optimizer</w:t>
+            </w:r>
             <w:r>
               <w:t xml:space="preserve"> und die </w:t>
             </w:r>
@@ -7724,7 +7808,7 @@
         </w:tc>
         <w:tc>
           <w:tcPr>
-            <w:tcW w:w="3234" w:type="dxa"/>
+            <w:tcW w:w="4535" w:type="dxa"/>
           </w:tcPr>
           <w:p>
             <w:r>
@@ -7832,6 +7916,78 @@
               </w:r>
             </w:hyperlink>
           </w:p>
+          <w:p>
+            <w:r>
+              <w:rPr>
+                <w:b/>
+                <w:u w:val="single"/>
+              </w:rPr>
+              <w:t>Optimizer</w:t>
+            </w:r>
+            <w:r>
+              <w:rPr>
+                <w:b/>
+                <w:u w:val="single"/>
+              </w:rPr>
+              <w:br/>
+            </w:r>
+            <w:r>
+              <w:t>Hier wird der Optimizer gewählt, nach welchem die Loss-</w:t>
+            </w:r>
+            <w:proofErr w:type="spellStart"/>
+            <w:r>
+              <w:t>Function</w:t>
+            </w:r>
+            <w:proofErr w:type="spellEnd"/>
+            <w:r>
+              <w:t xml:space="preserve"> optimiert werden soll</w:t>
+            </w:r>
+          </w:p>
+          <w:p>
+            <w:proofErr w:type="spellStart"/>
+            <w:r>
+              <w:rPr>
+                <w:b/>
+                <w:u w:val="single"/>
+              </w:rPr>
+              <w:t>Metrics</w:t>
+            </w:r>
+            <w:proofErr w:type="spellEnd"/>
+            <w:r>
+              <w:rPr>
+                <w:b/>
+                <w:u w:val="single"/>
+              </w:rPr>
+              <w:br/>
+            </w:r>
+            <w:r>
+              <w:t xml:space="preserve">Die </w:t>
+            </w:r>
+            <w:proofErr w:type="spellStart"/>
+            <w:r>
+              <w:t>Metric</w:t>
+            </w:r>
+            <w:proofErr w:type="spellEnd"/>
+            <w:r>
+              <w:t xml:space="preserve"> ist grundsätzlich ähnlich der </w:t>
+            </w:r>
+            <w:proofErr w:type="spellStart"/>
+            <w:r>
+              <w:t>Lossfuntion</w:t>
+            </w:r>
+            <w:proofErr w:type="spellEnd"/>
+            <w:r>
+              <w:t xml:space="preserve">. Diese wird jedoch nicht während des </w:t>
+            </w:r>
+            <w:proofErr w:type="gramStart"/>
+            <w:r>
+              <w:t>Trainings</w:t>
+            </w:r>
+            <w:proofErr w:type="gramEnd"/>
+            <w:r>
+              <w:t xml:space="preserve"> sondern im späteren produktiven Einsatz angewendet</w:t>
+            </w:r>
+          </w:p>
         </w:tc>
       </w:tr>
       <w:tr>
@@ -7840,28 +7996,187 @@
         </w:trPr>
         <w:tc>
           <w:tcPr>
-            <w:tcW w:w="1587" w:type="dxa"/>
+            <w:tcW w:w="1073" w:type="dxa"/>
           </w:tcPr>
           <w:p>
-            <w:bookmarkStart w:id="17" w:name="_GoBack"/>
-            <w:bookmarkEnd w:id="17"/>
+            <w:r>
+              <w:t xml:space="preserve">Fit </w:t>
+            </w:r>
           </w:p>
         </w:tc>
         <w:tc>
           <w:tcPr>
-            <w:tcW w:w="4319" w:type="dxa"/>
+            <w:tcW w:w="3855" w:type="dxa"/>
           </w:tcPr>
-          <w:p/>
+          <w:p>
+            <w:r>
+              <w:t>Hier wird das Modell entsprechend ausgeführt</w:t>
+            </w:r>
+          </w:p>
         </w:tc>
         <w:tc>
           <w:tcPr>
             <w:tcW w:w="4468" w:type="dxa"/>
           </w:tcPr>
-          <w:p/>
+          <w:p>
+            <w:proofErr w:type="spellStart"/>
+            <w:r>
+              <w:t>history</w:t>
+            </w:r>
+            <w:proofErr w:type="spellEnd"/>
+            <w:r>
+              <w:t xml:space="preserve"> = </w:t>
+            </w:r>
+            <w:proofErr w:type="spellStart"/>
+            <w:proofErr w:type="gramStart"/>
+            <w:r>
+              <w:t>model.fit</w:t>
+            </w:r>
+            <w:proofErr w:type="spellEnd"/>
+            <w:r>
+              <w:t>(</w:t>
+            </w:r>
+            <w:proofErr w:type="spellStart"/>
+            <w:proofErr w:type="gramEnd"/>
+            <w:r>
+              <w:t>x_train</w:t>
+            </w:r>
+            <w:proofErr w:type="spellEnd"/>
+            <w:r>
+              <w:t xml:space="preserve">, </w:t>
+            </w:r>
+            <w:proofErr w:type="spellStart"/>
+            <w:r>
+              <w:t>y_train</w:t>
+            </w:r>
+            <w:proofErr w:type="spellEnd"/>
+            <w:r>
+              <w:t>,</w:t>
+            </w:r>
+          </w:p>
+          <w:p>
+            <w:r>
+              <w:t xml:space="preserve">                    </w:t>
+            </w:r>
+            <w:proofErr w:type="spellStart"/>
+            <w:r>
+              <w:t>batch_size</w:t>
+            </w:r>
+            <w:proofErr w:type="spellEnd"/>
+            <w:r>
+              <w:t>=</w:t>
+            </w:r>
+            <w:proofErr w:type="spellStart"/>
+            <w:r>
+              <w:t>batch_size</w:t>
+            </w:r>
+            <w:proofErr w:type="spellEnd"/>
+            <w:r>
+              <w:t>,</w:t>
+            </w:r>
+          </w:p>
+          <w:p>
+            <w:r>
+              <w:t xml:space="preserve">                    </w:t>
+            </w:r>
+            <w:proofErr w:type="spellStart"/>
+            <w:r>
+              <w:t>epochs</w:t>
+            </w:r>
+            <w:proofErr w:type="spellEnd"/>
+            <w:r>
+              <w:t>=</w:t>
+            </w:r>
+            <w:proofErr w:type="spellStart"/>
+            <w:r>
+              <w:t>epochs</w:t>
+            </w:r>
+            <w:proofErr w:type="spellEnd"/>
+            <w:r>
+              <w:t>,</w:t>
+            </w:r>
+          </w:p>
+          <w:p>
+            <w:r>
+              <w:t xml:space="preserve">                    verbose=1, # </w:t>
+            </w:r>
+            <w:proofErr w:type="spellStart"/>
+            <w:r>
+              <w:t>show</w:t>
+            </w:r>
+            <w:proofErr w:type="spellEnd"/>
+            <w:r>
+              <w:t xml:space="preserve"> </w:t>
+            </w:r>
+            <w:proofErr w:type="spellStart"/>
+            <w:r>
+              <w:t>training</w:t>
+            </w:r>
+            <w:proofErr w:type="spellEnd"/>
+            <w:r>
+              <w:t xml:space="preserve"> </w:t>
+            </w:r>
+            <w:proofErr w:type="spellStart"/>
+            <w:r>
+              <w:t>progress</w:t>
+            </w:r>
+            <w:proofErr w:type="spellEnd"/>
+            <w:r>
+              <w:t xml:space="preserve"> </w:t>
+            </w:r>
+            <w:proofErr w:type="spellStart"/>
+            <w:r>
+              <w:t>during</w:t>
+            </w:r>
+            <w:proofErr w:type="spellEnd"/>
+            <w:r>
+              <w:t xml:space="preserve"> </w:t>
+            </w:r>
+            <w:proofErr w:type="spellStart"/>
+            <w:r>
+              <w:t>training</w:t>
+            </w:r>
+            <w:proofErr w:type="spellEnd"/>
+            <w:r>
+              <w:t xml:space="preserve"> Possible = 0,1,2</w:t>
+            </w:r>
+          </w:p>
+          <w:p>
+            <w:r>
+              <w:lastRenderedPageBreak/>
+              <w:t xml:space="preserve">                    </w:t>
+            </w:r>
+            <w:proofErr w:type="spellStart"/>
+            <w:r>
+              <w:t>validation_data</w:t>
+            </w:r>
+            <w:proofErr w:type="spellEnd"/>
+            <w:proofErr w:type="gramStart"/>
+            <w:r>
+              <w:t>=(</w:t>
+            </w:r>
+            <w:proofErr w:type="spellStart"/>
+            <w:proofErr w:type="gramEnd"/>
+            <w:r>
+              <w:t>x_test</w:t>
+            </w:r>
+            <w:proofErr w:type="spellEnd"/>
+            <w:r>
+              <w:t xml:space="preserve">, </w:t>
+            </w:r>
+            <w:proofErr w:type="spellStart"/>
+            <w:r>
+              <w:t>y_test</w:t>
+            </w:r>
+            <w:proofErr w:type="spellEnd"/>
+            <w:r>
+              <w:t>))</w:t>
+            </w:r>
+          </w:p>
         </w:tc>
         <w:tc>
           <w:tcPr>
-            <w:tcW w:w="3234" w:type="dxa"/>
+            <w:tcW w:w="4535" w:type="dxa"/>
           </w:tcPr>
           <w:p/>
         </w:tc>
@@ -7893,7 +8208,7 @@
       <w:pPr>
         <w:pStyle w:val="berschrift1"/>
       </w:pPr>
-      <w:bookmarkStart w:id="18" w:name="_Toc27715073"/>
+      <w:bookmarkStart w:id="19" w:name="_Toc27736687"/>
       <w:proofErr w:type="spellStart"/>
       <w:r>
         <w:lastRenderedPageBreak/>
@@ -7911,7 +8226,7 @@
       <w:r>
         <w:t xml:space="preserve"> Network</w:t>
       </w:r>
-      <w:bookmarkEnd w:id="18"/>
+      <w:bookmarkEnd w:id="19"/>
     </w:p>
     <w:p>
       <w:r>
@@ -7982,11 +8297,11 @@
       <w:pPr>
         <w:pStyle w:val="berschrift2"/>
       </w:pPr>
-      <w:bookmarkStart w:id="19" w:name="_Toc27715074"/>
+      <w:bookmarkStart w:id="20" w:name="_Toc27736688"/>
       <w:r>
         <w:t>CNN Hauptkomponenten</w:t>
       </w:r>
-      <w:bookmarkEnd w:id="19"/>
+      <w:bookmarkEnd w:id="20"/>
     </w:p>
     <w:p>
       <w:pPr>
@@ -7998,7 +8313,7 @@
           <w:szCs w:val="22"/>
         </w:rPr>
       </w:pPr>
-      <w:bookmarkStart w:id="20" w:name="_Toc27715075"/>
+      <w:bookmarkStart w:id="21" w:name="_Toc27736689"/>
       <w:r>
         <w:rPr>
           <w:rFonts w:asciiTheme="minorHAnsi" w:eastAsiaTheme="minorHAnsi" w:hAnsiTheme="minorHAnsi" w:cstheme="minorBidi"/>
@@ -8143,7 +8458,7 @@
         </w:rPr>
         <w:t>.</w:t>
       </w:r>
-      <w:bookmarkEnd w:id="20"/>
+      <w:bookmarkEnd w:id="21"/>
       <w:r>
         <w:rPr>
           <w:rFonts w:asciiTheme="minorHAnsi" w:eastAsiaTheme="minorHAnsi" w:hAnsiTheme="minorHAnsi" w:cstheme="minorBidi"/>
@@ -8238,7 +8553,7 @@
           <w:lang w:eastAsia="de-DE"/>
         </w:rPr>
       </w:pPr>
-      <w:bookmarkStart w:id="21" w:name="_Toc27728753"/>
+      <w:bookmarkStart w:id="22" w:name="_Toc27728753"/>
       <w:r>
         <w:t xml:space="preserve">Abbildung </w:t>
       </w:r>
@@ -8256,7 +8571,7 @@
       <w:r>
         <w:t>https://towardsdatascience.com/a-comprehensive-guide-to-convolutional-neural-networks-the-eli5-way-3bd2b1164a53</w:t>
       </w:r>
-      <w:bookmarkEnd w:id="21"/>
+      <w:bookmarkEnd w:id="22"/>
     </w:p>
     <w:p>
       <w:r>
@@ -8279,11 +8594,11 @@
       <w:pPr>
         <w:pStyle w:val="berschrift3"/>
       </w:pPr>
-      <w:bookmarkStart w:id="22" w:name="_Toc27715076"/>
+      <w:bookmarkStart w:id="23" w:name="_Toc27736690"/>
       <w:r>
         <w:t>Input</w:t>
       </w:r>
-      <w:bookmarkEnd w:id="22"/>
+      <w:bookmarkEnd w:id="23"/>
     </w:p>
     <w:p>
       <w:r>
@@ -8585,7 +8900,7 @@
       <w:pPr>
         <w:pStyle w:val="Beschriftung"/>
       </w:pPr>
-      <w:bookmarkStart w:id="23" w:name="_Toc27728754"/>
+      <w:bookmarkStart w:id="24" w:name="_Toc27728754"/>
       <w:r>
         <w:t xml:space="preserve">Abbildung </w:t>
       </w:r>
@@ -8612,7 +8927,7 @@
       <w:r>
         <w:t>https://slideplayer.com/slide/14855329/</w:t>
       </w:r>
-      <w:bookmarkEnd w:id="23"/>
+      <w:bookmarkEnd w:id="24"/>
     </w:p>
     <w:p>
       <w:pPr>
@@ -8728,7 +9043,11 @@
       </w:pPr>
       <w:proofErr w:type="spellStart"/>
       <w:r>
-        <w:t xml:space="preserve">Rotate | </w:t>
+        <w:t>Rotate</w:t>
+      </w:r>
+      <w:proofErr w:type="spellEnd"/>
+      <w:r>
+        <w:t xml:space="preserve"> | </w:t>
       </w:r>
       <w:r>
         <w:t>R</w:t>
@@ -8736,7 +9055,6 @@
       <w:r>
         <w:t>otation</w:t>
       </w:r>
-      <w:proofErr w:type="spellEnd"/>
     </w:p>
     <w:p>
       <w:pPr>
@@ -8855,7 +9173,7 @@
       <w:pPr>
         <w:pStyle w:val="berschrift3"/>
       </w:pPr>
-      <w:bookmarkStart w:id="24" w:name="_Toc27715077"/>
+      <w:bookmarkStart w:id="25" w:name="_Toc27736691"/>
       <w:proofErr w:type="spellStart"/>
       <w:r>
         <w:t>Convolutional</w:t>
@@ -8864,7 +9182,7 @@
       <w:r>
         <w:t xml:space="preserve"> Layer</w:t>
       </w:r>
-      <w:bookmarkEnd w:id="24"/>
+      <w:bookmarkEnd w:id="25"/>
     </w:p>
     <w:p>
       <w:r>
@@ -9422,7 +9740,7 @@
       <w:pPr>
         <w:pStyle w:val="Beschriftung"/>
       </w:pPr>
-      <w:bookmarkStart w:id="25" w:name="_Toc27728755"/>
+      <w:bookmarkStart w:id="26" w:name="_Toc27728755"/>
       <w:r>
         <w:t xml:space="preserve">Abbildung </w:t>
       </w:r>
@@ -9464,14 +9782,14 @@
           </w:rPr>
           <w:t>https://towardsdatascience.com/a-comprehensive-guide-to-convolutional-neural-networks-the-eli5-way-3bd2b1164a53</w:t>
         </w:r>
-        <w:bookmarkEnd w:id="25"/>
+        <w:bookmarkEnd w:id="26"/>
       </w:hyperlink>
     </w:p>
     <w:p>
       <w:pPr>
         <w:pStyle w:val="berschrift3"/>
       </w:pPr>
-      <w:bookmarkStart w:id="26" w:name="_Toc27715078"/>
+      <w:bookmarkStart w:id="27" w:name="_Toc27736692"/>
       <w:proofErr w:type="spellStart"/>
       <w:r>
         <w:t>Rectified</w:t>
@@ -9483,7 +9801,7 @@
       <w:r>
         <w:t>Unit</w:t>
       </w:r>
-      <w:bookmarkEnd w:id="26"/>
+      <w:bookmarkEnd w:id="27"/>
     </w:p>
     <w:p>
       <w:r>
@@ -9629,11 +9947,11 @@
       <w:pPr>
         <w:pStyle w:val="berschrift3"/>
       </w:pPr>
-      <w:bookmarkStart w:id="27" w:name="_Toc27715079"/>
+      <w:bookmarkStart w:id="28" w:name="_Toc27736693"/>
       <w:r>
         <w:t>Pooling Layer</w:t>
       </w:r>
-      <w:bookmarkEnd w:id="27"/>
+      <w:bookmarkEnd w:id="28"/>
     </w:p>
     <w:p>
       <w:r>
@@ -9887,11 +10205,11 @@
       <w:pPr>
         <w:pStyle w:val="berschrift3"/>
       </w:pPr>
-      <w:bookmarkStart w:id="28" w:name="_Toc27715080"/>
+      <w:bookmarkStart w:id="29" w:name="_Toc27736694"/>
       <w:r>
         <w:t>Zwischeneinschub</w:t>
       </w:r>
-      <w:bookmarkEnd w:id="28"/>
+      <w:bookmarkEnd w:id="29"/>
     </w:p>
     <w:p>
       <w:r>
@@ -9988,7 +10306,7 @@
       <w:pPr>
         <w:pStyle w:val="berschrift3"/>
       </w:pPr>
-      <w:bookmarkStart w:id="29" w:name="_Toc27715081"/>
+      <w:bookmarkStart w:id="30" w:name="_Toc27736695"/>
       <w:r>
         <w:t xml:space="preserve">Fully </w:t>
       </w:r>
@@ -10000,7 +10318,7 @@
       <w:r>
         <w:t xml:space="preserve"> Layer</w:t>
       </w:r>
-      <w:bookmarkEnd w:id="29"/>
+      <w:bookmarkEnd w:id="30"/>
     </w:p>
     <w:p>
       <w:r>
@@ -10252,7 +10570,7 @@
       <w:pPr>
         <w:pStyle w:val="berschrift3"/>
       </w:pPr>
-      <w:bookmarkStart w:id="30" w:name="_Toc27715082"/>
+      <w:bookmarkStart w:id="31" w:name="_Toc27736696"/>
       <w:proofErr w:type="spellStart"/>
       <w:r>
         <w:t>Softmax</w:t>
@@ -10269,7 +10587,7 @@
       <w:r>
         <w:t xml:space="preserve"> Layer</w:t>
       </w:r>
-      <w:bookmarkEnd w:id="30"/>
+      <w:bookmarkEnd w:id="31"/>
     </w:p>
     <w:p>
       <w:pPr>
@@ -10281,7 +10599,7 @@
           <w:szCs w:val="22"/>
         </w:rPr>
       </w:pPr>
-      <w:bookmarkStart w:id="31" w:name="_Toc27715083"/>
+      <w:bookmarkStart w:id="32" w:name="_Toc27736697"/>
       <w:r>
         <w:rPr>
           <w:rFonts w:asciiTheme="minorHAnsi" w:eastAsiaTheme="minorHAnsi" w:hAnsiTheme="minorHAnsi" w:cstheme="minorBidi"/>
@@ -10391,7 +10709,7 @@
         </w:rPr>
         <w:t>-Klassifizierungsproblemen verwendet. Im Kontext der verwendeten Beschreibung bedeutet dies, dass der Output der letzten Neuronen kumuliert 1 beträgt.</w:t>
       </w:r>
-      <w:bookmarkEnd w:id="31"/>
+      <w:bookmarkEnd w:id="32"/>
     </w:p>
     <w:p>
       <w:pPr>
@@ -10419,17 +10737,17 @@
       <w:pPr>
         <w:pStyle w:val="berschrift2"/>
       </w:pPr>
-      <w:bookmarkStart w:id="32" w:name="_Toc27715084"/>
+      <w:bookmarkStart w:id="33" w:name="_Toc27736698"/>
       <w:r>
         <w:t>Rückschluss auf die Umsetzung in Python</w:t>
       </w:r>
       <w:r>
         <w:t xml:space="preserve"> mit </w:t>
       </w:r>
-      <w:bookmarkEnd w:id="32"/>
       <w:r>
         <w:t>Keras</w:t>
       </w:r>
+      <w:bookmarkEnd w:id="33"/>
     </w:p>
     <w:p>
       <w:r>
@@ -10548,12 +10866,12 @@
       <w:pPr>
         <w:pStyle w:val="berschrift1"/>
       </w:pPr>
-      <w:bookmarkStart w:id="33" w:name="_Toc27715085"/>
+      <w:bookmarkStart w:id="34" w:name="_Toc27736699"/>
       <w:r>
         <w:lastRenderedPageBreak/>
         <w:t>Python Implementierung Hyperparameter</w:t>
       </w:r>
-      <w:bookmarkEnd w:id="33"/>
+      <w:bookmarkEnd w:id="34"/>
     </w:p>
     <w:p>
       <w:r>
@@ -10608,19 +10926,19 @@
       <w:pPr>
         <w:pStyle w:val="berschrift1"/>
       </w:pPr>
-      <w:bookmarkStart w:id="34" w:name="_CNN-Architekturen"/>
-      <w:bookmarkStart w:id="35" w:name="_Toc27715086"/>
-      <w:bookmarkEnd w:id="34"/>
+      <w:bookmarkStart w:id="35" w:name="_CNN-Architekturen"/>
+      <w:bookmarkStart w:id="36" w:name="_Toc27736700"/>
+      <w:bookmarkEnd w:id="35"/>
       <w:r>
         <w:t>CNN-Architekturen</w:t>
       </w:r>
-      <w:bookmarkEnd w:id="35"/>
+      <w:bookmarkEnd w:id="36"/>
     </w:p>
     <w:p>
       <w:pPr>
         <w:pStyle w:val="berschrift2"/>
       </w:pPr>
-      <w:bookmarkStart w:id="36" w:name="_Toc27715087"/>
+      <w:bookmarkStart w:id="37" w:name="_Toc27736701"/>
       <w:r>
         <w:t>Weitere Anwe</w:t>
       </w:r>
@@ -10630,7 +10948,7 @@
       <w:r>
         <w:t>dungsfelder von CNNs</w:t>
       </w:r>
-      <w:bookmarkEnd w:id="36"/>
+      <w:bookmarkEnd w:id="37"/>
     </w:p>
     <w:p>
       <w:r>
@@ -10687,7 +11005,7 @@
       <w:pPr>
         <w:pStyle w:val="berschrift1"/>
       </w:pPr>
-      <w:bookmarkStart w:id="37" w:name="_Toc27715088"/>
+      <w:bookmarkStart w:id="38" w:name="_Toc27736702"/>
       <w:r>
         <w:t xml:space="preserve">Praktische </w:t>
       </w:r>
@@ -10697,7 +11015,7 @@
       <w:r>
         <w:t xml:space="preserve"> in Python</w:t>
       </w:r>
-      <w:bookmarkEnd w:id="37"/>
+      <w:bookmarkEnd w:id="38"/>
     </w:p>
     <w:p>
       <w:r>
@@ -10783,11 +11101,11 @@
       <w:pPr>
         <w:pStyle w:val="berschrift2"/>
       </w:pPr>
-      <w:bookmarkStart w:id="38" w:name="_Toc27715089"/>
+      <w:bookmarkStart w:id="39" w:name="_Toc27736703"/>
       <w:r>
         <w:t>Praktische Implementierung</w:t>
       </w:r>
-      <w:bookmarkEnd w:id="38"/>
+      <w:bookmarkEnd w:id="39"/>
     </w:p>
     <w:p>
       <w:r>
@@ -10832,11 +11150,11 @@
       <w:pPr>
         <w:pStyle w:val="berschrift2"/>
       </w:pPr>
-      <w:bookmarkStart w:id="39" w:name="_Toc27715090"/>
+      <w:bookmarkStart w:id="40" w:name="_Toc27736704"/>
       <w:r>
         <w:t>MNIST</w:t>
       </w:r>
-      <w:bookmarkEnd w:id="39"/>
+      <w:bookmarkEnd w:id="40"/>
     </w:p>
     <w:p>
       <w:r>
@@ -11604,11 +11922,11 @@
       <w:pPr>
         <w:pStyle w:val="berschrift2"/>
       </w:pPr>
-      <w:bookmarkStart w:id="40" w:name="_Toc27715091"/>
+      <w:bookmarkStart w:id="41" w:name="_Toc27736705"/>
       <w:r>
         <w:t>CIFAR10</w:t>
       </w:r>
-      <w:bookmarkEnd w:id="40"/>
+      <w:bookmarkEnd w:id="41"/>
     </w:p>
     <w:p>
       <w:r>
@@ -11896,12 +12214,12 @@
       <w:pPr>
         <w:pStyle w:val="berschrift1"/>
       </w:pPr>
-      <w:bookmarkStart w:id="41" w:name="_Toc27715092"/>
+      <w:bookmarkStart w:id="42" w:name="_Toc27736706"/>
       <w:r>
         <w:lastRenderedPageBreak/>
         <w:t>Abbildungsverzeichnis</w:t>
       </w:r>
-      <w:bookmarkEnd w:id="41"/>
+      <w:bookmarkEnd w:id="42"/>
     </w:p>
     <w:p>
       <w:pPr>
@@ -12477,7 +12795,7 @@
         <w:fldChar w:fldCharType="end"/>
       </w:r>
     </w:p>
-    <w:bookmarkStart w:id="42" w:name="_Toc27715093" w:displacedByCustomXml="next"/>
+    <w:bookmarkStart w:id="43" w:name="_Toc27736707" w:displacedByCustomXml="next"/>
     <w:sdt>
       <w:sdtPr>
         <w:rPr>
@@ -12500,7 +12818,7 @@
           <w:r>
             <w:t>Literaturverzeichnis</w:t>
           </w:r>
-          <w:bookmarkEnd w:id="42"/>
+          <w:bookmarkEnd w:id="43"/>
         </w:p>
         <w:sdt>
           <w:sdtPr>
@@ -18160,7 +18478,7 @@
 </file>
 
 <file path=customXml/itemProps1.xml><?xml version="1.0" encoding="utf-8"?>
-<ds:datastoreItem xmlns:ds="http://schemas.openxmlformats.org/officeDocument/2006/customXml" ds:itemID="{0A29E1A9-AE74-481B-AED6-0A2BFBD6E00E}">
+<ds:datastoreItem xmlns:ds="http://schemas.openxmlformats.org/officeDocument/2006/customXml" ds:itemID="{561710BA-663F-44BF-A8AC-EC62FEF3F2B5}">
   <ds:schemaRefs>
     <ds:schemaRef ds:uri="http://schemas.openxmlformats.org/officeDocument/2006/bibliography"/>
   </ds:schemaRefs>

</xml_diff>

<commit_message>
MNIST MLP Epoche 50 / MNIST CNN
</commit_message>
<xml_diff>
--- a/CNN-Überarbeitung.docx
+++ b/CNN-Überarbeitung.docx
@@ -6828,10 +6828,18 @@
         <w:br/>
       </w:r>
       <w:r>
-        <w:t>Folgende Grafik veranschaulicht unterschiedliche Optimierungsstrategien grafisch</w:t>
-      </w:r>
-      <w:r>
-        <w:t>(Sofern diese nicht Animiert ausgegeben wird, kann diese unter</w:t>
+        <w:t xml:space="preserve">Folgende Grafik veranschaulicht unterschiedliche Optimierungsstrategien </w:t>
+      </w:r>
+      <w:proofErr w:type="gramStart"/>
+      <w:r>
+        <w:t>grafisch</w:t>
+      </w:r>
+      <w:r>
+        <w:t>(</w:t>
+      </w:r>
+      <w:proofErr w:type="gramEnd"/>
+      <w:r>
+        <w:t>Sofern diese nicht Animiert ausgegeben wird, kann diese unter</w:t>
       </w:r>
       <w:r>
         <w:t xml:space="preserve"> „</w:t>
@@ -6844,8 +6852,6 @@
           <w:t>https://www.cbcity.de/tutorial-neuronale-netze-einfach-erklaert</w:t>
         </w:r>
       </w:hyperlink>
-      <w:bookmarkStart w:id="17" w:name="_GoBack"/>
-      <w:bookmarkEnd w:id="17"/>
       <w:r>
         <w:t>“ eingesehen werden</w:t>
       </w:r>
@@ -6915,8 +6921,8 @@
         <w:pStyle w:val="Beschriftung"/>
         <w:ind w:left="993"/>
       </w:pPr>
-      <w:bookmarkStart w:id="18" w:name="_Toc27728752"/>
-      <w:bookmarkStart w:id="19" w:name="_Toc27908490"/>
+      <w:bookmarkStart w:id="17" w:name="_Toc27728752"/>
+      <w:bookmarkStart w:id="18" w:name="_Toc27908490"/>
       <w:r>
         <w:t xml:space="preserve">Abbildung </w:t>
       </w:r>
@@ -6951,8 +6957,8 @@
       <w:r>
         <w:t>https://www.cbcity.de/tutorial-neuronale-netze-einfach-erklaert</w:t>
       </w:r>
+      <w:bookmarkEnd w:id="17"/>
       <w:bookmarkEnd w:id="18"/>
-      <w:bookmarkEnd w:id="19"/>
       <w:proofErr w:type="gramEnd"/>
     </w:p>
     <w:p>
@@ -7219,11 +7225,11 @@
       <w:pPr>
         <w:pStyle w:val="berschrift3"/>
       </w:pPr>
-      <w:bookmarkStart w:id="20" w:name="_Toc27908561"/>
+      <w:bookmarkStart w:id="19" w:name="_Toc27908561"/>
       <w:r>
         <w:t>Arten Neuronaler Netze</w:t>
       </w:r>
-      <w:bookmarkEnd w:id="20"/>
+      <w:bookmarkEnd w:id="19"/>
     </w:p>
     <w:p>
       <w:r>
@@ -7323,7 +7329,7 @@
       <w:pPr>
         <w:pStyle w:val="Beschriftung"/>
       </w:pPr>
-      <w:bookmarkStart w:id="21" w:name="_Toc27908491"/>
+      <w:bookmarkStart w:id="20" w:name="_Toc27908491"/>
       <w:r>
         <w:t xml:space="preserve">Abbildung </w:t>
       </w:r>
@@ -7351,20 +7357,20 @@
       <w:r>
         <w:t>https://towardsdatascience.com/the-mostly-complete-chart-of-neural-networks-explained-3fb6f2367464</w:t>
       </w:r>
+      <w:bookmarkEnd w:id="20"/>
+    </w:p>
+    <w:p>
+      <w:pPr>
+        <w:pStyle w:val="Listenabsatz"/>
+      </w:pPr>
+    </w:p>
+    <w:p>
+      <w:pPr>
+        <w:pStyle w:val="berschrift3"/>
+      </w:pPr>
+      <w:bookmarkStart w:id="21" w:name="_Konzeptionelle_Funktionsweisen_Neur"/>
+      <w:bookmarkStart w:id="22" w:name="_Toc27908562"/>
       <w:bookmarkEnd w:id="21"/>
-    </w:p>
-    <w:p>
-      <w:pPr>
-        <w:pStyle w:val="Listenabsatz"/>
-      </w:pPr>
-    </w:p>
-    <w:p>
-      <w:pPr>
-        <w:pStyle w:val="berschrift3"/>
-      </w:pPr>
-      <w:bookmarkStart w:id="22" w:name="_Konzeptionelle_Funktionsweisen_Neur"/>
-      <w:bookmarkStart w:id="23" w:name="_Toc27908562"/>
-      <w:bookmarkEnd w:id="22"/>
       <w:r>
         <w:lastRenderedPageBreak/>
         <w:t xml:space="preserve">Konzeptionelle </w:t>
@@ -7378,7 +7384,7 @@
       <w:r>
         <w:t>Data-Science</w:t>
       </w:r>
-      <w:bookmarkEnd w:id="23"/>
+      <w:bookmarkEnd w:id="22"/>
     </w:p>
     <w:p>
       <w:r>
@@ -7466,22 +7472,28 @@
         <w:t>.</w:t>
       </w:r>
     </w:p>
+    <w:p>
+      <w:r>
+        <w:t xml:space="preserve">Somit bieten Neuronal- &amp; Deep Networks durch das charakteristische Konzept </w:t>
+      </w:r>
+      <w:proofErr w:type="gramStart"/>
+      <w:r>
+        <w:t>des Lernen</w:t>
+      </w:r>
+      <w:proofErr w:type="gramEnd"/>
+      <w:r>
+        <w:t xml:space="preserve"> eine „andere“ Herangehensweise an die genannten Problemstellungen als es die Algorithmen des </w:t>
+      </w:r>
+      <w:proofErr w:type="spellStart"/>
+      <w:r>
+        <w:t>Machine-Learnings</w:t>
+      </w:r>
+      <w:proofErr w:type="spellEnd"/>
+      <w:r>
+        <w:t xml:space="preserve"> tun. </w:t>
+      </w:r>
+    </w:p>
     <w:p/>
-    <w:p>
-      <w:r>
-        <w:t xml:space="preserve">Vorgehensleitlinie Bei der Entwicklung </w:t>
-      </w:r>
-      <w:proofErr w:type="gramStart"/>
-      <w:r>
-        <w:t>von Neuronale</w:t>
-      </w:r>
-      <w:proofErr w:type="gramEnd"/>
-    </w:p>
-    <w:p>
-      <w:pPr>
-        <w:pStyle w:val="Listenabsatz"/>
-      </w:pPr>
-    </w:p>
     <w:p>
       <w:pPr>
         <w:sectPr>
@@ -7496,12 +7508,17 @@
       <w:pPr>
         <w:pStyle w:val="berschrift3"/>
       </w:pPr>
-      <w:bookmarkStart w:id="24" w:name="_Toc27908563"/>
+      <w:bookmarkStart w:id="23" w:name="_Toc27908563"/>
       <w:r>
         <w:lastRenderedPageBreak/>
         <w:t>Rückschluss auf die Umsetzung in Python mit Keras</w:t>
       </w:r>
-      <w:bookmarkEnd w:id="24"/>
+      <w:bookmarkEnd w:id="23"/>
+    </w:p>
+    <w:p>
+      <w:r>
+        <w:t>Dieses Unterkapitel dient als Cheat-Sheet für die Implementierung Neuronaler Netze mit Keras</w:t>
+      </w:r>
     </w:p>
     <w:tbl>
       <w:tblPr>
@@ -7517,7 +7534,7 @@
       </w:tblGrid>
       <w:tr>
         <w:trPr>
-          <w:trHeight w:val="510"/>
+          <w:trHeight w:val="1357"/>
         </w:trPr>
         <w:tc>
           <w:tcPr>
@@ -7650,13 +7667,17 @@
           </w:tcPr>
           <w:p>
             <w:r>
-              <w:t xml:space="preserve">In ML / DL Projekten haben wir häufig mit Datenmengen zu tun, welche so groß sind, dass diese nicht zeitgleich verarbeitet werden können. Aus diesem Grund teilt man die gesamten Daten in Batches der </w:t>
-            </w:r>
-            <w:proofErr w:type="spellStart"/>
-            <w:r>
-              <w:t>größe</w:t>
-            </w:r>
-            <w:proofErr w:type="spellEnd"/>
+              <w:t xml:space="preserve">In ML / DL Projekten haben wir häufig mit Datenmengen zu tun, welche so groß sind, dass diese nicht zeitgleich </w:t>
+            </w:r>
+            <w:r>
+              <w:t xml:space="preserve">i n einem NN </w:t>
+            </w:r>
+            <w:r>
+              <w:t xml:space="preserve">verarbeitet werden können. Aus diesem Grund teilt man die gesamten Daten in Batches der </w:t>
+            </w:r>
+            <w:r>
+              <w:t>Größe</w:t>
+            </w:r>
             <w:r>
               <w:t xml:space="preserve"> „</w:t>
             </w:r>
@@ -7807,7 +7828,11 @@
             </w:r>
             <w:proofErr w:type="spellEnd"/>
             <w:r>
-              <w:t xml:space="preserve"> Datensatz „mehrfach“ (= mehrere Epochen) durch das Netz fließt und die Gewichte anpasst</w:t>
+              <w:t xml:space="preserve"> Datensatz „mehrfach“ (= </w:t>
+            </w:r>
+            <w:r>
+              <w:lastRenderedPageBreak/>
+              <w:t>mehrere Epochen) durch das Netz fließt und die Gewichte anpasst</w:t>
             </w:r>
           </w:p>
         </w:tc>
@@ -7818,6 +7843,7 @@
           <w:p>
             <w:proofErr w:type="spellStart"/>
             <w:r>
+              <w:lastRenderedPageBreak/>
               <w:t>epochs</w:t>
             </w:r>
             <w:proofErr w:type="spellEnd"/>
@@ -7877,11 +7903,7 @@
             </w:r>
             <w:proofErr w:type="spellEnd"/>
             <w:r>
-              <w:t xml:space="preserve">, der Anzahl der Neuronen je </w:t>
-            </w:r>
-            <w:r>
-              <w:lastRenderedPageBreak/>
-              <w:t>Layer und die Aktivierungsfunktion der Neuronen</w:t>
+              <w:t>, der Anzahl der Neuronen je Layer und die Aktivierungsfunktion der Neuronen</w:t>
             </w:r>
           </w:p>
         </w:tc>
@@ -7893,7 +7915,6 @@
             <w:proofErr w:type="spellStart"/>
             <w:proofErr w:type="gramStart"/>
             <w:r>
-              <w:lastRenderedPageBreak/>
               <w:t>model.add</w:t>
             </w:r>
             <w:proofErr w:type="spellEnd"/>
@@ -7960,7 +7981,6 @@
             <w:proofErr w:type="spellStart"/>
             <w:proofErr w:type="gramStart"/>
             <w:r>
-              <w:lastRenderedPageBreak/>
               <w:t>Relu</w:t>
             </w:r>
             <w:proofErr w:type="spellEnd"/>
@@ -8008,7 +8028,6 @@
           </w:tcPr>
           <w:p>
             <w:r>
-              <w:lastRenderedPageBreak/>
               <w:t>Dropout rate</w:t>
             </w:r>
           </w:p>
@@ -8394,7 +8413,11 @@
             </w:r>
             <w:proofErr w:type="spellEnd"/>
             <w:r>
-              <w:t xml:space="preserve">. Diese wird jedoch nicht während des Trainings sondern im späteren produktiven Einsatz </w:t>
+              <w:t xml:space="preserve">. Diese wird jedoch nicht während des Trainings sondern im späteren produktiven </w:t>
+            </w:r>
+            <w:r>
+              <w:lastRenderedPageBreak/>
+              <w:t xml:space="preserve">Einsatz </w:t>
             </w:r>
             <w:proofErr w:type="gramStart"/>
             <w:r>
@@ -8428,6 +8451,7 @@
           </w:tcPr>
           <w:p>
             <w:r>
+              <w:lastRenderedPageBreak/>
               <w:t xml:space="preserve">Fit </w:t>
             </w:r>
           </w:p>
@@ -8526,7 +8550,6 @@
           </w:p>
           <w:p>
             <w:r>
-              <w:lastRenderedPageBreak/>
               <w:t xml:space="preserve">                    verbose=1, # </w:t>
             </w:r>
             <w:proofErr w:type="spellStart"/>
@@ -8636,7 +8659,7 @@
       <w:pPr>
         <w:pStyle w:val="berschrift2"/>
       </w:pPr>
-      <w:bookmarkStart w:id="25" w:name="_Toc27908564"/>
+      <w:bookmarkStart w:id="24" w:name="_Toc27908564"/>
       <w:proofErr w:type="spellStart"/>
       <w:r>
         <w:lastRenderedPageBreak/>
@@ -8654,94 +8677,94 @@
       <w:r>
         <w:t xml:space="preserve"> Network</w:t>
       </w:r>
+      <w:bookmarkEnd w:id="24"/>
+    </w:p>
+    <w:p>
+      <w:r>
+        <w:t xml:space="preserve">Ein CNN ist ein Neuronales Netz, welches nach dem Vorbild des Humanen visuellen </w:t>
+      </w:r>
+      <w:r>
+        <w:t>Cortex</w:t>
+      </w:r>
+      <w:r>
+        <w:t xml:space="preserve"> entwickelt wurde.</w:t>
+      </w:r>
+      <w:r>
+        <w:t xml:space="preserve"> Das ursprüngliche Ziel von CNNs </w:t>
+      </w:r>
+      <w:r>
+        <w:t>ist</w:t>
+      </w:r>
+      <w:r>
+        <w:t xml:space="preserve"> die Entwicklung der Computer Vision.</w:t>
+      </w:r>
+      <w:r>
+        <w:t xml:space="preserve"> Diese Netzwerke werden vorrangig für die Bearbeitung von Video und Audiodateien verwendet.</w:t>
+      </w:r>
+    </w:p>
+    <w:p>
+      <w:r>
+        <w:t xml:space="preserve">Die CNNs welche im </w:t>
+      </w:r>
+      <w:r>
+        <w:t>Folgenden</w:t>
+      </w:r>
+      <w:r>
+        <w:t xml:space="preserve"> beschrieben werden, dienen der Image-Classification. </w:t>
+      </w:r>
+    </w:p>
+    <w:p>
+      <w:r>
+        <w:t xml:space="preserve">Um die Funktionsweise eines </w:t>
+      </w:r>
+      <w:proofErr w:type="spellStart"/>
+      <w:r>
+        <w:t>Convolutional</w:t>
+      </w:r>
+      <w:proofErr w:type="spellEnd"/>
+      <w:r>
+        <w:t xml:space="preserve"> Neuronal Networks zu verstehen </w:t>
+      </w:r>
+      <w:r>
+        <w:t>wird zunächst</w:t>
+      </w:r>
+      <w:r>
+        <w:t xml:space="preserve"> das Verständnis von Neuronalen Netze</w:t>
+      </w:r>
+      <w:r>
+        <w:t>n,</w:t>
+      </w:r>
+      <w:r>
+        <w:t xml:space="preserve"> um die Eigenschaften</w:t>
+      </w:r>
+      <w:r>
+        <w:t xml:space="preserve">, Layer und deren Funktionsweisen </w:t>
+      </w:r>
+      <w:r>
+        <w:t xml:space="preserve">der </w:t>
+      </w:r>
+      <w:r>
+        <w:t xml:space="preserve">CNNs </w:t>
+      </w:r>
+      <w:r>
+        <w:t>an</w:t>
+      </w:r>
+      <w:r>
+        <w:t>gereichert</w:t>
+      </w:r>
+      <w:r>
+        <w:t xml:space="preserve">. </w:t>
+      </w:r>
+    </w:p>
+    <w:p>
+      <w:pPr>
+        <w:pStyle w:val="berschrift3"/>
+      </w:pPr>
+      <w:bookmarkStart w:id="25" w:name="_Toc27908565"/>
+      <w:r>
+        <w:t>CNN Hauptkomponenten</w:t>
+      </w:r>
       <w:bookmarkEnd w:id="25"/>
-    </w:p>
-    <w:p>
-      <w:r>
-        <w:t xml:space="preserve">Ein CNN ist ein Neuronales Netz, welches nach dem Vorbild des Humanen visuellen </w:t>
-      </w:r>
-      <w:r>
-        <w:t>Cortex</w:t>
-      </w:r>
-      <w:r>
-        <w:t xml:space="preserve"> entwickelt wurde.</w:t>
-      </w:r>
-      <w:r>
-        <w:t xml:space="preserve"> Das ursprüngliche Ziel von CNNs </w:t>
-      </w:r>
-      <w:r>
-        <w:t>ist</w:t>
-      </w:r>
-      <w:r>
-        <w:t xml:space="preserve"> die Entwicklung der Computer Vision.</w:t>
-      </w:r>
-      <w:r>
-        <w:t xml:space="preserve"> Diese Netzwerke werden vorrangig für die Bearbeitung von Video und Audiodateien verwendet.</w:t>
-      </w:r>
-    </w:p>
-    <w:p>
-      <w:r>
-        <w:t xml:space="preserve">Die CNNs welche im </w:t>
-      </w:r>
-      <w:r>
-        <w:t>Folgenden</w:t>
-      </w:r>
-      <w:r>
-        <w:t xml:space="preserve"> beschrieben werden, dienen der Image-Classification. </w:t>
-      </w:r>
-    </w:p>
-    <w:p>
-      <w:r>
-        <w:t xml:space="preserve">Um die Funktionsweise eines </w:t>
-      </w:r>
-      <w:proofErr w:type="spellStart"/>
-      <w:r>
-        <w:t>Convolutional</w:t>
-      </w:r>
-      <w:proofErr w:type="spellEnd"/>
-      <w:r>
-        <w:t xml:space="preserve"> Neuronal Networks zu verstehen </w:t>
-      </w:r>
-      <w:r>
-        <w:t>wird zunächst</w:t>
-      </w:r>
-      <w:r>
-        <w:t xml:space="preserve"> das Verständnis von Neuronalen Netze</w:t>
-      </w:r>
-      <w:r>
-        <w:t>n,</w:t>
-      </w:r>
-      <w:r>
-        <w:t xml:space="preserve"> um die Eigenschaften</w:t>
-      </w:r>
-      <w:r>
-        <w:t xml:space="preserve">, Layer und deren Funktionsweisen </w:t>
-      </w:r>
-      <w:r>
-        <w:t xml:space="preserve">der </w:t>
-      </w:r>
-      <w:r>
-        <w:t xml:space="preserve">CNNs </w:t>
-      </w:r>
-      <w:r>
-        <w:t>an</w:t>
-      </w:r>
-      <w:r>
-        <w:t>gereichert</w:t>
-      </w:r>
-      <w:r>
-        <w:t xml:space="preserve">. </w:t>
-      </w:r>
-    </w:p>
-    <w:p>
-      <w:pPr>
-        <w:pStyle w:val="berschrift3"/>
-      </w:pPr>
-      <w:bookmarkStart w:id="26" w:name="_Toc27908565"/>
-      <w:r>
-        <w:t>CNN Hauptkomponenten</w:t>
-      </w:r>
-      <w:bookmarkEnd w:id="26"/>
     </w:p>
     <w:p>
       <w:pPr>
@@ -8883,8 +8906,8 @@
           <w:lang w:eastAsia="de-DE"/>
         </w:rPr>
       </w:pPr>
-      <w:bookmarkStart w:id="27" w:name="_Toc27728753"/>
-      <w:bookmarkStart w:id="28" w:name="_Toc27908492"/>
+      <w:bookmarkStart w:id="26" w:name="_Toc27728753"/>
+      <w:bookmarkStart w:id="27" w:name="_Toc27908492"/>
       <w:r>
         <w:t xml:space="preserve">Abbildung </w:t>
       </w:r>
@@ -8915,8 +8938,8 @@
       <w:r>
         <w:t>https://towardsdatascience.com/a-comprehensive-guide-to-convolutional-neural-networks-the-eli5-way-3bd2b1164a53</w:t>
       </w:r>
+      <w:bookmarkEnd w:id="26"/>
       <w:bookmarkEnd w:id="27"/>
-      <w:bookmarkEnd w:id="28"/>
     </w:p>
     <w:p>
       <w:r>
@@ -8955,11 +8978,9 @@
       <w:r>
         <w:t xml:space="preserve"> und CNNs ist die Verarbeitung der Input-Daten. Ein Neuronales Netz erwartet einen Input-Vector, </w:t>
       </w:r>
-      <w:proofErr w:type="spellStart"/>
-      <w:r>
-        <w:t>wohingehend</w:t>
-      </w:r>
-      <w:proofErr w:type="spellEnd"/>
+      <w:r>
+        <w:t>wohin gehend</w:t>
+      </w:r>
       <w:r>
         <w:t xml:space="preserve"> ein CNN mit Matrizen als Input-Data beginnt.</w:t>
       </w:r>
@@ -9241,8 +9262,8 @@
       <w:pPr>
         <w:pStyle w:val="Beschriftung"/>
       </w:pPr>
-      <w:bookmarkStart w:id="29" w:name="_Toc27728754"/>
-      <w:bookmarkStart w:id="30" w:name="_Toc27908493"/>
+      <w:bookmarkStart w:id="28" w:name="_Toc27728754"/>
+      <w:bookmarkStart w:id="29" w:name="_Toc27908493"/>
       <w:r>
         <w:t xml:space="preserve">Abbildung </w:t>
       </w:r>
@@ -9282,8 +9303,8 @@
       <w:r>
         <w:t>https://slideplayer.com/slide/14855329/</w:t>
       </w:r>
+      <w:bookmarkEnd w:id="28"/>
       <w:bookmarkEnd w:id="29"/>
-      <w:bookmarkEnd w:id="30"/>
     </w:p>
     <w:p>
       <w:r>
@@ -9659,7 +9680,7 @@
       <w:pPr>
         <w:pStyle w:val="Beschriftung"/>
       </w:pPr>
-      <w:bookmarkStart w:id="31" w:name="_Toc27908494"/>
+      <w:bookmarkStart w:id="30" w:name="_Toc27908494"/>
       <w:r>
         <w:t xml:space="preserve">Abbildung </w:t>
       </w:r>
@@ -9690,7 +9711,7 @@
       <w:r>
         <w:t>http://cs231n.github.io/classification/</w:t>
       </w:r>
-      <w:bookmarkEnd w:id="31"/>
+      <w:bookmarkEnd w:id="30"/>
     </w:p>
     <w:p>
       <w:pPr>
@@ -10277,8 +10298,8 @@
       <w:pPr>
         <w:pStyle w:val="Beschriftung"/>
       </w:pPr>
-      <w:bookmarkStart w:id="32" w:name="_Toc27728755"/>
-      <w:bookmarkStart w:id="33" w:name="_Toc27908495"/>
+      <w:bookmarkStart w:id="31" w:name="_Toc27728755"/>
+      <w:bookmarkStart w:id="32" w:name="_Toc27908495"/>
       <w:r>
         <w:t xml:space="preserve">Abbildung </w:t>
       </w:r>
@@ -10333,8 +10354,8 @@
           </w:rPr>
           <w:t>https://towardsdatascience.com/a-comprehensive-guide-to-convolutional-neural-networks-the-eli5-way-3bd2b1164a53</w:t>
         </w:r>
+        <w:bookmarkEnd w:id="31"/>
         <w:bookmarkEnd w:id="32"/>
-        <w:bookmarkEnd w:id="33"/>
       </w:hyperlink>
     </w:p>
     <w:p>
@@ -11439,29 +11460,29 @@
       <w:pPr>
         <w:pStyle w:val="berschrift3"/>
       </w:pPr>
-      <w:bookmarkStart w:id="34" w:name="_CNN-Architekturen"/>
-      <w:bookmarkStart w:id="35" w:name="_Toc27908566"/>
+      <w:bookmarkStart w:id="33" w:name="_CNN-Architekturen"/>
+      <w:bookmarkStart w:id="34" w:name="_Toc27908566"/>
+      <w:bookmarkEnd w:id="33"/>
+      <w:r>
+        <w:t>CNN-Architekturen</w:t>
+      </w:r>
       <w:bookmarkEnd w:id="34"/>
-      <w:r>
-        <w:t>CNN-Architekturen</w:t>
+    </w:p>
+    <w:p>
+      <w:pPr>
+        <w:pStyle w:val="berschrift3"/>
+      </w:pPr>
+      <w:bookmarkStart w:id="35" w:name="_Toc27908567"/>
+      <w:r>
+        <w:t>Weitere Anwe</w:t>
+      </w:r>
+      <w:r>
+        <w:t>n</w:t>
+      </w:r>
+      <w:r>
+        <w:t>dungsfelder von CNNs</w:t>
       </w:r>
       <w:bookmarkEnd w:id="35"/>
-    </w:p>
-    <w:p>
-      <w:pPr>
-        <w:pStyle w:val="berschrift3"/>
-      </w:pPr>
-      <w:bookmarkStart w:id="36" w:name="_Toc27908567"/>
-      <w:r>
-        <w:t>Weitere Anwe</w:t>
-      </w:r>
-      <w:r>
-        <w:t>n</w:t>
-      </w:r>
-      <w:r>
-        <w:t>dungsfelder von CNNs</w:t>
-      </w:r>
-      <w:bookmarkEnd w:id="36"/>
     </w:p>
     <w:p>
       <w:r>
@@ -11528,15 +11549,1641 @@
       <w:pPr>
         <w:pStyle w:val="berschrift3"/>
       </w:pPr>
-      <w:bookmarkStart w:id="37" w:name="_Toc27908568"/>
+      <w:bookmarkStart w:id="36" w:name="_Toc27908568"/>
       <w:r>
         <w:t>Python Implementierung Hyperparameter</w:t>
       </w:r>
       <w:r>
         <w:t xml:space="preserve"> CNN</w:t>
       </w:r>
-      <w:bookmarkEnd w:id="37"/>
-    </w:p>
+      <w:bookmarkEnd w:id="36"/>
+    </w:p>
+    <w:tbl>
+      <w:tblPr>
+        <w:tblStyle w:val="Tabellenraster"/>
+        <w:tblW w:w="13931" w:type="dxa"/>
+        <w:tblLook w:val="04A0" w:firstRow="1" w:lastRow="0" w:firstColumn="1" w:lastColumn="0" w:noHBand="0" w:noVBand="1"/>
+      </w:tblPr>
+      <w:tblGrid>
+        <w:gridCol w:w="1499"/>
+        <w:gridCol w:w="3728"/>
+        <w:gridCol w:w="6250"/>
+        <w:gridCol w:w="2454"/>
+      </w:tblGrid>
+      <w:tr>
+        <w:trPr>
+          <w:trHeight w:val="1357"/>
+        </w:trPr>
+        <w:tc>
+          <w:tcPr>
+            <w:tcW w:w="1499" w:type="dxa"/>
+          </w:tcPr>
+          <w:p>
+            <w:pPr>
+              <w:rPr>
+                <w:b/>
+                <w:u w:val="single"/>
+              </w:rPr>
+            </w:pPr>
+            <w:proofErr w:type="spellStart"/>
+            <w:r>
+              <w:rPr>
+                <w:b/>
+                <w:u w:val="single"/>
+              </w:rPr>
+              <w:t>Paramter</w:t>
+            </w:r>
+            <w:proofErr w:type="spellEnd"/>
+          </w:p>
+        </w:tc>
+        <w:tc>
+          <w:tcPr>
+            <w:tcW w:w="3728" w:type="dxa"/>
+          </w:tcPr>
+          <w:p>
+            <w:pPr>
+              <w:rPr>
+                <w:b/>
+                <w:u w:val="single"/>
+              </w:rPr>
+            </w:pPr>
+            <w:r>
+              <w:rPr>
+                <w:b/>
+                <w:u w:val="single"/>
+              </w:rPr>
+              <w:t>Beschreibung</w:t>
+            </w:r>
+          </w:p>
+        </w:tc>
+        <w:tc>
+          <w:tcPr>
+            <w:tcW w:w="6250" w:type="dxa"/>
+          </w:tcPr>
+          <w:p>
+            <w:pPr>
+              <w:rPr>
+                <w:b/>
+                <w:u w:val="single"/>
+              </w:rPr>
+            </w:pPr>
+            <w:r>
+              <w:rPr>
+                <w:b/>
+                <w:u w:val="single"/>
+              </w:rPr>
+              <w:t xml:space="preserve">BSP </w:t>
+            </w:r>
+            <w:proofErr w:type="spellStart"/>
+            <w:r>
+              <w:rPr>
+                <w:b/>
+                <w:u w:val="single"/>
+              </w:rPr>
+              <w:t>Paramter</w:t>
+            </w:r>
+            <w:proofErr w:type="spellEnd"/>
+            <w:r>
+              <w:rPr>
+                <w:b/>
+                <w:u w:val="single"/>
+              </w:rPr>
+              <w:t xml:space="preserve"> in </w:t>
+            </w:r>
+            <w:proofErr w:type="spellStart"/>
+            <w:r>
+              <w:rPr>
+                <w:b/>
+                <w:u w:val="single"/>
+              </w:rPr>
+              <w:t>Tensorflow</w:t>
+            </w:r>
+            <w:proofErr w:type="spellEnd"/>
+          </w:p>
+        </w:tc>
+        <w:tc>
+          <w:tcPr>
+            <w:tcW w:w="2454" w:type="dxa"/>
+          </w:tcPr>
+          <w:p>
+            <w:pPr>
+              <w:rPr>
+                <w:b/>
+                <w:u w:val="single"/>
+              </w:rPr>
+            </w:pPr>
+            <w:r>
+              <w:rPr>
+                <w:b/>
+                <w:u w:val="single"/>
+              </w:rPr>
+              <w:t>Mögliche Parameter</w:t>
+            </w:r>
+          </w:p>
+        </w:tc>
+      </w:tr>
+      <w:tr>
+        <w:trPr>
+          <w:trHeight w:val="510"/>
+        </w:trPr>
+        <w:tc>
+          <w:tcPr>
+            <w:tcW w:w="1499" w:type="dxa"/>
+          </w:tcPr>
+          <w:p>
+            <w:r>
+              <w:t xml:space="preserve">Erstellen der </w:t>
+            </w:r>
+            <w:proofErr w:type="spellStart"/>
+            <w:r>
+              <w:t>Convolutional</w:t>
+            </w:r>
+            <w:proofErr w:type="spellEnd"/>
+            <w:r>
+              <w:t xml:space="preserve"> Layer</w:t>
+            </w:r>
+            <w:bookmarkStart w:id="37" w:name="_GoBack"/>
+            <w:bookmarkEnd w:id="37"/>
+          </w:p>
+        </w:tc>
+        <w:tc>
+          <w:tcPr>
+            <w:tcW w:w="3728" w:type="dxa"/>
+          </w:tcPr>
+          <w:p>
+            <w:r>
+              <w:t>Hier wird dem CNN ein Conv2d Vorweggestellt. Es wird ein Filter(</w:t>
+            </w:r>
+            <w:proofErr w:type="spellStart"/>
+            <w:r>
+              <w:t>kernel</w:t>
+            </w:r>
+            <w:proofErr w:type="spellEnd"/>
+            <w:r>
+              <w:t>) der Größe (3*3) erstellt und die Aktivierungsfunktion „</w:t>
+            </w:r>
+            <w:proofErr w:type="spellStart"/>
+            <w:r>
+              <w:t>relu</w:t>
+            </w:r>
+            <w:proofErr w:type="spellEnd"/>
+            <w:r>
+              <w:t xml:space="preserve"> = </w:t>
+            </w:r>
+            <w:proofErr w:type="spellStart"/>
+            <w:r>
+              <w:t>Rectified</w:t>
+            </w:r>
+            <w:proofErr w:type="spellEnd"/>
+            <w:r>
+              <w:t xml:space="preserve"> linear Unit“ gewählt</w:t>
+            </w:r>
+          </w:p>
+        </w:tc>
+        <w:tc>
+          <w:tcPr>
+            <w:tcW w:w="6250" w:type="dxa"/>
+          </w:tcPr>
+          <w:p>
+            <w:proofErr w:type="spellStart"/>
+            <w:proofErr w:type="gramStart"/>
+            <w:r>
+              <w:t>modelcnn.add</w:t>
+            </w:r>
+            <w:proofErr w:type="spellEnd"/>
+            <w:r>
+              <w:t>(</w:t>
+            </w:r>
+            <w:proofErr w:type="gramEnd"/>
+            <w:r>
+              <w:t xml:space="preserve">Conv2D(32, </w:t>
+            </w:r>
+            <w:proofErr w:type="spellStart"/>
+            <w:r>
+              <w:t>kernel_size</w:t>
+            </w:r>
+            <w:proofErr w:type="spellEnd"/>
+            <w:r>
+              <w:t>=(3, 3),</w:t>
+            </w:r>
+          </w:p>
+          <w:p>
+            <w:r>
+              <w:t xml:space="preserve">                     </w:t>
+            </w:r>
+            <w:proofErr w:type="spellStart"/>
+            <w:r>
+              <w:t>activation</w:t>
+            </w:r>
+            <w:proofErr w:type="spellEnd"/>
+            <w:r>
+              <w:t>='</w:t>
+            </w:r>
+            <w:proofErr w:type="spellStart"/>
+            <w:r>
+              <w:t>relu</w:t>
+            </w:r>
+            <w:proofErr w:type="spellEnd"/>
+            <w:r>
+              <w:t>',</w:t>
+            </w:r>
+          </w:p>
+          <w:p>
+            <w:r>
+              <w:t xml:space="preserve">                     </w:t>
+            </w:r>
+            <w:proofErr w:type="spellStart"/>
+            <w:r>
+              <w:t>input_shape</w:t>
+            </w:r>
+            <w:proofErr w:type="spellEnd"/>
+            <w:r>
+              <w:t>=</w:t>
+            </w:r>
+            <w:proofErr w:type="spellStart"/>
+            <w:r>
+              <w:t>input_shape</w:t>
+            </w:r>
+            <w:proofErr w:type="spellEnd"/>
+          </w:p>
+        </w:tc>
+        <w:tc>
+          <w:tcPr>
+            <w:tcW w:w="2454" w:type="dxa"/>
+          </w:tcPr>
+          <w:p/>
+        </w:tc>
+      </w:tr>
+      <w:tr>
+        <w:trPr>
+          <w:trHeight w:val="510"/>
+        </w:trPr>
+        <w:tc>
+          <w:tcPr>
+            <w:tcW w:w="1499" w:type="dxa"/>
+          </w:tcPr>
+          <w:p>
+            <w:r>
+              <w:t>Data Aug</w:t>
+            </w:r>
+            <w:r>
+              <w:t>mentation</w:t>
+            </w:r>
+          </w:p>
+        </w:tc>
+        <w:tc>
+          <w:tcPr>
+            <w:tcW w:w="3728" w:type="dxa"/>
+          </w:tcPr>
+          <w:p>
+            <w:r>
+              <w:t>Dieses ist eine Sammlung an Funktionen um die Input-Data jeweils während des Trainings zu „</w:t>
+            </w:r>
+            <w:proofErr w:type="spellStart"/>
+            <w:r>
+              <w:t>verzerrren</w:t>
+            </w:r>
+            <w:proofErr w:type="spellEnd"/>
+            <w:r>
+              <w:t xml:space="preserve">“. Ziel ist es hierbei dem </w:t>
+            </w:r>
+            <w:proofErr w:type="spellStart"/>
+            <w:r>
+              <w:t>Overfitting</w:t>
+            </w:r>
+            <w:proofErr w:type="spellEnd"/>
+            <w:r>
+              <w:t xml:space="preserve"> des </w:t>
+            </w:r>
+            <w:r>
+              <w:t>Algorithmus</w:t>
+            </w:r>
+            <w:r>
+              <w:t xml:space="preserve"> entgegen zu wirken</w:t>
+            </w:r>
+            <w:r>
+              <w:t xml:space="preserve">. </w:t>
+            </w:r>
+          </w:p>
+        </w:tc>
+        <w:tc>
+          <w:tcPr>
+            <w:tcW w:w="6250" w:type="dxa"/>
+          </w:tcPr>
+          <w:p>
+            <w:proofErr w:type="spellStart"/>
+            <w:r>
+              <w:t>datagen</w:t>
+            </w:r>
+            <w:proofErr w:type="spellEnd"/>
+            <w:r>
+              <w:t xml:space="preserve"> = </w:t>
+            </w:r>
+            <w:proofErr w:type="spellStart"/>
+            <w:proofErr w:type="gramStart"/>
+            <w:r>
+              <w:t>ImageDataGenerator</w:t>
+            </w:r>
+            <w:proofErr w:type="spellEnd"/>
+            <w:r>
+              <w:t>(</w:t>
+            </w:r>
+            <w:proofErr w:type="gramEnd"/>
+          </w:p>
+          <w:p>
+            <w:r>
+              <w:t xml:space="preserve">        </w:t>
+            </w:r>
+            <w:proofErr w:type="spellStart"/>
+            <w:r>
+              <w:t>featurewise_center</w:t>
+            </w:r>
+            <w:proofErr w:type="spellEnd"/>
+            <w:r>
+              <w:t>=</w:t>
+            </w:r>
+            <w:proofErr w:type="spellStart"/>
+            <w:proofErr w:type="gramStart"/>
+            <w:r>
+              <w:t>False</w:t>
+            </w:r>
+            <w:proofErr w:type="spellEnd"/>
+            <w:r>
+              <w:t>,  #</w:t>
+            </w:r>
+            <w:proofErr w:type="gramEnd"/>
+            <w:r>
+              <w:t xml:space="preserve"> </w:t>
+            </w:r>
+            <w:proofErr w:type="spellStart"/>
+            <w:r>
+              <w:t>set</w:t>
+            </w:r>
+            <w:proofErr w:type="spellEnd"/>
+            <w:r>
+              <w:t xml:space="preserve"> </w:t>
+            </w:r>
+            <w:proofErr w:type="spellStart"/>
+            <w:r>
+              <w:t>input</w:t>
+            </w:r>
+            <w:proofErr w:type="spellEnd"/>
+            <w:r>
+              <w:t xml:space="preserve"> </w:t>
+            </w:r>
+            <w:proofErr w:type="spellStart"/>
+            <w:r>
+              <w:t>mean</w:t>
+            </w:r>
+            <w:proofErr w:type="spellEnd"/>
+            <w:r>
+              <w:t xml:space="preserve"> </w:t>
+            </w:r>
+            <w:proofErr w:type="spellStart"/>
+            <w:r>
+              <w:t>to</w:t>
+            </w:r>
+            <w:proofErr w:type="spellEnd"/>
+            <w:r>
+              <w:t xml:space="preserve"> 0 </w:t>
+            </w:r>
+            <w:proofErr w:type="spellStart"/>
+            <w:r>
+              <w:t>over</w:t>
+            </w:r>
+            <w:proofErr w:type="spellEnd"/>
+            <w:r>
+              <w:t xml:space="preserve"> </w:t>
+            </w:r>
+            <w:proofErr w:type="spellStart"/>
+            <w:r>
+              <w:t>the</w:t>
+            </w:r>
+            <w:proofErr w:type="spellEnd"/>
+            <w:r>
+              <w:t xml:space="preserve"> </w:t>
+            </w:r>
+            <w:proofErr w:type="spellStart"/>
+            <w:r>
+              <w:t>dataset</w:t>
+            </w:r>
+            <w:proofErr w:type="spellEnd"/>
+          </w:p>
+          <w:p>
+            <w:r>
+              <w:t xml:space="preserve">        </w:t>
+            </w:r>
+            <w:proofErr w:type="spellStart"/>
+            <w:r>
+              <w:t>samplewise_center</w:t>
+            </w:r>
+            <w:proofErr w:type="spellEnd"/>
+            <w:r>
+              <w:t>=</w:t>
+            </w:r>
+            <w:proofErr w:type="spellStart"/>
+            <w:proofErr w:type="gramStart"/>
+            <w:r>
+              <w:t>False</w:t>
+            </w:r>
+            <w:proofErr w:type="spellEnd"/>
+            <w:r>
+              <w:t>,  #</w:t>
+            </w:r>
+            <w:proofErr w:type="gramEnd"/>
+            <w:r>
+              <w:t xml:space="preserve"> </w:t>
+            </w:r>
+            <w:proofErr w:type="spellStart"/>
+            <w:r>
+              <w:t>set</w:t>
+            </w:r>
+            <w:proofErr w:type="spellEnd"/>
+            <w:r>
+              <w:t xml:space="preserve"> </w:t>
+            </w:r>
+            <w:proofErr w:type="spellStart"/>
+            <w:r>
+              <w:t>each</w:t>
+            </w:r>
+            <w:proofErr w:type="spellEnd"/>
+            <w:r>
+              <w:t xml:space="preserve"> sample </w:t>
+            </w:r>
+            <w:proofErr w:type="spellStart"/>
+            <w:r>
+              <w:t>mean</w:t>
+            </w:r>
+            <w:proofErr w:type="spellEnd"/>
+            <w:r>
+              <w:t xml:space="preserve"> </w:t>
+            </w:r>
+            <w:proofErr w:type="spellStart"/>
+            <w:r>
+              <w:t>to</w:t>
+            </w:r>
+            <w:proofErr w:type="spellEnd"/>
+            <w:r>
+              <w:t xml:space="preserve"> 0</w:t>
+            </w:r>
+          </w:p>
+          <w:p>
+            <w:r>
+              <w:t xml:space="preserve">        </w:t>
+            </w:r>
+            <w:proofErr w:type="spellStart"/>
+            <w:r>
+              <w:t>featurewise_std_normalization</w:t>
+            </w:r>
+            <w:proofErr w:type="spellEnd"/>
+            <w:r>
+              <w:t>=</w:t>
+            </w:r>
+            <w:proofErr w:type="spellStart"/>
+            <w:proofErr w:type="gramStart"/>
+            <w:r>
+              <w:t>False</w:t>
+            </w:r>
+            <w:proofErr w:type="spellEnd"/>
+            <w:r>
+              <w:t>,  #</w:t>
+            </w:r>
+            <w:proofErr w:type="gramEnd"/>
+            <w:r>
+              <w:t xml:space="preserve"> divide </w:t>
+            </w:r>
+            <w:proofErr w:type="spellStart"/>
+            <w:r>
+              <w:t>inputs</w:t>
+            </w:r>
+            <w:proofErr w:type="spellEnd"/>
+            <w:r>
+              <w:t xml:space="preserve"> </w:t>
+            </w:r>
+            <w:proofErr w:type="spellStart"/>
+            <w:r>
+              <w:t>by</w:t>
+            </w:r>
+            <w:proofErr w:type="spellEnd"/>
+            <w:r>
+              <w:t xml:space="preserve"> </w:t>
+            </w:r>
+            <w:proofErr w:type="spellStart"/>
+            <w:r>
+              <w:t>std</w:t>
+            </w:r>
+            <w:proofErr w:type="spellEnd"/>
+            <w:r>
+              <w:t xml:space="preserve"> </w:t>
+            </w:r>
+            <w:proofErr w:type="spellStart"/>
+            <w:r>
+              <w:t>of</w:t>
+            </w:r>
+            <w:proofErr w:type="spellEnd"/>
+            <w:r>
+              <w:t xml:space="preserve"> </w:t>
+            </w:r>
+            <w:proofErr w:type="spellStart"/>
+            <w:r>
+              <w:t>the</w:t>
+            </w:r>
+            <w:proofErr w:type="spellEnd"/>
+            <w:r>
+              <w:t xml:space="preserve"> </w:t>
+            </w:r>
+            <w:proofErr w:type="spellStart"/>
+            <w:r>
+              <w:t>dataset</w:t>
+            </w:r>
+            <w:proofErr w:type="spellEnd"/>
+          </w:p>
+          <w:p>
+            <w:r>
+              <w:t xml:space="preserve">        </w:t>
+            </w:r>
+            <w:proofErr w:type="spellStart"/>
+            <w:r>
+              <w:t>samplewise_std_normalization</w:t>
+            </w:r>
+            <w:proofErr w:type="spellEnd"/>
+            <w:r>
+              <w:t>=</w:t>
+            </w:r>
+            <w:proofErr w:type="spellStart"/>
+            <w:proofErr w:type="gramStart"/>
+            <w:r>
+              <w:t>False</w:t>
+            </w:r>
+            <w:proofErr w:type="spellEnd"/>
+            <w:r>
+              <w:t>,  #</w:t>
+            </w:r>
+            <w:proofErr w:type="gramEnd"/>
+            <w:r>
+              <w:t xml:space="preserve"> divide </w:t>
+            </w:r>
+            <w:proofErr w:type="spellStart"/>
+            <w:r>
+              <w:t>each</w:t>
+            </w:r>
+            <w:proofErr w:type="spellEnd"/>
+            <w:r>
+              <w:t xml:space="preserve"> </w:t>
+            </w:r>
+            <w:proofErr w:type="spellStart"/>
+            <w:r>
+              <w:t>input</w:t>
+            </w:r>
+            <w:proofErr w:type="spellEnd"/>
+            <w:r>
+              <w:t xml:space="preserve"> </w:t>
+            </w:r>
+            <w:proofErr w:type="spellStart"/>
+            <w:r>
+              <w:t>by</w:t>
+            </w:r>
+            <w:proofErr w:type="spellEnd"/>
+            <w:r>
+              <w:t xml:space="preserve"> </w:t>
+            </w:r>
+            <w:proofErr w:type="spellStart"/>
+            <w:r>
+              <w:t>its</w:t>
+            </w:r>
+            <w:proofErr w:type="spellEnd"/>
+            <w:r>
+              <w:t xml:space="preserve"> </w:t>
+            </w:r>
+            <w:proofErr w:type="spellStart"/>
+            <w:r>
+              <w:t>std</w:t>
+            </w:r>
+            <w:proofErr w:type="spellEnd"/>
+          </w:p>
+          <w:p>
+            <w:r>
+              <w:t xml:space="preserve">        </w:t>
+            </w:r>
+            <w:proofErr w:type="spellStart"/>
+            <w:r>
+              <w:t>zca_whitening</w:t>
+            </w:r>
+            <w:proofErr w:type="spellEnd"/>
+            <w:r>
+              <w:t>=</w:t>
+            </w:r>
+            <w:proofErr w:type="spellStart"/>
+            <w:proofErr w:type="gramStart"/>
+            <w:r>
+              <w:t>False</w:t>
+            </w:r>
+            <w:proofErr w:type="spellEnd"/>
+            <w:r>
+              <w:t>,  #</w:t>
+            </w:r>
+            <w:proofErr w:type="gramEnd"/>
+            <w:r>
+              <w:t xml:space="preserve"> </w:t>
+            </w:r>
+            <w:proofErr w:type="spellStart"/>
+            <w:r>
+              <w:t>apply</w:t>
+            </w:r>
+            <w:proofErr w:type="spellEnd"/>
+            <w:r>
+              <w:t xml:space="preserve"> ZCA </w:t>
+            </w:r>
+            <w:proofErr w:type="spellStart"/>
+            <w:r>
+              <w:t>whitening</w:t>
+            </w:r>
+            <w:proofErr w:type="spellEnd"/>
+          </w:p>
+          <w:p>
+            <w:r>
+              <w:t xml:space="preserve">        </w:t>
+            </w:r>
+            <w:proofErr w:type="spellStart"/>
+            <w:r>
+              <w:t>zca_epsilon</w:t>
+            </w:r>
+            <w:proofErr w:type="spellEnd"/>
+            <w:r>
+              <w:t>=1e-</w:t>
+            </w:r>
+            <w:proofErr w:type="gramStart"/>
+            <w:r>
+              <w:t>06,  #</w:t>
+            </w:r>
+            <w:proofErr w:type="gramEnd"/>
+            <w:r>
+              <w:t xml:space="preserve"> </w:t>
+            </w:r>
+            <w:proofErr w:type="spellStart"/>
+            <w:r>
+              <w:t>epsilon</w:t>
+            </w:r>
+            <w:proofErr w:type="spellEnd"/>
+            <w:r>
+              <w:t xml:space="preserve"> </w:t>
+            </w:r>
+            <w:proofErr w:type="spellStart"/>
+            <w:r>
+              <w:t>for</w:t>
+            </w:r>
+            <w:proofErr w:type="spellEnd"/>
+            <w:r>
+              <w:t xml:space="preserve"> ZCA </w:t>
+            </w:r>
+            <w:proofErr w:type="spellStart"/>
+            <w:r>
+              <w:t>whitening</w:t>
+            </w:r>
+            <w:proofErr w:type="spellEnd"/>
+          </w:p>
+          <w:p>
+            <w:r>
+              <w:t xml:space="preserve">        </w:t>
+            </w:r>
+            <w:proofErr w:type="spellStart"/>
+            <w:r>
+              <w:t>rotation_range</w:t>
+            </w:r>
+            <w:proofErr w:type="spellEnd"/>
+            <w:r>
+              <w:t>=</w:t>
+            </w:r>
+            <w:proofErr w:type="gramStart"/>
+            <w:r>
+              <w:t>0,  #</w:t>
+            </w:r>
+            <w:proofErr w:type="gramEnd"/>
+            <w:r>
+              <w:t xml:space="preserve"> </w:t>
+            </w:r>
+            <w:proofErr w:type="spellStart"/>
+            <w:r>
+              <w:t>randomly</w:t>
+            </w:r>
+            <w:proofErr w:type="spellEnd"/>
+            <w:r>
+              <w:t xml:space="preserve"> </w:t>
+            </w:r>
+            <w:proofErr w:type="spellStart"/>
+            <w:r>
+              <w:t>rotate</w:t>
+            </w:r>
+            <w:proofErr w:type="spellEnd"/>
+            <w:r>
+              <w:t xml:space="preserve"> </w:t>
+            </w:r>
+            <w:proofErr w:type="spellStart"/>
+            <w:r>
+              <w:t>images</w:t>
+            </w:r>
+            <w:proofErr w:type="spellEnd"/>
+            <w:r>
+              <w:t xml:space="preserve"> in </w:t>
+            </w:r>
+            <w:proofErr w:type="spellStart"/>
+            <w:r>
+              <w:t>the</w:t>
+            </w:r>
+            <w:proofErr w:type="spellEnd"/>
+            <w:r>
+              <w:t xml:space="preserve"> </w:t>
+            </w:r>
+            <w:proofErr w:type="spellStart"/>
+            <w:r>
+              <w:t>range</w:t>
+            </w:r>
+            <w:proofErr w:type="spellEnd"/>
+            <w:r>
+              <w:t xml:space="preserve"> (</w:t>
+            </w:r>
+            <w:proofErr w:type="spellStart"/>
+            <w:r>
+              <w:t>degrees</w:t>
+            </w:r>
+            <w:proofErr w:type="spellEnd"/>
+            <w:r>
+              <w:t xml:space="preserve">, 0 </w:t>
+            </w:r>
+            <w:proofErr w:type="spellStart"/>
+            <w:r>
+              <w:t>to</w:t>
+            </w:r>
+            <w:proofErr w:type="spellEnd"/>
+            <w:r>
+              <w:t xml:space="preserve"> 180)</w:t>
+            </w:r>
+          </w:p>
+          <w:p>
+            <w:r>
+              <w:t xml:space="preserve">        # </w:t>
+            </w:r>
+            <w:proofErr w:type="spellStart"/>
+            <w:r>
+              <w:t>randomly</w:t>
+            </w:r>
+            <w:proofErr w:type="spellEnd"/>
+            <w:r>
+              <w:t xml:space="preserve"> shift </w:t>
+            </w:r>
+            <w:proofErr w:type="spellStart"/>
+            <w:r>
+              <w:t>images</w:t>
+            </w:r>
+            <w:proofErr w:type="spellEnd"/>
+            <w:r>
+              <w:t xml:space="preserve"> </w:t>
+            </w:r>
+            <w:proofErr w:type="spellStart"/>
+            <w:r>
+              <w:t>horizontally</w:t>
+            </w:r>
+            <w:proofErr w:type="spellEnd"/>
+            <w:r>
+              <w:t xml:space="preserve"> (</w:t>
+            </w:r>
+            <w:proofErr w:type="spellStart"/>
+            <w:r>
+              <w:t>fraction</w:t>
+            </w:r>
+            <w:proofErr w:type="spellEnd"/>
+            <w:r>
+              <w:t xml:space="preserve"> </w:t>
+            </w:r>
+            <w:proofErr w:type="spellStart"/>
+            <w:r>
+              <w:t>of</w:t>
+            </w:r>
+            <w:proofErr w:type="spellEnd"/>
+            <w:r>
+              <w:t xml:space="preserve"> total </w:t>
+            </w:r>
+            <w:proofErr w:type="spellStart"/>
+            <w:r>
+              <w:t>width</w:t>
+            </w:r>
+            <w:proofErr w:type="spellEnd"/>
+            <w:r>
+              <w:t>)</w:t>
+            </w:r>
+          </w:p>
+          <w:p>
+            <w:r>
+              <w:t xml:space="preserve">        </w:t>
+            </w:r>
+            <w:proofErr w:type="spellStart"/>
+            <w:r>
+              <w:t>width_shift_range</w:t>
+            </w:r>
+            <w:proofErr w:type="spellEnd"/>
+            <w:r>
+              <w:t>=0.1,</w:t>
+            </w:r>
+          </w:p>
+          <w:p>
+            <w:r>
+              <w:t xml:space="preserve">        # </w:t>
+            </w:r>
+            <w:proofErr w:type="spellStart"/>
+            <w:r>
+              <w:t>randomly</w:t>
+            </w:r>
+            <w:proofErr w:type="spellEnd"/>
+            <w:r>
+              <w:t xml:space="preserve"> shift </w:t>
+            </w:r>
+            <w:proofErr w:type="spellStart"/>
+            <w:r>
+              <w:t>images</w:t>
+            </w:r>
+            <w:proofErr w:type="spellEnd"/>
+            <w:r>
+              <w:t xml:space="preserve"> </w:t>
+            </w:r>
+            <w:proofErr w:type="spellStart"/>
+            <w:r>
+              <w:t>vertically</w:t>
+            </w:r>
+            <w:proofErr w:type="spellEnd"/>
+            <w:r>
+              <w:t xml:space="preserve"> (</w:t>
+            </w:r>
+            <w:proofErr w:type="spellStart"/>
+            <w:r>
+              <w:t>fraction</w:t>
+            </w:r>
+            <w:proofErr w:type="spellEnd"/>
+            <w:r>
+              <w:t xml:space="preserve"> </w:t>
+            </w:r>
+            <w:proofErr w:type="spellStart"/>
+            <w:r>
+              <w:t>of</w:t>
+            </w:r>
+            <w:proofErr w:type="spellEnd"/>
+            <w:r>
+              <w:t xml:space="preserve"> total </w:t>
+            </w:r>
+            <w:proofErr w:type="spellStart"/>
+            <w:r>
+              <w:t>height</w:t>
+            </w:r>
+            <w:proofErr w:type="spellEnd"/>
+            <w:r>
+              <w:t>)</w:t>
+            </w:r>
+          </w:p>
+          <w:p>
+            <w:r>
+              <w:t xml:space="preserve">        </w:t>
+            </w:r>
+            <w:proofErr w:type="spellStart"/>
+            <w:r>
+              <w:t>height_shift_range</w:t>
+            </w:r>
+            <w:proofErr w:type="spellEnd"/>
+            <w:r>
+              <w:t>=0.1,</w:t>
+            </w:r>
+          </w:p>
+          <w:p>
+            <w:r>
+              <w:t xml:space="preserve">        </w:t>
+            </w:r>
+            <w:proofErr w:type="spellStart"/>
+            <w:r>
+              <w:t>shear_range</w:t>
+            </w:r>
+            <w:proofErr w:type="spellEnd"/>
+            <w:r>
+              <w:t>=0.</w:t>
+            </w:r>
+            <w:proofErr w:type="gramStart"/>
+            <w:r>
+              <w:t>,  #</w:t>
+            </w:r>
+            <w:proofErr w:type="gramEnd"/>
+            <w:r>
+              <w:t xml:space="preserve"> </w:t>
+            </w:r>
+            <w:proofErr w:type="spellStart"/>
+            <w:r>
+              <w:t>set</w:t>
+            </w:r>
+            <w:proofErr w:type="spellEnd"/>
+            <w:r>
+              <w:t xml:space="preserve"> </w:t>
+            </w:r>
+            <w:proofErr w:type="spellStart"/>
+            <w:r>
+              <w:t>range</w:t>
+            </w:r>
+            <w:proofErr w:type="spellEnd"/>
+            <w:r>
+              <w:t xml:space="preserve"> </w:t>
+            </w:r>
+            <w:proofErr w:type="spellStart"/>
+            <w:r>
+              <w:t>for</w:t>
+            </w:r>
+            <w:proofErr w:type="spellEnd"/>
+            <w:r>
+              <w:t xml:space="preserve"> </w:t>
+            </w:r>
+            <w:proofErr w:type="spellStart"/>
+            <w:r>
+              <w:t>random</w:t>
+            </w:r>
+            <w:proofErr w:type="spellEnd"/>
+            <w:r>
+              <w:t xml:space="preserve"> </w:t>
+            </w:r>
+            <w:proofErr w:type="spellStart"/>
+            <w:r>
+              <w:t>shear</w:t>
+            </w:r>
+            <w:proofErr w:type="spellEnd"/>
+          </w:p>
+          <w:p>
+            <w:r>
+              <w:t xml:space="preserve">        </w:t>
+            </w:r>
+            <w:proofErr w:type="spellStart"/>
+            <w:r>
+              <w:t>zoom_range</w:t>
+            </w:r>
+            <w:proofErr w:type="spellEnd"/>
+            <w:r>
+              <w:t>=0.</w:t>
+            </w:r>
+            <w:proofErr w:type="gramStart"/>
+            <w:r>
+              <w:t>,  #</w:t>
+            </w:r>
+            <w:proofErr w:type="gramEnd"/>
+            <w:r>
+              <w:t xml:space="preserve"> </w:t>
+            </w:r>
+            <w:proofErr w:type="spellStart"/>
+            <w:r>
+              <w:t>set</w:t>
+            </w:r>
+            <w:proofErr w:type="spellEnd"/>
+            <w:r>
+              <w:t xml:space="preserve"> </w:t>
+            </w:r>
+            <w:proofErr w:type="spellStart"/>
+            <w:r>
+              <w:t>range</w:t>
+            </w:r>
+            <w:proofErr w:type="spellEnd"/>
+            <w:r>
+              <w:t xml:space="preserve"> </w:t>
+            </w:r>
+            <w:proofErr w:type="spellStart"/>
+            <w:r>
+              <w:t>for</w:t>
+            </w:r>
+            <w:proofErr w:type="spellEnd"/>
+            <w:r>
+              <w:t xml:space="preserve"> </w:t>
+            </w:r>
+            <w:proofErr w:type="spellStart"/>
+            <w:r>
+              <w:t>random</w:t>
+            </w:r>
+            <w:proofErr w:type="spellEnd"/>
+            <w:r>
+              <w:t xml:space="preserve"> zoom</w:t>
+            </w:r>
+          </w:p>
+          <w:p>
+            <w:r>
+              <w:t xml:space="preserve">        </w:t>
+            </w:r>
+            <w:proofErr w:type="spellStart"/>
+            <w:r>
+              <w:t>channel_shift_range</w:t>
+            </w:r>
+            <w:proofErr w:type="spellEnd"/>
+            <w:r>
+              <w:t>=0.</w:t>
+            </w:r>
+            <w:proofErr w:type="gramStart"/>
+            <w:r>
+              <w:t>,  #</w:t>
+            </w:r>
+            <w:proofErr w:type="gramEnd"/>
+            <w:r>
+              <w:t xml:space="preserve"> </w:t>
+            </w:r>
+            <w:proofErr w:type="spellStart"/>
+            <w:r>
+              <w:t>set</w:t>
+            </w:r>
+            <w:proofErr w:type="spellEnd"/>
+            <w:r>
+              <w:t xml:space="preserve"> </w:t>
+            </w:r>
+            <w:proofErr w:type="spellStart"/>
+            <w:r>
+              <w:t>range</w:t>
+            </w:r>
+            <w:proofErr w:type="spellEnd"/>
+            <w:r>
+              <w:t xml:space="preserve"> </w:t>
+            </w:r>
+            <w:proofErr w:type="spellStart"/>
+            <w:r>
+              <w:t>for</w:t>
+            </w:r>
+            <w:proofErr w:type="spellEnd"/>
+            <w:r>
+              <w:t xml:space="preserve"> </w:t>
+            </w:r>
+            <w:proofErr w:type="spellStart"/>
+            <w:r>
+              <w:t>random</w:t>
+            </w:r>
+            <w:proofErr w:type="spellEnd"/>
+            <w:r>
+              <w:t xml:space="preserve"> </w:t>
+            </w:r>
+            <w:proofErr w:type="spellStart"/>
+            <w:r>
+              <w:t>channel</w:t>
+            </w:r>
+            <w:proofErr w:type="spellEnd"/>
+            <w:r>
+              <w:t xml:space="preserve"> </w:t>
+            </w:r>
+            <w:proofErr w:type="spellStart"/>
+            <w:r>
+              <w:t>shifts</w:t>
+            </w:r>
+            <w:proofErr w:type="spellEnd"/>
+          </w:p>
+          <w:p>
+            <w:r>
+              <w:t xml:space="preserve">        # </w:t>
+            </w:r>
+            <w:proofErr w:type="spellStart"/>
+            <w:r>
+              <w:t>set</w:t>
+            </w:r>
+            <w:proofErr w:type="spellEnd"/>
+            <w:r>
+              <w:t xml:space="preserve"> </w:t>
+            </w:r>
+            <w:proofErr w:type="spellStart"/>
+            <w:r>
+              <w:t>mode</w:t>
+            </w:r>
+            <w:proofErr w:type="spellEnd"/>
+            <w:r>
+              <w:t xml:space="preserve"> </w:t>
+            </w:r>
+            <w:proofErr w:type="spellStart"/>
+            <w:r>
+              <w:t>for</w:t>
+            </w:r>
+            <w:proofErr w:type="spellEnd"/>
+            <w:r>
+              <w:t xml:space="preserve"> </w:t>
+            </w:r>
+            <w:proofErr w:type="spellStart"/>
+            <w:r>
+              <w:t>filling</w:t>
+            </w:r>
+            <w:proofErr w:type="spellEnd"/>
+            <w:r>
+              <w:t xml:space="preserve"> </w:t>
+            </w:r>
+            <w:proofErr w:type="spellStart"/>
+            <w:r>
+              <w:t>points</w:t>
+            </w:r>
+            <w:proofErr w:type="spellEnd"/>
+            <w:r>
+              <w:t xml:space="preserve"> outside </w:t>
+            </w:r>
+            <w:proofErr w:type="spellStart"/>
+            <w:r>
+              <w:t>the</w:t>
+            </w:r>
+            <w:proofErr w:type="spellEnd"/>
+            <w:r>
+              <w:t xml:space="preserve"> </w:t>
+            </w:r>
+            <w:proofErr w:type="spellStart"/>
+            <w:r>
+              <w:t>input</w:t>
+            </w:r>
+            <w:proofErr w:type="spellEnd"/>
+            <w:r>
+              <w:t xml:space="preserve"> </w:t>
+            </w:r>
+            <w:proofErr w:type="spellStart"/>
+            <w:r>
+              <w:t>boundaries</w:t>
+            </w:r>
+            <w:proofErr w:type="spellEnd"/>
+          </w:p>
+          <w:p>
+            <w:r>
+              <w:lastRenderedPageBreak/>
+              <w:t xml:space="preserve">        </w:t>
+            </w:r>
+            <w:proofErr w:type="spellStart"/>
+            <w:r>
+              <w:t>fill_mode</w:t>
+            </w:r>
+            <w:proofErr w:type="spellEnd"/>
+            <w:r>
+              <w:t>='</w:t>
+            </w:r>
+            <w:proofErr w:type="spellStart"/>
+            <w:r>
+              <w:t>nearest</w:t>
+            </w:r>
+            <w:proofErr w:type="spellEnd"/>
+            <w:r>
+              <w:t>',</w:t>
+            </w:r>
+          </w:p>
+          <w:p>
+            <w:r>
+              <w:t xml:space="preserve">        </w:t>
+            </w:r>
+            <w:proofErr w:type="spellStart"/>
+            <w:r>
+              <w:t>cval</w:t>
+            </w:r>
+            <w:proofErr w:type="spellEnd"/>
+            <w:r>
+              <w:t>=0.</w:t>
+            </w:r>
+            <w:proofErr w:type="gramStart"/>
+            <w:r>
+              <w:t>,  #</w:t>
+            </w:r>
+            <w:proofErr w:type="gramEnd"/>
+            <w:r>
+              <w:t xml:space="preserve"> </w:t>
+            </w:r>
+            <w:proofErr w:type="spellStart"/>
+            <w:r>
+              <w:t>value</w:t>
+            </w:r>
+            <w:proofErr w:type="spellEnd"/>
+            <w:r>
+              <w:t xml:space="preserve"> </w:t>
+            </w:r>
+            <w:proofErr w:type="spellStart"/>
+            <w:r>
+              <w:t>used</w:t>
+            </w:r>
+            <w:proofErr w:type="spellEnd"/>
+            <w:r>
+              <w:t xml:space="preserve"> </w:t>
+            </w:r>
+            <w:proofErr w:type="spellStart"/>
+            <w:r>
+              <w:t>for</w:t>
+            </w:r>
+            <w:proofErr w:type="spellEnd"/>
+            <w:r>
+              <w:t xml:space="preserve"> </w:t>
+            </w:r>
+            <w:proofErr w:type="spellStart"/>
+            <w:r>
+              <w:t>fill_mode</w:t>
+            </w:r>
+            <w:proofErr w:type="spellEnd"/>
+            <w:r>
+              <w:t xml:space="preserve"> = "</w:t>
+            </w:r>
+            <w:proofErr w:type="spellStart"/>
+            <w:r>
+              <w:t>constant</w:t>
+            </w:r>
+            <w:proofErr w:type="spellEnd"/>
+            <w:r>
+              <w:t>"</w:t>
+            </w:r>
+          </w:p>
+          <w:p>
+            <w:r>
+              <w:t xml:space="preserve">        </w:t>
+            </w:r>
+            <w:proofErr w:type="spellStart"/>
+            <w:r>
+              <w:t>horizontal_flip</w:t>
+            </w:r>
+            <w:proofErr w:type="spellEnd"/>
+            <w:r>
+              <w:t>=</w:t>
+            </w:r>
+            <w:proofErr w:type="gramStart"/>
+            <w:r>
+              <w:t>True,  #</w:t>
+            </w:r>
+            <w:proofErr w:type="gramEnd"/>
+            <w:r>
+              <w:t xml:space="preserve"> </w:t>
+            </w:r>
+            <w:proofErr w:type="spellStart"/>
+            <w:r>
+              <w:t>randomly</w:t>
+            </w:r>
+            <w:proofErr w:type="spellEnd"/>
+            <w:r>
+              <w:t xml:space="preserve"> </w:t>
+            </w:r>
+            <w:proofErr w:type="spellStart"/>
+            <w:r>
+              <w:t>flip</w:t>
+            </w:r>
+            <w:proofErr w:type="spellEnd"/>
+            <w:r>
+              <w:t xml:space="preserve"> </w:t>
+            </w:r>
+            <w:proofErr w:type="spellStart"/>
+            <w:r>
+              <w:t>images</w:t>
+            </w:r>
+            <w:proofErr w:type="spellEnd"/>
+          </w:p>
+          <w:p>
+            <w:r>
+              <w:t xml:space="preserve">        </w:t>
+            </w:r>
+            <w:proofErr w:type="spellStart"/>
+            <w:r>
+              <w:t>vertical_flip</w:t>
+            </w:r>
+            <w:proofErr w:type="spellEnd"/>
+            <w:r>
+              <w:t>=</w:t>
+            </w:r>
+            <w:proofErr w:type="spellStart"/>
+            <w:proofErr w:type="gramStart"/>
+            <w:r>
+              <w:t>False</w:t>
+            </w:r>
+            <w:proofErr w:type="spellEnd"/>
+            <w:r>
+              <w:t>,  #</w:t>
+            </w:r>
+            <w:proofErr w:type="gramEnd"/>
+            <w:r>
+              <w:t xml:space="preserve"> </w:t>
+            </w:r>
+            <w:proofErr w:type="spellStart"/>
+            <w:r>
+              <w:t>randomly</w:t>
+            </w:r>
+            <w:proofErr w:type="spellEnd"/>
+            <w:r>
+              <w:t xml:space="preserve"> </w:t>
+            </w:r>
+            <w:proofErr w:type="spellStart"/>
+            <w:r>
+              <w:t>flip</w:t>
+            </w:r>
+            <w:proofErr w:type="spellEnd"/>
+            <w:r>
+              <w:t xml:space="preserve"> </w:t>
+            </w:r>
+            <w:proofErr w:type="spellStart"/>
+            <w:r>
+              <w:t>images</w:t>
+            </w:r>
+            <w:proofErr w:type="spellEnd"/>
+          </w:p>
+          <w:p>
+            <w:r>
+              <w:t xml:space="preserve">        # </w:t>
+            </w:r>
+            <w:proofErr w:type="spellStart"/>
+            <w:r>
+              <w:t>set</w:t>
+            </w:r>
+            <w:proofErr w:type="spellEnd"/>
+            <w:r>
+              <w:t xml:space="preserve"> </w:t>
+            </w:r>
+            <w:proofErr w:type="spellStart"/>
+            <w:r>
+              <w:t>rescaling</w:t>
+            </w:r>
+            <w:proofErr w:type="spellEnd"/>
+            <w:r>
+              <w:t xml:space="preserve"> </w:t>
+            </w:r>
+            <w:proofErr w:type="spellStart"/>
+            <w:r>
+              <w:t>factor</w:t>
+            </w:r>
+            <w:proofErr w:type="spellEnd"/>
+            <w:r>
+              <w:t xml:space="preserve"> (</w:t>
+            </w:r>
+            <w:proofErr w:type="spellStart"/>
+            <w:r>
+              <w:t>applied</w:t>
+            </w:r>
+            <w:proofErr w:type="spellEnd"/>
+            <w:r>
+              <w:t xml:space="preserve"> </w:t>
+            </w:r>
+            <w:proofErr w:type="spellStart"/>
+            <w:r>
+              <w:t>before</w:t>
+            </w:r>
+            <w:proofErr w:type="spellEnd"/>
+            <w:r>
+              <w:t xml:space="preserve"> </w:t>
+            </w:r>
+            <w:proofErr w:type="spellStart"/>
+            <w:r>
+              <w:t>any</w:t>
+            </w:r>
+            <w:proofErr w:type="spellEnd"/>
+            <w:r>
+              <w:t xml:space="preserve"> </w:t>
+            </w:r>
+            <w:proofErr w:type="spellStart"/>
+            <w:r>
+              <w:t>other</w:t>
+            </w:r>
+            <w:proofErr w:type="spellEnd"/>
+            <w:r>
+              <w:t xml:space="preserve"> </w:t>
+            </w:r>
+            <w:proofErr w:type="spellStart"/>
+            <w:r>
+              <w:t>transformation</w:t>
+            </w:r>
+            <w:proofErr w:type="spellEnd"/>
+            <w:r>
+              <w:t>)</w:t>
+            </w:r>
+          </w:p>
+          <w:p>
+            <w:r>
+              <w:t xml:space="preserve">        </w:t>
+            </w:r>
+            <w:proofErr w:type="spellStart"/>
+            <w:r>
+              <w:t>rescale</w:t>
+            </w:r>
+            <w:proofErr w:type="spellEnd"/>
+            <w:r>
+              <w:t>=None,</w:t>
+            </w:r>
+          </w:p>
+          <w:p>
+            <w:r>
+              <w:t xml:space="preserve">        # </w:t>
+            </w:r>
+            <w:proofErr w:type="spellStart"/>
+            <w:r>
+              <w:t>set</w:t>
+            </w:r>
+            <w:proofErr w:type="spellEnd"/>
+            <w:r>
+              <w:t xml:space="preserve"> </w:t>
+            </w:r>
+            <w:proofErr w:type="spellStart"/>
+            <w:r>
+              <w:t>function</w:t>
+            </w:r>
+            <w:proofErr w:type="spellEnd"/>
+            <w:r>
+              <w:t xml:space="preserve"> </w:t>
+            </w:r>
+            <w:proofErr w:type="spellStart"/>
+            <w:r>
+              <w:t>that</w:t>
+            </w:r>
+            <w:proofErr w:type="spellEnd"/>
+            <w:r>
+              <w:t xml:space="preserve"> will </w:t>
+            </w:r>
+            <w:proofErr w:type="spellStart"/>
+            <w:r>
+              <w:t>be</w:t>
+            </w:r>
+            <w:proofErr w:type="spellEnd"/>
+            <w:r>
+              <w:t xml:space="preserve"> </w:t>
+            </w:r>
+            <w:proofErr w:type="spellStart"/>
+            <w:r>
+              <w:t>applied</w:t>
+            </w:r>
+            <w:proofErr w:type="spellEnd"/>
+            <w:r>
+              <w:t xml:space="preserve"> on </w:t>
+            </w:r>
+            <w:proofErr w:type="spellStart"/>
+            <w:r>
+              <w:t>each</w:t>
+            </w:r>
+            <w:proofErr w:type="spellEnd"/>
+            <w:r>
+              <w:t xml:space="preserve"> </w:t>
+            </w:r>
+            <w:proofErr w:type="spellStart"/>
+            <w:r>
+              <w:t>input</w:t>
+            </w:r>
+            <w:proofErr w:type="spellEnd"/>
+          </w:p>
+          <w:p>
+            <w:r>
+              <w:t xml:space="preserve">        </w:t>
+            </w:r>
+            <w:proofErr w:type="spellStart"/>
+            <w:r>
+              <w:t>preprocessing_function</w:t>
+            </w:r>
+            <w:proofErr w:type="spellEnd"/>
+            <w:r>
+              <w:t>=None,</w:t>
+            </w:r>
+          </w:p>
+          <w:p>
+            <w:r>
+              <w:t xml:space="preserve">        # </w:t>
+            </w:r>
+            <w:proofErr w:type="spellStart"/>
+            <w:r>
+              <w:t>image</w:t>
+            </w:r>
+            <w:proofErr w:type="spellEnd"/>
+            <w:r>
+              <w:t xml:space="preserve"> </w:t>
+            </w:r>
+            <w:proofErr w:type="spellStart"/>
+            <w:r>
+              <w:t>data</w:t>
+            </w:r>
+            <w:proofErr w:type="spellEnd"/>
+            <w:r>
+              <w:t xml:space="preserve"> </w:t>
+            </w:r>
+            <w:proofErr w:type="spellStart"/>
+            <w:r>
+              <w:t>format</w:t>
+            </w:r>
+            <w:proofErr w:type="spellEnd"/>
+            <w:r>
+              <w:t xml:space="preserve">, </w:t>
+            </w:r>
+            <w:proofErr w:type="spellStart"/>
+            <w:r>
+              <w:t>either</w:t>
+            </w:r>
+            <w:proofErr w:type="spellEnd"/>
+            <w:r>
+              <w:t xml:space="preserve"> "</w:t>
+            </w:r>
+            <w:proofErr w:type="spellStart"/>
+            <w:r>
+              <w:t>channels_first</w:t>
+            </w:r>
+            <w:proofErr w:type="spellEnd"/>
+            <w:r>
+              <w:t xml:space="preserve">" </w:t>
+            </w:r>
+            <w:proofErr w:type="spellStart"/>
+            <w:r>
+              <w:t>or</w:t>
+            </w:r>
+            <w:proofErr w:type="spellEnd"/>
+            <w:r>
+              <w:t xml:space="preserve"> "</w:t>
+            </w:r>
+            <w:proofErr w:type="spellStart"/>
+            <w:r>
+              <w:t>channels_last</w:t>
+            </w:r>
+            <w:proofErr w:type="spellEnd"/>
+            <w:r>
+              <w:t>"</w:t>
+            </w:r>
+          </w:p>
+          <w:p>
+            <w:r>
+              <w:t xml:space="preserve">        </w:t>
+            </w:r>
+            <w:proofErr w:type="spellStart"/>
+            <w:r>
+              <w:t>data_format</w:t>
+            </w:r>
+            <w:proofErr w:type="spellEnd"/>
+            <w:r>
+              <w:t>=None,</w:t>
+            </w:r>
+          </w:p>
+          <w:p>
+            <w:r>
+              <w:t xml:space="preserve">        # </w:t>
+            </w:r>
+            <w:proofErr w:type="spellStart"/>
+            <w:r>
+              <w:t>fraction</w:t>
+            </w:r>
+            <w:proofErr w:type="spellEnd"/>
+            <w:r>
+              <w:t xml:space="preserve"> </w:t>
+            </w:r>
+            <w:proofErr w:type="spellStart"/>
+            <w:r>
+              <w:t>of</w:t>
+            </w:r>
+            <w:proofErr w:type="spellEnd"/>
+            <w:r>
+              <w:t xml:space="preserve"> </w:t>
+            </w:r>
+            <w:proofErr w:type="spellStart"/>
+            <w:r>
+              <w:t>images</w:t>
+            </w:r>
+            <w:proofErr w:type="spellEnd"/>
+            <w:r>
+              <w:t xml:space="preserve"> </w:t>
+            </w:r>
+            <w:proofErr w:type="spellStart"/>
+            <w:r>
+              <w:t>reserved</w:t>
+            </w:r>
+            <w:proofErr w:type="spellEnd"/>
+            <w:r>
+              <w:t xml:space="preserve"> </w:t>
+            </w:r>
+            <w:proofErr w:type="spellStart"/>
+            <w:r>
+              <w:t>for</w:t>
+            </w:r>
+            <w:proofErr w:type="spellEnd"/>
+            <w:r>
+              <w:t xml:space="preserve"> </w:t>
+            </w:r>
+            <w:proofErr w:type="spellStart"/>
+            <w:r>
+              <w:t>validation</w:t>
+            </w:r>
+            <w:proofErr w:type="spellEnd"/>
+            <w:r>
+              <w:t xml:space="preserve"> (</w:t>
+            </w:r>
+            <w:proofErr w:type="spellStart"/>
+            <w:r>
+              <w:t>strictly</w:t>
+            </w:r>
+            <w:proofErr w:type="spellEnd"/>
+            <w:r>
+              <w:t xml:space="preserve"> </w:t>
+            </w:r>
+            <w:proofErr w:type="spellStart"/>
+            <w:r>
+              <w:t>between</w:t>
+            </w:r>
+            <w:proofErr w:type="spellEnd"/>
+            <w:r>
+              <w:t xml:space="preserve"> 0 and 1)</w:t>
+            </w:r>
+          </w:p>
+          <w:p>
+            <w:r>
+              <w:t xml:space="preserve">        </w:t>
+            </w:r>
+            <w:proofErr w:type="spellStart"/>
+            <w:r>
+              <w:t>validation_split</w:t>
+            </w:r>
+            <w:proofErr w:type="spellEnd"/>
+            <w:r>
+              <w:t>=0.0)</w:t>
+            </w:r>
+          </w:p>
+        </w:tc>
+        <w:tc>
+          <w:tcPr>
+            <w:tcW w:w="2454" w:type="dxa"/>
+          </w:tcPr>
+          <w:p/>
+        </w:tc>
+      </w:tr>
+    </w:tbl>
     <w:p/>
     <w:p/>
     <w:p>
@@ -12845,6 +14492,199 @@
         <w:t>MLP</w:t>
       </w:r>
     </w:p>
+    <w:tbl>
+      <w:tblPr>
+        <w:tblStyle w:val="Tabellenraster"/>
+        <w:tblW w:w="9579" w:type="dxa"/>
+        <w:tblLook w:val="04A0" w:firstRow="1" w:lastRow="0" w:firstColumn="1" w:lastColumn="0" w:noHBand="0" w:noVBand="1"/>
+      </w:tblPr>
+      <w:tblGrid>
+        <w:gridCol w:w="4896"/>
+        <w:gridCol w:w="4683"/>
+      </w:tblGrid>
+      <w:tr>
+        <w:trPr>
+          <w:trHeight w:val="1814"/>
+        </w:trPr>
+        <w:tc>
+          <w:tcPr>
+            <w:tcW w:w="4896" w:type="dxa"/>
+          </w:tcPr>
+          <w:p>
+            <w:r>
+              <w:rPr>
+                <w:noProof/>
+              </w:rPr>
+              <w:drawing>
+                <wp:inline distT="0" distB="0" distL="0" distR="0" wp14:anchorId="73C9F2B3" wp14:editId="4045A05D">
+                  <wp:extent cx="2796363" cy="1968309"/>
+                  <wp:effectExtent l="0" t="0" r="4445" b="0"/>
+                  <wp:docPr id="28" name="Grafik 28" descr="C:\Users\1810837475\AppData\Local\Microsoft\Windows\INetCache\Content.MSO\4F0F36D9.tmp"/>
+                  <wp:cNvGraphicFramePr>
+                    <a:graphicFrameLocks xmlns:a="http://schemas.openxmlformats.org/drawingml/2006/main" noChangeAspect="1"/>
+                  </wp:cNvGraphicFramePr>
+                  <a:graphic xmlns:a="http://schemas.openxmlformats.org/drawingml/2006/main">
+                    <a:graphicData uri="http://schemas.openxmlformats.org/drawingml/2006/picture">
+                      <pic:pic xmlns:pic="http://schemas.openxmlformats.org/drawingml/2006/picture">
+                        <pic:nvPicPr>
+                          <pic:cNvPr id="0" name="Picture 14" descr="C:\Users\1810837475\AppData\Local\Microsoft\Windows\INetCache\Content.MSO\4F0F36D9.tmp"/>
+                          <pic:cNvPicPr>
+                            <a:picLocks noChangeAspect="1" noChangeArrowheads="1"/>
+                          </pic:cNvPicPr>
+                        </pic:nvPicPr>
+                        <pic:blipFill>
+                          <a:blip r:embed="rId41">
+                            <a:extLst>
+                              <a:ext uri="{28A0092B-C50C-407E-A947-70E740481C1C}">
+                                <a14:useLocalDpi xmlns:a14="http://schemas.microsoft.com/office/drawing/2010/main" val="0"/>
+                              </a:ext>
+                            </a:extLst>
+                          </a:blip>
+                          <a:srcRect/>
+                          <a:stretch>
+                            <a:fillRect/>
+                          </a:stretch>
+                        </pic:blipFill>
+                        <pic:spPr bwMode="auto">
+                          <a:xfrm>
+                            <a:off x="0" y="0"/>
+                            <a:ext cx="2802091" cy="1972341"/>
+                          </a:xfrm>
+                          <a:prstGeom prst="rect">
+                            <a:avLst/>
+                          </a:prstGeom>
+                          <a:noFill/>
+                          <a:ln>
+                            <a:noFill/>
+                          </a:ln>
+                        </pic:spPr>
+                      </pic:pic>
+                    </a:graphicData>
+                  </a:graphic>
+                </wp:inline>
+              </w:drawing>
+            </w:r>
+          </w:p>
+        </w:tc>
+        <w:tc>
+          <w:tcPr>
+            <w:tcW w:w="4683" w:type="dxa"/>
+          </w:tcPr>
+          <w:p>
+            <w:r>
+              <w:rPr>
+                <w:noProof/>
+              </w:rPr>
+              <w:drawing>
+                <wp:inline distT="0" distB="0" distL="0" distR="0" wp14:anchorId="2B090F4E" wp14:editId="07404EEA">
+                  <wp:extent cx="2719237" cy="1945758"/>
+                  <wp:effectExtent l="0" t="0" r="5080" b="0"/>
+                  <wp:docPr id="29" name="Grafik 29" descr="C:\Users\1810837475\AppData\Local\Microsoft\Windows\INetCache\Content.MSO\2752974F.tmp"/>
+                  <wp:cNvGraphicFramePr>
+                    <a:graphicFrameLocks xmlns:a="http://schemas.openxmlformats.org/drawingml/2006/main" noChangeAspect="1"/>
+                  </wp:cNvGraphicFramePr>
+                  <a:graphic xmlns:a="http://schemas.openxmlformats.org/drawingml/2006/main">
+                    <a:graphicData uri="http://schemas.openxmlformats.org/drawingml/2006/picture">
+                      <pic:pic xmlns:pic="http://schemas.openxmlformats.org/drawingml/2006/picture">
+                        <pic:nvPicPr>
+                          <pic:cNvPr id="0" name="Picture 16" descr="C:\Users\1810837475\AppData\Local\Microsoft\Windows\INetCache\Content.MSO\2752974F.tmp"/>
+                          <pic:cNvPicPr>
+                            <a:picLocks noChangeAspect="1" noChangeArrowheads="1"/>
+                          </pic:cNvPicPr>
+                        </pic:nvPicPr>
+                        <pic:blipFill>
+                          <a:blip r:embed="rId42">
+                            <a:extLst>
+                              <a:ext uri="{28A0092B-C50C-407E-A947-70E740481C1C}">
+                                <a14:useLocalDpi xmlns:a14="http://schemas.microsoft.com/office/drawing/2010/main" val="0"/>
+                              </a:ext>
+                            </a:extLst>
+                          </a:blip>
+                          <a:srcRect/>
+                          <a:stretch>
+                            <a:fillRect/>
+                          </a:stretch>
+                        </pic:blipFill>
+                        <pic:spPr bwMode="auto">
+                          <a:xfrm>
+                            <a:off x="0" y="0"/>
+                            <a:ext cx="2743420" cy="1963063"/>
+                          </a:xfrm>
+                          <a:prstGeom prst="rect">
+                            <a:avLst/>
+                          </a:prstGeom>
+                          <a:noFill/>
+                          <a:ln>
+                            <a:noFill/>
+                          </a:ln>
+                        </pic:spPr>
+                      </pic:pic>
+                    </a:graphicData>
+                  </a:graphic>
+                </wp:inline>
+              </w:drawing>
+            </w:r>
+          </w:p>
+        </w:tc>
+      </w:tr>
+      <w:tr>
+        <w:trPr>
+          <w:trHeight w:val="1814"/>
+        </w:trPr>
+        <w:tc>
+          <w:tcPr>
+            <w:tcW w:w="4896" w:type="dxa"/>
+          </w:tcPr>
+          <w:p>
+            <w:r>
+              <w:t xml:space="preserve">Analysiert man die </w:t>
+            </w:r>
+            <w:proofErr w:type="spellStart"/>
+            <w:r>
+              <w:t>Accuracy</w:t>
+            </w:r>
+            <w:proofErr w:type="spellEnd"/>
+            <w:r>
+              <w:t xml:space="preserve"> der MLP-Implementierung in dem CIFAR10-Datensatz so ist eine </w:t>
+            </w:r>
+            <w:proofErr w:type="spellStart"/>
+            <w:r>
+              <w:t>Accuracy</w:t>
+            </w:r>
+            <w:proofErr w:type="spellEnd"/>
+            <w:r>
+              <w:t xml:space="preserve"> von &gt;50% bei 20 Epochen zu vermerken. </w:t>
+            </w:r>
+          </w:p>
+          <w:p>
+            <w:pPr>
+              <w:rPr>
+                <w:noProof/>
+              </w:rPr>
+            </w:pPr>
+          </w:p>
+        </w:tc>
+        <w:tc>
+          <w:tcPr>
+            <w:tcW w:w="4683" w:type="dxa"/>
+          </w:tcPr>
+          <w:p>
+            <w:pPr>
+              <w:rPr>
+                <w:noProof/>
+              </w:rPr>
+            </w:pPr>
+            <w:r>
+              <w:rPr>
+                <w:noProof/>
+              </w:rPr>
+              <w:t>Betrachtet man die Loss-Function, führt eine Erhögung der Epochen (Ab Epoche ~3|4)nicht notgedrungen zu einem besseren Ergebnis</w:t>
+            </w:r>
+          </w:p>
+        </w:tc>
+      </w:tr>
+    </w:tbl>
+    <w:p/>
     <w:p>
       <w:pPr>
         <w:pStyle w:val="berschrift4"/>
@@ -13857,7 +15697,7 @@
       </w:r>
     </w:p>
     <w:p>
-      <w:hyperlink r:id="rId41" w:history="1">
+      <w:hyperlink r:id="rId43" w:history="1">
         <w:r>
           <w:rPr>
             <w:rStyle w:val="Hyperlink"/>
@@ -19831,7 +21671,7 @@
 </file>
 
 <file path=customXml/itemProps1.xml><?xml version="1.0" encoding="utf-8"?>
-<ds:datastoreItem xmlns:ds="http://schemas.openxmlformats.org/officeDocument/2006/customXml" ds:itemID="{D027037B-BB2D-47A2-92C4-8CA7112CA50A}">
+<ds:datastoreItem xmlns:ds="http://schemas.openxmlformats.org/officeDocument/2006/customXml" ds:itemID="{9C2296FF-151A-4045-BD62-6DB4C6FD8C70}">
   <ds:schemaRefs>
     <ds:schemaRef ds:uri="http://schemas.openxmlformats.org/officeDocument/2006/bibliography"/>
   </ds:schemaRefs>

</xml_diff>